<commit_message>
personal library (ver-2) update - 124
</commit_message>
<xml_diff>
--- a/resources/SCHEDULE/Work-Flow and Process.docx
+++ b/resources/SCHEDULE/Work-Flow and Process.docx
@@ -183,37 +183,12 @@
                 <w:szCs w:val="24"/>
               </w:rPr>
             </w:pPr>
-            <w:proofErr w:type="spellStart"/>
-            <w:r>
-              <w:rPr>
-                <w:rFonts w:ascii="Calibri" w:eastAsia="Calibri" w:hAnsi="Calibri" w:cs="Calibri"/>
-                <w:szCs w:val="24"/>
-              </w:rPr>
-              <w:t>Fazor</w:t>
-            </w:r>
-            <w:proofErr w:type="spellEnd"/>
-            <w:r>
-              <w:rPr>
-                <w:rFonts w:ascii="Calibri" w:eastAsia="Calibri" w:hAnsi="Calibri" w:cs="Calibri"/>
-                <w:szCs w:val="24"/>
-              </w:rPr>
-              <w:t xml:space="preserve"> Namaz | Talim | </w:t>
-            </w:r>
-            <w:proofErr w:type="spellStart"/>
-            <w:r>
-              <w:rPr>
-                <w:rFonts w:ascii="Calibri" w:eastAsia="Calibri" w:hAnsi="Calibri" w:cs="Calibri"/>
-                <w:szCs w:val="24"/>
-              </w:rPr>
-              <w:t>Mashowara</w:t>
-            </w:r>
-            <w:proofErr w:type="spellEnd"/>
-            <w:r>
-              <w:rPr>
-                <w:rFonts w:ascii="Calibri" w:eastAsia="Calibri" w:hAnsi="Calibri" w:cs="Calibri"/>
-                <w:szCs w:val="24"/>
-              </w:rPr>
-              <w:t xml:space="preserve"> (Mosque)</w:t>
+            <w:r>
+              <w:rPr>
+                <w:rFonts w:ascii="Calibri" w:eastAsia="Calibri" w:hAnsi="Calibri" w:cs="Calibri"/>
+                <w:szCs w:val="24"/>
+              </w:rPr>
+              <w:t>Fazor Namaz | Talim | Mashowara (Mosque)</w:t>
             </w:r>
           </w:p>
         </w:tc>
@@ -2299,37 +2274,12 @@
                 <w:szCs w:val="24"/>
               </w:rPr>
             </w:pPr>
-            <w:proofErr w:type="spellStart"/>
-            <w:r>
-              <w:rPr>
-                <w:rFonts w:ascii="Calibri" w:eastAsia="Calibri" w:hAnsi="Calibri" w:cs="Calibri"/>
-                <w:szCs w:val="24"/>
-              </w:rPr>
-              <w:t>Magrib</w:t>
-            </w:r>
-            <w:proofErr w:type="spellEnd"/>
-            <w:r>
-              <w:rPr>
-                <w:rFonts w:ascii="Calibri" w:eastAsia="Calibri" w:hAnsi="Calibri" w:cs="Calibri"/>
-                <w:szCs w:val="24"/>
-              </w:rPr>
-              <w:t xml:space="preserve"> &amp; Esha Namaz | Talim | </w:t>
-            </w:r>
-            <w:proofErr w:type="spellStart"/>
-            <w:r>
-              <w:rPr>
-                <w:rFonts w:ascii="Calibri" w:eastAsia="Calibri" w:hAnsi="Calibri" w:cs="Calibri"/>
-                <w:szCs w:val="24"/>
-              </w:rPr>
-              <w:t>Mashowara</w:t>
-            </w:r>
-            <w:proofErr w:type="spellEnd"/>
-            <w:r>
-              <w:rPr>
-                <w:rFonts w:ascii="Calibri" w:eastAsia="Calibri" w:hAnsi="Calibri" w:cs="Calibri"/>
-                <w:szCs w:val="24"/>
-              </w:rPr>
-              <w:t xml:space="preserve"> (Home)</w:t>
+            <w:r>
+              <w:rPr>
+                <w:rFonts w:ascii="Calibri" w:eastAsia="Calibri" w:hAnsi="Calibri" w:cs="Calibri"/>
+                <w:szCs w:val="24"/>
+              </w:rPr>
+              <w:t>Magrib &amp; Esha Namaz | Talim | Mashowara (Home)</w:t>
             </w:r>
           </w:p>
         </w:tc>
@@ -5885,25 +5835,7 @@
                 <w:sz w:val="22"/>
                 <w:szCs w:val="22"/>
               </w:rPr>
-              <w:t xml:space="preserve">Land: </w:t>
-            </w:r>
-            <w:proofErr w:type="spellStart"/>
-            <w:r>
-              <w:rPr>
-                <w:color w:val="F2F2F2" w:themeColor="background1" w:themeShade="F2"/>
-                <w:sz w:val="22"/>
-                <w:szCs w:val="22"/>
-              </w:rPr>
-              <w:t>Horinkhola</w:t>
-            </w:r>
-            <w:proofErr w:type="spellEnd"/>
-            <w:r>
-              <w:rPr>
-                <w:color w:val="F2F2F2" w:themeColor="background1" w:themeShade="F2"/>
-                <w:sz w:val="22"/>
-                <w:szCs w:val="22"/>
-              </w:rPr>
-              <w:t xml:space="preserve"> </w:t>
+              <w:t xml:space="preserve">Land: Horinkhola </w:t>
             </w:r>
           </w:p>
         </w:tc>
@@ -5942,7 +5874,6 @@
               </w:rPr>
               <w:t xml:space="preserve">: </w:t>
             </w:r>
-            <w:proofErr w:type="spellStart"/>
             <w:r>
               <w:rPr>
                 <w:color w:val="F2F2F2" w:themeColor="background1" w:themeShade="F2"/>
@@ -5951,7 +5882,6 @@
               </w:rPr>
               <w:t>Horiankhola</w:t>
             </w:r>
-            <w:proofErr w:type="spellEnd"/>
             <w:r>
               <w:rPr>
                 <w:color w:val="F2F2F2" w:themeColor="background1" w:themeShade="F2"/>
@@ -6048,25 +5978,7 @@
                 <w:sz w:val="22"/>
                 <w:szCs w:val="22"/>
               </w:rPr>
-              <w:t xml:space="preserve">Land: </w:t>
-            </w:r>
-            <w:proofErr w:type="spellStart"/>
-            <w:r>
-              <w:rPr>
-                <w:color w:val="F2F2F2" w:themeColor="background1" w:themeShade="F2"/>
-                <w:sz w:val="22"/>
-                <w:szCs w:val="22"/>
-              </w:rPr>
-              <w:t>Gopalgong</w:t>
-            </w:r>
-            <w:proofErr w:type="spellEnd"/>
-            <w:r>
-              <w:rPr>
-                <w:color w:val="F2F2F2" w:themeColor="background1" w:themeShade="F2"/>
-                <w:sz w:val="22"/>
-                <w:szCs w:val="22"/>
-              </w:rPr>
-              <w:t xml:space="preserve"> </w:t>
+              <w:t xml:space="preserve">Land: Gopalgong </w:t>
             </w:r>
           </w:p>
         </w:tc>
@@ -6105,7 +6017,6 @@
               </w:rPr>
               <w:t xml:space="preserve">: </w:t>
             </w:r>
-            <w:proofErr w:type="spellStart"/>
             <w:r>
               <w:rPr>
                 <w:color w:val="F2F2F2" w:themeColor="background1" w:themeShade="F2"/>
@@ -6114,7 +6025,6 @@
               </w:rPr>
               <w:t>Gopalgoang</w:t>
             </w:r>
-            <w:proofErr w:type="spellEnd"/>
           </w:p>
         </w:tc>
         <w:tc>
@@ -6897,25 +6807,7 @@
                 <w:sz w:val="22"/>
                 <w:szCs w:val="22"/>
               </w:rPr>
-              <w:t xml:space="preserve"> Maintenance and Tax | </w:t>
-            </w:r>
-            <w:proofErr w:type="spellStart"/>
-            <w:r>
-              <w:rPr>
-                <w:color w:val="F2F2F2" w:themeColor="background1" w:themeShade="F2"/>
-                <w:sz w:val="22"/>
-                <w:szCs w:val="22"/>
-              </w:rPr>
-              <w:t>Eids</w:t>
-            </w:r>
-            <w:proofErr w:type="spellEnd"/>
-            <w:r>
-              <w:rPr>
-                <w:color w:val="F2F2F2" w:themeColor="background1" w:themeShade="F2"/>
-                <w:sz w:val="22"/>
-                <w:szCs w:val="22"/>
-              </w:rPr>
-              <w:t xml:space="preserve"> | Zakat   </w:t>
+              <w:t xml:space="preserve"> Maintenance and Tax | Eids | Zakat   </w:t>
             </w:r>
           </w:p>
         </w:tc>
@@ -8371,25 +8263,7 @@
                 <w:sz w:val="22"/>
                 <w:szCs w:val="22"/>
               </w:rPr>
-              <w:t xml:space="preserve">Invest and </w:t>
-            </w:r>
-            <w:proofErr w:type="gramStart"/>
-            <w:r>
-              <w:rPr>
-                <w:color w:val="F2F2F2" w:themeColor="background1" w:themeShade="F2"/>
-                <w:sz w:val="22"/>
-                <w:szCs w:val="22"/>
-              </w:rPr>
-              <w:t>Return</w:t>
-            </w:r>
-            <w:proofErr w:type="gramEnd"/>
-            <w:r>
-              <w:rPr>
-                <w:color w:val="F2F2F2" w:themeColor="background1" w:themeShade="F2"/>
-                <w:sz w:val="22"/>
-                <w:szCs w:val="22"/>
-              </w:rPr>
-              <w:t xml:space="preserve"> </w:t>
+              <w:t xml:space="preserve">Invest and Return </w:t>
             </w:r>
           </w:p>
         </w:tc>
@@ -9076,7 +8950,6 @@
                 <w:szCs w:val="22"/>
               </w:rPr>
             </w:pPr>
-            <w:proofErr w:type="spellStart"/>
             <w:r>
               <w:rPr>
                 <w:color w:val="F2F2F2" w:themeColor="background1" w:themeShade="F2"/>
@@ -9093,7 +8966,6 @@
               </w:rPr>
               <w:t>ithub</w:t>
             </w:r>
-            <w:proofErr w:type="spellEnd"/>
             <w:r>
               <w:rPr>
                 <w:color w:val="F2F2F2" w:themeColor="background1" w:themeShade="F2"/>
@@ -10574,18 +10446,8 @@
                 <w:sz w:val="22"/>
                 <w:szCs w:val="22"/>
               </w:rPr>
-              <w:t xml:space="preserve">Practice and </w:t>
-            </w:r>
-            <w:proofErr w:type="gramStart"/>
-            <w:r>
-              <w:rPr>
-                <w:color w:val="F2F2F2" w:themeColor="background1" w:themeShade="F2"/>
-                <w:sz w:val="22"/>
-                <w:szCs w:val="22"/>
-              </w:rPr>
-              <w:t>Manipulate</w:t>
-            </w:r>
-            <w:proofErr w:type="gramEnd"/>
+              <w:t>Practice and Manipulate</w:t>
+            </w:r>
           </w:p>
         </w:tc>
         <w:tc>
@@ -11987,25 +11849,7 @@
                 <w:sz w:val="22"/>
                 <w:szCs w:val="22"/>
               </w:rPr>
-              <w:t xml:space="preserve"> Google Drive and </w:t>
-            </w:r>
-            <w:proofErr w:type="spellStart"/>
-            <w:r>
-              <w:rPr>
-                <w:color w:val="F2F2F2" w:themeColor="background1" w:themeShade="F2"/>
-                <w:sz w:val="22"/>
-                <w:szCs w:val="22"/>
-              </w:rPr>
-              <w:t>Github</w:t>
-            </w:r>
-            <w:proofErr w:type="spellEnd"/>
-            <w:r>
-              <w:rPr>
-                <w:color w:val="F2F2F2" w:themeColor="background1" w:themeShade="F2"/>
-                <w:sz w:val="22"/>
-                <w:szCs w:val="22"/>
-              </w:rPr>
-              <w:t xml:space="preserve"> </w:t>
+              <w:t xml:space="preserve"> Google Drive and Github </w:t>
             </w:r>
           </w:p>
         </w:tc>
@@ -12442,23 +12286,23 @@
                 <w:sz w:val="22"/>
                 <w:szCs w:val="22"/>
               </w:rPr>
+              <w:t>Investment</w:t>
+            </w:r>
+            <w:r>
+              <w:rPr>
+                <w:color w:val="F2F2F2" w:themeColor="background1" w:themeShade="F2"/>
+                <w:sz w:val="22"/>
+                <w:szCs w:val="22"/>
+              </w:rPr>
+              <w:t xml:space="preserve">, Fundamental and </w:t>
+            </w:r>
+            <w:r>
+              <w:rPr>
+                <w:color w:val="F2F2F2" w:themeColor="background1" w:themeShade="F2"/>
+                <w:sz w:val="22"/>
+                <w:szCs w:val="22"/>
+              </w:rPr>
               <w:t>Analysis</w:t>
-            </w:r>
-            <w:r>
-              <w:rPr>
-                <w:color w:val="F2F2F2" w:themeColor="background1" w:themeShade="F2"/>
-                <w:sz w:val="22"/>
-                <w:szCs w:val="22"/>
-              </w:rPr>
-              <w:t>, Fundamental</w:t>
-            </w:r>
-            <w:r>
-              <w:rPr>
-                <w:color w:val="F2F2F2" w:themeColor="background1" w:themeShade="F2"/>
-                <w:sz w:val="22"/>
-                <w:szCs w:val="22"/>
-              </w:rPr>
-              <w:t xml:space="preserve"> and Investment</w:t>
             </w:r>
           </w:p>
         </w:tc>

</xml_diff>

<commit_message>
personal library (ver-2) update-125
</commit_message>
<xml_diff>
--- a/resources/SCHEDULE/Work-Flow and Process.docx
+++ b/resources/SCHEDULE/Work-Flow and Process.docx
@@ -9,8 +9,10 @@
         <w:tblW w:w="5000" w:type="pct"/>
         <w:jc w:val="center"/>
         <w:tblBorders>
-          <w:left w:val="none" w:sz="0" w:space="0" w:color="auto"/>
-          <w:right w:val="none" w:sz="0" w:space="0" w:color="auto"/>
+          <w:top w:val="single" w:sz="4" w:space="0" w:color="404040" w:themeColor="text1" w:themeTint="BF"/>
+          <w:left w:val="single" w:sz="4" w:space="0" w:color="404040" w:themeColor="text1" w:themeTint="BF"/>
+          <w:bottom w:val="single" w:sz="4" w:space="0" w:color="404040" w:themeColor="text1" w:themeTint="BF"/>
+          <w:right w:val="single" w:sz="4" w:space="0" w:color="404040" w:themeColor="text1" w:themeTint="BF"/>
           <w:insideH w:val="single" w:sz="4" w:space="0" w:color="404040" w:themeColor="text1" w:themeTint="BF"/>
           <w:insideV w:val="single" w:sz="4" w:space="0" w:color="404040" w:themeColor="text1" w:themeTint="BF"/>
         </w:tblBorders>
@@ -18,10 +20,10 @@
       </w:tblPr>
       <w:tblGrid>
         <w:gridCol w:w="914"/>
-        <w:gridCol w:w="8038"/>
-        <w:gridCol w:w="2387"/>
-        <w:gridCol w:w="2150"/>
-        <w:gridCol w:w="1909"/>
+        <w:gridCol w:w="8033"/>
+        <w:gridCol w:w="2385"/>
+        <w:gridCol w:w="2148"/>
+        <w:gridCol w:w="1908"/>
       </w:tblGrid>
       <w:tr>
         <w:trPr>
@@ -183,12 +185,37 @@
                 <w:szCs w:val="24"/>
               </w:rPr>
             </w:pPr>
-            <w:r>
-              <w:rPr>
-                <w:rFonts w:ascii="Calibri" w:eastAsia="Calibri" w:hAnsi="Calibri" w:cs="Calibri"/>
-                <w:szCs w:val="24"/>
-              </w:rPr>
-              <w:t>Fazor Namaz | Talim | Mashowara (Mosque)</w:t>
+            <w:proofErr w:type="spellStart"/>
+            <w:r>
+              <w:rPr>
+                <w:rFonts w:ascii="Calibri" w:eastAsia="Calibri" w:hAnsi="Calibri" w:cs="Calibri"/>
+                <w:szCs w:val="24"/>
+              </w:rPr>
+              <w:t>Fazor</w:t>
+            </w:r>
+            <w:proofErr w:type="spellEnd"/>
+            <w:r>
+              <w:rPr>
+                <w:rFonts w:ascii="Calibri" w:eastAsia="Calibri" w:hAnsi="Calibri" w:cs="Calibri"/>
+                <w:szCs w:val="24"/>
+              </w:rPr>
+              <w:t xml:space="preserve"> Namaz | Talim | </w:t>
+            </w:r>
+            <w:proofErr w:type="spellStart"/>
+            <w:r>
+              <w:rPr>
+                <w:rFonts w:ascii="Calibri" w:eastAsia="Calibri" w:hAnsi="Calibri" w:cs="Calibri"/>
+                <w:szCs w:val="24"/>
+              </w:rPr>
+              <w:t>Mashowara</w:t>
+            </w:r>
+            <w:proofErr w:type="spellEnd"/>
+            <w:r>
+              <w:rPr>
+                <w:rFonts w:ascii="Calibri" w:eastAsia="Calibri" w:hAnsi="Calibri" w:cs="Calibri"/>
+                <w:szCs w:val="24"/>
+              </w:rPr>
+              <w:t xml:space="preserve"> (Mosque)</w:t>
             </w:r>
           </w:p>
         </w:tc>
@@ -2274,12 +2301,37 @@
                 <w:szCs w:val="24"/>
               </w:rPr>
             </w:pPr>
-            <w:r>
-              <w:rPr>
-                <w:rFonts w:ascii="Calibri" w:eastAsia="Calibri" w:hAnsi="Calibri" w:cs="Calibri"/>
-                <w:szCs w:val="24"/>
-              </w:rPr>
-              <w:t>Magrib &amp; Esha Namaz | Talim | Mashowara (Home)</w:t>
+            <w:proofErr w:type="spellStart"/>
+            <w:r>
+              <w:rPr>
+                <w:rFonts w:ascii="Calibri" w:eastAsia="Calibri" w:hAnsi="Calibri" w:cs="Calibri"/>
+                <w:szCs w:val="24"/>
+              </w:rPr>
+              <w:t>Magrib</w:t>
+            </w:r>
+            <w:proofErr w:type="spellEnd"/>
+            <w:r>
+              <w:rPr>
+                <w:rFonts w:ascii="Calibri" w:eastAsia="Calibri" w:hAnsi="Calibri" w:cs="Calibri"/>
+                <w:szCs w:val="24"/>
+              </w:rPr>
+              <w:t xml:space="preserve"> &amp; Esha Namaz | Talim | </w:t>
+            </w:r>
+            <w:proofErr w:type="spellStart"/>
+            <w:r>
+              <w:rPr>
+                <w:rFonts w:ascii="Calibri" w:eastAsia="Calibri" w:hAnsi="Calibri" w:cs="Calibri"/>
+                <w:szCs w:val="24"/>
+              </w:rPr>
+              <w:t>Mashowara</w:t>
+            </w:r>
+            <w:proofErr w:type="spellEnd"/>
+            <w:r>
+              <w:rPr>
+                <w:rFonts w:ascii="Calibri" w:eastAsia="Calibri" w:hAnsi="Calibri" w:cs="Calibri"/>
+                <w:szCs w:val="24"/>
+              </w:rPr>
+              <w:t xml:space="preserve"> (Home)</w:t>
             </w:r>
           </w:p>
         </w:tc>
@@ -5835,7 +5887,25 @@
                 <w:sz w:val="22"/>
                 <w:szCs w:val="22"/>
               </w:rPr>
-              <w:t xml:space="preserve">Land: Horinkhola </w:t>
+              <w:t xml:space="preserve">Land: </w:t>
+            </w:r>
+            <w:proofErr w:type="spellStart"/>
+            <w:r>
+              <w:rPr>
+                <w:color w:val="F2F2F2" w:themeColor="background1" w:themeShade="F2"/>
+                <w:sz w:val="22"/>
+                <w:szCs w:val="22"/>
+              </w:rPr>
+              <w:t>Horinkhola</w:t>
+            </w:r>
+            <w:proofErr w:type="spellEnd"/>
+            <w:r>
+              <w:rPr>
+                <w:color w:val="F2F2F2" w:themeColor="background1" w:themeShade="F2"/>
+                <w:sz w:val="22"/>
+                <w:szCs w:val="22"/>
+              </w:rPr>
+              <w:t xml:space="preserve"> </w:t>
             </w:r>
           </w:p>
         </w:tc>
@@ -5874,6 +5944,7 @@
               </w:rPr>
               <w:t xml:space="preserve">: </w:t>
             </w:r>
+            <w:proofErr w:type="spellStart"/>
             <w:r>
               <w:rPr>
                 <w:color w:val="F2F2F2" w:themeColor="background1" w:themeShade="F2"/>
@@ -5882,6 +5953,7 @@
               </w:rPr>
               <w:t>Horiankhola</w:t>
             </w:r>
+            <w:proofErr w:type="spellEnd"/>
             <w:r>
               <w:rPr>
                 <w:color w:val="F2F2F2" w:themeColor="background1" w:themeShade="F2"/>
@@ -5978,7 +6050,25 @@
                 <w:sz w:val="22"/>
                 <w:szCs w:val="22"/>
               </w:rPr>
-              <w:t xml:space="preserve">Land: Gopalgong </w:t>
+              <w:t xml:space="preserve">Land: </w:t>
+            </w:r>
+            <w:proofErr w:type="spellStart"/>
+            <w:r>
+              <w:rPr>
+                <w:color w:val="F2F2F2" w:themeColor="background1" w:themeShade="F2"/>
+                <w:sz w:val="22"/>
+                <w:szCs w:val="22"/>
+              </w:rPr>
+              <w:t>Gopalgong</w:t>
+            </w:r>
+            <w:proofErr w:type="spellEnd"/>
+            <w:r>
+              <w:rPr>
+                <w:color w:val="F2F2F2" w:themeColor="background1" w:themeShade="F2"/>
+                <w:sz w:val="22"/>
+                <w:szCs w:val="22"/>
+              </w:rPr>
+              <w:t xml:space="preserve"> </w:t>
             </w:r>
           </w:p>
         </w:tc>
@@ -6017,6 +6107,7 @@
               </w:rPr>
               <w:t xml:space="preserve">: </w:t>
             </w:r>
+            <w:proofErr w:type="spellStart"/>
             <w:r>
               <w:rPr>
                 <w:color w:val="F2F2F2" w:themeColor="background1" w:themeShade="F2"/>
@@ -6025,6 +6116,7 @@
               </w:rPr>
               <w:t>Gopalgoang</w:t>
             </w:r>
+            <w:proofErr w:type="spellEnd"/>
           </w:p>
         </w:tc>
         <w:tc>
@@ -6807,7 +6899,25 @@
                 <w:sz w:val="22"/>
                 <w:szCs w:val="22"/>
               </w:rPr>
-              <w:t xml:space="preserve"> Maintenance and Tax | Eids | Zakat   </w:t>
+              <w:t xml:space="preserve"> Maintenance and Tax | </w:t>
+            </w:r>
+            <w:proofErr w:type="spellStart"/>
+            <w:r>
+              <w:rPr>
+                <w:color w:val="F2F2F2" w:themeColor="background1" w:themeShade="F2"/>
+                <w:sz w:val="22"/>
+                <w:szCs w:val="22"/>
+              </w:rPr>
+              <w:t>Eids</w:t>
+            </w:r>
+            <w:proofErr w:type="spellEnd"/>
+            <w:r>
+              <w:rPr>
+                <w:color w:val="F2F2F2" w:themeColor="background1" w:themeShade="F2"/>
+                <w:sz w:val="22"/>
+                <w:szCs w:val="22"/>
+              </w:rPr>
+              <w:t xml:space="preserve"> | Zakat   </w:t>
             </w:r>
           </w:p>
         </w:tc>
@@ -8263,7 +8373,25 @@
                 <w:sz w:val="22"/>
                 <w:szCs w:val="22"/>
               </w:rPr>
-              <w:t xml:space="preserve">Invest and Return </w:t>
+              <w:t xml:space="preserve">Invest and </w:t>
+            </w:r>
+            <w:proofErr w:type="gramStart"/>
+            <w:r>
+              <w:rPr>
+                <w:color w:val="F2F2F2" w:themeColor="background1" w:themeShade="F2"/>
+                <w:sz w:val="22"/>
+                <w:szCs w:val="22"/>
+              </w:rPr>
+              <w:t>Return</w:t>
+            </w:r>
+            <w:proofErr w:type="gramEnd"/>
+            <w:r>
+              <w:rPr>
+                <w:color w:val="F2F2F2" w:themeColor="background1" w:themeShade="F2"/>
+                <w:sz w:val="22"/>
+                <w:szCs w:val="22"/>
+              </w:rPr>
+              <w:t xml:space="preserve"> </w:t>
             </w:r>
           </w:p>
         </w:tc>
@@ -8950,6 +9078,7 @@
                 <w:szCs w:val="22"/>
               </w:rPr>
             </w:pPr>
+            <w:proofErr w:type="spellStart"/>
             <w:r>
               <w:rPr>
                 <w:color w:val="F2F2F2" w:themeColor="background1" w:themeShade="F2"/>
@@ -8966,6 +9095,7 @@
               </w:rPr>
               <w:t>ithub</w:t>
             </w:r>
+            <w:proofErr w:type="spellEnd"/>
             <w:r>
               <w:rPr>
                 <w:color w:val="F2F2F2" w:themeColor="background1" w:themeShade="F2"/>
@@ -10446,8 +10576,18 @@
                 <w:sz w:val="22"/>
                 <w:szCs w:val="22"/>
               </w:rPr>
-              <w:t>Practice and Manipulate</w:t>
-            </w:r>
+              <w:t xml:space="preserve">Practice and </w:t>
+            </w:r>
+            <w:proofErr w:type="gramStart"/>
+            <w:r>
+              <w:rPr>
+                <w:color w:val="F2F2F2" w:themeColor="background1" w:themeShade="F2"/>
+                <w:sz w:val="22"/>
+                <w:szCs w:val="22"/>
+              </w:rPr>
+              <w:t>Manipulate</w:t>
+            </w:r>
+            <w:proofErr w:type="gramEnd"/>
           </w:p>
         </w:tc>
         <w:tc>
@@ -11849,7 +11989,25 @@
                 <w:sz w:val="22"/>
                 <w:szCs w:val="22"/>
               </w:rPr>
-              <w:t xml:space="preserve"> Google Drive and Github </w:t>
+              <w:t xml:space="preserve"> Google Drive and </w:t>
+            </w:r>
+            <w:proofErr w:type="spellStart"/>
+            <w:r>
+              <w:rPr>
+                <w:color w:val="F2F2F2" w:themeColor="background1" w:themeShade="F2"/>
+                <w:sz w:val="22"/>
+                <w:szCs w:val="22"/>
+              </w:rPr>
+              <w:t>Github</w:t>
+            </w:r>
+            <w:proofErr w:type="spellEnd"/>
+            <w:r>
+              <w:rPr>
+                <w:color w:val="F2F2F2" w:themeColor="background1" w:themeShade="F2"/>
+                <w:sz w:val="22"/>
+                <w:szCs w:val="22"/>
+              </w:rPr>
+              <w:t xml:space="preserve"> </w:t>
             </w:r>
           </w:p>
         </w:tc>

</xml_diff>

<commit_message>
personal library (ver-2) update - 126
</commit_message>
<xml_diff>
--- a/resources/SCHEDULE/Work-Flow and Process.docx
+++ b/resources/SCHEDULE/Work-Flow and Process.docx
@@ -8572,7 +8572,7 @@
                 <w:sz w:val="22"/>
                 <w:szCs w:val="22"/>
               </w:rPr>
-              <w:t xml:space="preserve">Asset: Summary </w:t>
+              <w:t>Asset: Fundamental Concept</w:t>
             </w:r>
           </w:p>
         </w:tc>
@@ -8594,7 +8594,21 @@
                 <w:sz w:val="22"/>
                 <w:szCs w:val="22"/>
               </w:rPr>
-              <w:t>Asset: Allocation</w:t>
+              <w:t>Accounts: Income, Maintenance and Expense</w:t>
+            </w:r>
+            <w:r>
+              <w:rPr>
+                <w:sz w:val="22"/>
+                <w:szCs w:val="22"/>
+              </w:rPr>
+              <w:t>s</w:t>
+            </w:r>
+            <w:r>
+              <w:rPr>
+                <w:sz w:val="22"/>
+                <w:szCs w:val="22"/>
+              </w:rPr>
+              <w:t xml:space="preserve"> </w:t>
             </w:r>
           </w:p>
         </w:tc>
@@ -8616,35 +8630,21 @@
                 <w:sz w:val="22"/>
                 <w:szCs w:val="22"/>
               </w:rPr>
-              <w:t>Asset: Voucher</w:t>
-            </w:r>
-            <w:r>
-              <w:rPr>
-                <w:sz w:val="22"/>
-                <w:szCs w:val="22"/>
-              </w:rPr>
-              <w:t>s</w:t>
-            </w:r>
-            <w:r>
-              <w:rPr>
-                <w:sz w:val="22"/>
-                <w:szCs w:val="22"/>
-              </w:rPr>
-              <w:t>, Bills, Tax</w:t>
-            </w:r>
-            <w:r>
-              <w:rPr>
-                <w:sz w:val="22"/>
-                <w:szCs w:val="22"/>
-              </w:rPr>
-              <w:t>es</w:t>
-            </w:r>
-            <w:r>
-              <w:rPr>
-                <w:sz w:val="22"/>
-                <w:szCs w:val="22"/>
-              </w:rPr>
-              <w:t xml:space="preserve"> Check-List</w:t>
+              <w:t>Investment</w:t>
+            </w:r>
+            <w:r>
+              <w:rPr>
+                <w:sz w:val="22"/>
+                <w:szCs w:val="22"/>
+              </w:rPr>
+              <w:t xml:space="preserve"> and Business</w:t>
+            </w:r>
+            <w:r>
+              <w:rPr>
+                <w:sz w:val="22"/>
+                <w:szCs w:val="22"/>
+              </w:rPr>
+              <w:t>: Query Check-List</w:t>
             </w:r>
           </w:p>
         </w:tc>
@@ -8689,7 +8689,7 @@
                 <w:sz w:val="22"/>
                 <w:szCs w:val="22"/>
               </w:rPr>
-              <w:t xml:space="preserve">Asset: Fundamental Concept </w:t>
+              <w:t>Asset: Inspection</w:t>
             </w:r>
           </w:p>
         </w:tc>
@@ -8711,21 +8711,21 @@
                 <w:sz w:val="22"/>
                 <w:szCs w:val="22"/>
               </w:rPr>
-              <w:t>Accounts: Income, Maintenance and Expense</w:t>
-            </w:r>
-            <w:r>
-              <w:rPr>
-                <w:sz w:val="22"/>
-                <w:szCs w:val="22"/>
-              </w:rPr>
-              <w:t>s</w:t>
-            </w:r>
-            <w:r>
-              <w:rPr>
-                <w:sz w:val="22"/>
-                <w:szCs w:val="22"/>
-              </w:rPr>
-              <w:t xml:space="preserve"> </w:t>
+              <w:t>Accounts: U</w:t>
+            </w:r>
+            <w:r>
+              <w:rPr>
+                <w:sz w:val="22"/>
+                <w:szCs w:val="22"/>
+              </w:rPr>
+              <w:t>nnecessary</w:t>
+            </w:r>
+            <w:r>
+              <w:rPr>
+                <w:sz w:val="22"/>
+                <w:szCs w:val="22"/>
+              </w:rPr>
+              <w:t xml:space="preserve"> Expenses **  </w:t>
             </w:r>
           </w:p>
         </w:tc>
@@ -8780,6 +8780,20 @@
                 <w:szCs w:val="22"/>
               </w:rPr>
             </w:pPr>
+            <w:r>
+              <w:rPr>
+                <w:sz w:val="22"/>
+                <w:szCs w:val="22"/>
+              </w:rPr>
+              <w:t xml:space="preserve">Asset: Summary </w:t>
+            </w:r>
+            <w:r>
+              <w:rPr>
+                <w:sz w:val="22"/>
+                <w:szCs w:val="22"/>
+              </w:rPr>
+              <w:t>and Valuation</w:t>
+            </w:r>
           </w:p>
         </w:tc>
         <w:tc>
@@ -8800,28 +8814,35 @@
                 <w:sz w:val="22"/>
                 <w:szCs w:val="22"/>
               </w:rPr>
-              <w:t xml:space="preserve">Accounts: </w:t>
-            </w:r>
-            <w:r>
-              <w:rPr>
-                <w:sz w:val="22"/>
-                <w:szCs w:val="22"/>
-              </w:rPr>
-              <w:t>U</w:t>
-            </w:r>
-            <w:r>
-              <w:rPr>
-                <w:sz w:val="22"/>
-                <w:szCs w:val="22"/>
-              </w:rPr>
-              <w:t>nnecessary</w:t>
-            </w:r>
-            <w:r>
-              <w:rPr>
-                <w:sz w:val="22"/>
-                <w:szCs w:val="22"/>
-              </w:rPr>
-              <w:t xml:space="preserve"> Expenses **  </w:t>
+              <w:t>Asset: Voucher</w:t>
+            </w:r>
+            <w:r>
+              <w:rPr>
+                <w:sz w:val="22"/>
+                <w:szCs w:val="22"/>
+              </w:rPr>
+              <w:t>s</w:t>
+            </w:r>
+            <w:r>
+              <w:rPr>
+                <w:sz w:val="22"/>
+                <w:szCs w:val="22"/>
+              </w:rPr>
+              <w:t>, Bills, Tax</w:t>
+            </w:r>
+            <w:r>
+              <w:rPr>
+                <w:sz w:val="22"/>
+                <w:szCs w:val="22"/>
+              </w:rPr>
+              <w:t>es</w:t>
+            </w:r>
+            <w:r>
+              <w:rPr>
+                <w:sz w:val="22"/>
+                <w:szCs w:val="22"/>
+              </w:rPr>
+              <w:t xml:space="preserve"> Check-List</w:t>
             </w:r>
           </w:p>
         </w:tc>
@@ -8896,21 +8917,7 @@
                 <w:sz w:val="22"/>
                 <w:szCs w:val="22"/>
               </w:rPr>
-              <w:t>Investment</w:t>
-            </w:r>
-            <w:r>
-              <w:rPr>
-                <w:sz w:val="22"/>
-                <w:szCs w:val="22"/>
-              </w:rPr>
-              <w:t xml:space="preserve"> and Business</w:t>
-            </w:r>
-            <w:r>
-              <w:rPr>
-                <w:sz w:val="22"/>
-                <w:szCs w:val="22"/>
-              </w:rPr>
-              <w:t>: Query Check-List</w:t>
+              <w:t>Asset: Allocation</w:t>
             </w:r>
           </w:p>
         </w:tc>

</xml_diff>

<commit_message>
personal library (ver-2) update-127
</commit_message>
<xml_diff>
--- a/resources/SCHEDULE/Work-Flow and Process.docx
+++ b/resources/SCHEDULE/Work-Flow and Process.docx
@@ -5512,47 +5512,23 @@
                 <w:sz w:val="22"/>
                 <w:szCs w:val="22"/>
               </w:rPr>
-              <w:t>Fundamental</w:t>
-            </w:r>
-            <w:r>
-              <w:rPr>
-                <w:color w:val="F2F2F2" w:themeColor="background1" w:themeShade="F2"/>
-                <w:sz w:val="22"/>
-                <w:szCs w:val="22"/>
-              </w:rPr>
-              <w:t xml:space="preserve"> </w:t>
-            </w:r>
-            <w:r>
-              <w:rPr>
-                <w:color w:val="F2F2F2" w:themeColor="background1" w:themeShade="F2"/>
-                <w:sz w:val="22"/>
-                <w:szCs w:val="22"/>
-              </w:rPr>
-              <w:t>&amp;</w:t>
-            </w:r>
-            <w:r>
-              <w:rPr>
-                <w:color w:val="F2F2F2" w:themeColor="background1" w:themeShade="F2"/>
-                <w:sz w:val="22"/>
-                <w:szCs w:val="22"/>
-              </w:rPr>
-              <w:t xml:space="preserve"> Query</w:t>
-            </w:r>
-            <w:r>
-              <w:rPr>
-                <w:color w:val="F2F2F2" w:themeColor="background1" w:themeShade="F2"/>
-                <w:sz w:val="22"/>
-                <w:szCs w:val="22"/>
-              </w:rPr>
-              <w:t xml:space="preserve">, </w:t>
-            </w:r>
-            <w:r>
-              <w:rPr>
-                <w:color w:val="F2F2F2" w:themeColor="background1" w:themeShade="F2"/>
-                <w:sz w:val="22"/>
-                <w:szCs w:val="22"/>
-              </w:rPr>
-              <w:t>Conditional and Process</w:t>
+              <w:t>Valuation, Bills</w:t>
+            </w:r>
+            <w:r>
+              <w:rPr>
+                <w:color w:val="F2F2F2" w:themeColor="background1" w:themeShade="F2"/>
+                <w:sz w:val="22"/>
+                <w:szCs w:val="22"/>
+              </w:rPr>
+              <w:t>, Accounts</w:t>
+            </w:r>
+            <w:r>
+              <w:rPr>
+                <w:color w:val="F2F2F2" w:themeColor="background1" w:themeShade="F2"/>
+                <w:sz w:val="22"/>
+                <w:szCs w:val="22"/>
+              </w:rPr>
+              <w:t xml:space="preserve"> and Allocation</w:t>
             </w:r>
           </w:p>
         </w:tc>
@@ -5576,15 +5552,7 @@
                 <w:sz w:val="22"/>
                 <w:szCs w:val="22"/>
               </w:rPr>
-              <w:t xml:space="preserve">Summary, </w:t>
-            </w:r>
-            <w:r>
-              <w:rPr>
-                <w:color w:val="F2F2F2" w:themeColor="background1" w:themeShade="F2"/>
-                <w:sz w:val="22"/>
-                <w:szCs w:val="22"/>
-              </w:rPr>
-              <w:t>Bills, Accounts and Allocation</w:t>
+              <w:t>Fundamental, Proposal and Process</w:t>
             </w:r>
           </w:p>
         </w:tc>

</xml_diff>

<commit_message>
personal library (ver-2) update - 128
</commit_message>
<xml_diff>
--- a/resources/SCHEDULE/Work-Flow and Process.docx
+++ b/resources/SCHEDULE/Work-Flow and Process.docx
@@ -5095,7 +5095,7 @@
       <w:tblGrid>
         <w:gridCol w:w="1165"/>
         <w:gridCol w:w="4229"/>
-        <w:gridCol w:w="4754"/>
+        <w:gridCol w:w="4854"/>
         <w:gridCol w:w="5120"/>
       </w:tblGrid>
       <w:tr>
@@ -7569,23 +7569,23 @@
                 <w:sz w:val="22"/>
                 <w:szCs w:val="22"/>
               </w:rPr>
-              <w:t xml:space="preserve">Asset Allocation </w:t>
-            </w:r>
-            <w:r>
-              <w:rPr>
-                <w:color w:val="F2F2F2" w:themeColor="background1" w:themeShade="F2"/>
-                <w:sz w:val="22"/>
-                <w:szCs w:val="22"/>
-              </w:rPr>
-              <w:t xml:space="preserve">and </w:t>
-            </w:r>
-            <w:r>
-              <w:rPr>
-                <w:color w:val="F2F2F2" w:themeColor="background1" w:themeShade="F2"/>
-                <w:sz w:val="22"/>
-                <w:szCs w:val="22"/>
-              </w:rPr>
-              <w:t>Accounts</w:t>
+              <w:t xml:space="preserve">Expenses and </w:t>
+            </w:r>
+            <w:r>
+              <w:rPr>
+                <w:color w:val="F2F2F2" w:themeColor="background1" w:themeShade="F2"/>
+                <w:sz w:val="22"/>
+                <w:szCs w:val="22"/>
+              </w:rPr>
+              <w:t>Unnecessary Expense Accounts **</w:t>
+            </w:r>
+            <w:r>
+              <w:rPr>
+                <w:color w:val="F2F2F2" w:themeColor="background1" w:themeShade="F2"/>
+                <w:sz w:val="22"/>
+                <w:szCs w:val="22"/>
+              </w:rPr>
+              <w:t xml:space="preserve"> </w:t>
             </w:r>
           </w:p>
         </w:tc>
@@ -7742,7 +7742,7 @@
                 <w:sz w:val="22"/>
                 <w:szCs w:val="22"/>
               </w:rPr>
-              <w:t>Unnecessary Expense Accounts **</w:t>
+              <w:t>Asset Allocation</w:t>
             </w:r>
           </w:p>
         </w:tc>
@@ -7867,15 +7867,7 @@
                 <w:sz w:val="22"/>
                 <w:szCs w:val="22"/>
               </w:rPr>
-              <w:t>Software Engineering (Practice</w:t>
-            </w:r>
-            <w:r>
-              <w:rPr>
-                <w:color w:val="F2F2F2" w:themeColor="background1" w:themeShade="F2"/>
-                <w:sz w:val="22"/>
-                <w:szCs w:val="22"/>
-              </w:rPr>
-              <w:t>)</w:t>
+              <w:t>Investment and Business (Govt. / Corporate)</w:t>
             </w:r>
           </w:p>
         </w:tc>
@@ -7984,15 +7976,7 @@
                 <w:sz w:val="22"/>
                 <w:szCs w:val="22"/>
               </w:rPr>
-              <w:t xml:space="preserve"> (Friday and Saturday)</w:t>
-            </w:r>
-            <w:r>
-              <w:rPr>
-                <w:color w:val="F2F2F2" w:themeColor="background1" w:themeShade="F2"/>
-                <w:sz w:val="22"/>
-                <w:szCs w:val="22"/>
-              </w:rPr>
-              <w:t xml:space="preserve"> </w:t>
+              <w:t xml:space="preserve"> Check-List</w:t>
             </w:r>
           </w:p>
         </w:tc>
@@ -8074,7 +8058,23 @@
                 <w:sz w:val="22"/>
                 <w:szCs w:val="22"/>
               </w:rPr>
-              <w:t>Terms and Conditions (Attested)</w:t>
+              <w:t xml:space="preserve">Investment and Ownership (Legal </w:t>
+            </w:r>
+            <w:r>
+              <w:rPr>
+                <w:color w:val="F2F2F2" w:themeColor="background1" w:themeShade="F2"/>
+                <w:sz w:val="22"/>
+                <w:szCs w:val="22"/>
+              </w:rPr>
+              <w:t>Paper</w:t>
+            </w:r>
+            <w:r>
+              <w:rPr>
+                <w:color w:val="F2F2F2" w:themeColor="background1" w:themeShade="F2"/>
+                <w:sz w:val="22"/>
+                <w:szCs w:val="22"/>
+              </w:rPr>
+              <w:t>)</w:t>
             </w:r>
           </w:p>
         </w:tc>
@@ -8185,7 +8185,7 @@
                 <w:sz w:val="22"/>
                 <w:szCs w:val="22"/>
               </w:rPr>
-              <w:t xml:space="preserve">Investment Risk and Profit Analysis </w:t>
+              <w:t>Terms and Conditions (Attested)</w:t>
             </w:r>
           </w:p>
         </w:tc>
@@ -8312,7 +8312,7 @@
                 <w:sz w:val="22"/>
                 <w:szCs w:val="22"/>
               </w:rPr>
-              <w:t>Future Aspects and Market Analysis</w:t>
+              <w:t xml:space="preserve">Investment Risk and Profit Analysis </w:t>
             </w:r>
           </w:p>
         </w:tc>
@@ -8341,25 +8341,7 @@
                 <w:sz w:val="22"/>
                 <w:szCs w:val="22"/>
               </w:rPr>
-              <w:t xml:space="preserve">Invest and </w:t>
-            </w:r>
-            <w:proofErr w:type="gramStart"/>
-            <w:r>
-              <w:rPr>
-                <w:color w:val="F2F2F2" w:themeColor="background1" w:themeShade="F2"/>
-                <w:sz w:val="22"/>
-                <w:szCs w:val="22"/>
-              </w:rPr>
-              <w:t>Return</w:t>
-            </w:r>
-            <w:proofErr w:type="gramEnd"/>
-            <w:r>
-              <w:rPr>
-                <w:color w:val="F2F2F2" w:themeColor="background1" w:themeShade="F2"/>
-                <w:sz w:val="22"/>
-                <w:szCs w:val="22"/>
-              </w:rPr>
-              <w:t xml:space="preserve"> </w:t>
+              <w:t xml:space="preserve">Invest and Return </w:t>
             </w:r>
           </w:p>
         </w:tc>
@@ -8441,23 +8423,7 @@
                 <w:sz w:val="22"/>
                 <w:szCs w:val="22"/>
               </w:rPr>
-              <w:t xml:space="preserve">Investment and Ownership (Legal </w:t>
-            </w:r>
-            <w:r>
-              <w:rPr>
-                <w:color w:val="F2F2F2" w:themeColor="background1" w:themeShade="F2"/>
-                <w:sz w:val="22"/>
-                <w:szCs w:val="22"/>
-              </w:rPr>
-              <w:t>Paper</w:t>
-            </w:r>
-            <w:r>
-              <w:rPr>
-                <w:color w:val="F2F2F2" w:themeColor="background1" w:themeShade="F2"/>
-                <w:sz w:val="22"/>
-                <w:szCs w:val="22"/>
-              </w:rPr>
-              <w:t>)</w:t>
+              <w:t>Future Aspects and Market Analysis</w:t>
             </w:r>
           </w:p>
         </w:tc>
@@ -8710,6 +8676,13 @@
                 <w:szCs w:val="22"/>
               </w:rPr>
             </w:pPr>
+            <w:r>
+              <w:rPr>
+                <w:sz w:val="22"/>
+                <w:szCs w:val="22"/>
+              </w:rPr>
+              <w:t>Investment and Business: Process</w:t>
+            </w:r>
           </w:p>
         </w:tc>
       </w:tr>
@@ -8827,6 +8800,13 @@
                 <w:szCs w:val="22"/>
               </w:rPr>
             </w:pPr>
+            <w:r>
+              <w:rPr>
+                <w:sz w:val="22"/>
+                <w:szCs w:val="22"/>
+              </w:rPr>
+              <w:t xml:space="preserve">Investment and Business: Accounts </w:t>
+            </w:r>
           </w:p>
         </w:tc>
       </w:tr>
@@ -10551,18 +10531,8 @@
                 <w:sz w:val="22"/>
                 <w:szCs w:val="22"/>
               </w:rPr>
-              <w:t xml:space="preserve">Practice and </w:t>
-            </w:r>
-            <w:proofErr w:type="gramStart"/>
-            <w:r>
-              <w:rPr>
-                <w:color w:val="F2F2F2" w:themeColor="background1" w:themeShade="F2"/>
-                <w:sz w:val="22"/>
-                <w:szCs w:val="22"/>
-              </w:rPr>
-              <w:t>Manipulate</w:t>
-            </w:r>
-            <w:proofErr w:type="gramEnd"/>
+              <w:t>Practice and Manipulate</w:t>
+            </w:r>
           </w:p>
         </w:tc>
         <w:tc>

</xml_diff>

<commit_message>
personal library (ver-2) update - 130
</commit_message>
<xml_diff>
--- a/resources/SCHEDULE/Work-Flow and Process.docx
+++ b/resources/SCHEDULE/Work-Flow and Process.docx
@@ -5802,7 +5802,23 @@
                 <w:sz w:val="22"/>
                 <w:szCs w:val="22"/>
               </w:rPr>
-              <w:t xml:space="preserve">Software Engineering </w:t>
+              <w:t xml:space="preserve">Business </w:t>
+            </w:r>
+            <w:r>
+              <w:rPr>
+                <w:color w:val="F2F2F2" w:themeColor="background1" w:themeShade="F2"/>
+                <w:sz w:val="22"/>
+                <w:szCs w:val="22"/>
+              </w:rPr>
+              <w:t>Administration</w:t>
+            </w:r>
+            <w:r>
+              <w:rPr>
+                <w:color w:val="F2F2F2" w:themeColor="background1" w:themeShade="F2"/>
+                <w:sz w:val="22"/>
+                <w:szCs w:val="22"/>
+              </w:rPr>
+              <w:t xml:space="preserve"> and Marketing </w:t>
             </w:r>
           </w:p>
         </w:tc>
@@ -5965,7 +5981,7 @@
                 <w:sz w:val="22"/>
                 <w:szCs w:val="22"/>
               </w:rPr>
-              <w:t>Securities and Equites</w:t>
+              <w:t xml:space="preserve">Governance and International Relation   </w:t>
             </w:r>
           </w:p>
         </w:tc>
@@ -6112,7 +6128,23 @@
                 <w:sz w:val="22"/>
                 <w:szCs w:val="22"/>
               </w:rPr>
-              <w:t>IT Accessories &amp; Electronics</w:t>
+              <w:t>Economics</w:t>
+            </w:r>
+            <w:r>
+              <w:rPr>
+                <w:color w:val="F2F2F2" w:themeColor="background1" w:themeShade="F2"/>
+                <w:sz w:val="22"/>
+                <w:szCs w:val="22"/>
+              </w:rPr>
+              <w:t xml:space="preserve"> and </w:t>
+            </w:r>
+            <w:r>
+              <w:rPr>
+                <w:color w:val="F2F2F2" w:themeColor="background1" w:themeShade="F2"/>
+                <w:sz w:val="22"/>
+                <w:szCs w:val="22"/>
+              </w:rPr>
+              <w:t>Record System</w:t>
             </w:r>
           </w:p>
         </w:tc>
@@ -6231,7 +6263,15 @@
                 <w:sz w:val="22"/>
                 <w:szCs w:val="22"/>
               </w:rPr>
-              <w:t>Land and Real-State</w:t>
+              <w:t>Software Engineering</w:t>
+            </w:r>
+            <w:r>
+              <w:rPr>
+                <w:color w:val="F2F2F2" w:themeColor="background1" w:themeShade="F2"/>
+                <w:sz w:val="22"/>
+                <w:szCs w:val="22"/>
+              </w:rPr>
+              <w:t xml:space="preserve"> and Data Science </w:t>
             </w:r>
           </w:p>
         </w:tc>
@@ -6342,7 +6382,7 @@
                 <w:sz w:val="22"/>
                 <w:szCs w:val="22"/>
               </w:rPr>
-              <w:t>Construction Material</w:t>
+              <w:t xml:space="preserve">Financial Market and Equities </w:t>
             </w:r>
           </w:p>
         </w:tc>
@@ -6453,15 +6493,7 @@
                 <w:sz w:val="22"/>
                 <w:szCs w:val="22"/>
               </w:rPr>
-              <w:t>Garments and Accessories</w:t>
-            </w:r>
-            <w:r>
-              <w:rPr>
-                <w:color w:val="F2F2F2" w:themeColor="background1" w:themeShade="F2"/>
-                <w:sz w:val="22"/>
-                <w:szCs w:val="22"/>
-              </w:rPr>
-              <w:t xml:space="preserve">  </w:t>
+              <w:t xml:space="preserve">Real-State and Hospitality  </w:t>
             </w:r>
           </w:p>
         </w:tc>
@@ -6572,15 +6604,7 @@
                 <w:sz w:val="22"/>
                 <w:szCs w:val="22"/>
               </w:rPr>
-              <w:t>Agriculture and Food</w:t>
-            </w:r>
-            <w:r>
-              <w:rPr>
-                <w:color w:val="F2F2F2" w:themeColor="background1" w:themeShade="F2"/>
-                <w:sz w:val="22"/>
-                <w:szCs w:val="22"/>
-              </w:rPr>
-              <w:t xml:space="preserve"> </w:t>
+              <w:t xml:space="preserve">Manufacturing and Import-Export  </w:t>
             </w:r>
           </w:p>
         </w:tc>
@@ -7710,15 +7734,7 @@
                 <w:sz w:val="22"/>
                 <w:szCs w:val="22"/>
               </w:rPr>
-              <w:t>alidation</w:t>
-            </w:r>
-            <w:r>
-              <w:rPr>
-                <w:color w:val="F2F2F2" w:themeColor="background1" w:themeShade="F2"/>
-                <w:sz w:val="22"/>
-                <w:szCs w:val="22"/>
-              </w:rPr>
-              <w:t>, Condition</w:t>
+              <w:t>alidation, Condition</w:t>
             </w:r>
           </w:p>
         </w:tc>
@@ -8341,25 +8357,7 @@
                 <w:sz w:val="22"/>
                 <w:szCs w:val="22"/>
               </w:rPr>
-              <w:t xml:space="preserve">Invest and </w:t>
-            </w:r>
-            <w:proofErr w:type="gramStart"/>
-            <w:r>
-              <w:rPr>
-                <w:color w:val="F2F2F2" w:themeColor="background1" w:themeShade="F2"/>
-                <w:sz w:val="22"/>
-                <w:szCs w:val="22"/>
-              </w:rPr>
-              <w:t>Return</w:t>
-            </w:r>
-            <w:proofErr w:type="gramEnd"/>
-            <w:r>
-              <w:rPr>
-                <w:color w:val="F2F2F2" w:themeColor="background1" w:themeShade="F2"/>
-                <w:sz w:val="22"/>
-                <w:szCs w:val="22"/>
-              </w:rPr>
-              <w:t xml:space="preserve"> </w:t>
+              <w:t xml:space="preserve">Invest and Return </w:t>
             </w:r>
           </w:p>
         </w:tc>
@@ -10549,18 +10547,8 @@
                 <w:sz w:val="22"/>
                 <w:szCs w:val="22"/>
               </w:rPr>
-              <w:t xml:space="preserve">Practice and </w:t>
-            </w:r>
-            <w:proofErr w:type="gramStart"/>
-            <w:r>
-              <w:rPr>
-                <w:color w:val="F2F2F2" w:themeColor="background1" w:themeShade="F2"/>
-                <w:sz w:val="22"/>
-                <w:szCs w:val="22"/>
-              </w:rPr>
-              <w:t>Manipulate</w:t>
-            </w:r>
-            <w:proofErr w:type="gramEnd"/>
+              <w:t>Practice and Manipulate</w:t>
+            </w:r>
           </w:p>
         </w:tc>
         <w:tc>

</xml_diff>

<commit_message>
personal library (ver-2) update - 131
</commit_message>
<xml_diff>
--- a/resources/SCHEDULE/Work-Flow and Process.docx
+++ b/resources/SCHEDULE/Work-Flow and Process.docx
@@ -3162,8 +3162,8 @@
         <w:tblLook w:val="04A0" w:firstRow="1" w:lastRow="0" w:firstColumn="1" w:lastColumn="0" w:noHBand="0" w:noVBand="1"/>
       </w:tblPr>
       <w:tblGrid>
-        <w:gridCol w:w="1922"/>
-        <w:gridCol w:w="4718"/>
+        <w:gridCol w:w="2012"/>
+        <w:gridCol w:w="4628"/>
         <w:gridCol w:w="222"/>
         <w:gridCol w:w="222"/>
         <w:gridCol w:w="222"/>
@@ -4115,7 +4115,21 @@
                 <w:sz w:val="22"/>
                 <w:szCs w:val="22"/>
               </w:rPr>
-              <w:t>: Equities</w:t>
+              <w:t xml:space="preserve">: </w:t>
+            </w:r>
+            <w:r>
+              <w:rPr>
+                <w:sz w:val="22"/>
+                <w:szCs w:val="22"/>
+              </w:rPr>
+              <w:t xml:space="preserve">Securities and </w:t>
+            </w:r>
+            <w:r>
+              <w:rPr>
+                <w:sz w:val="22"/>
+                <w:szCs w:val="22"/>
+              </w:rPr>
+              <w:t>Equities</w:t>
             </w:r>
           </w:p>
         </w:tc>
@@ -4311,7 +4325,7 @@
                 <w:sz w:val="22"/>
                 <w:szCs w:val="22"/>
               </w:rPr>
-              <w:t>Accommodation</w:t>
+              <w:t xml:space="preserve">Entertainment </w:t>
             </w:r>
           </w:p>
         </w:tc>
@@ -4341,21 +4355,14 @@
                 <w:sz w:val="22"/>
                 <w:szCs w:val="22"/>
               </w:rPr>
-              <w:t xml:space="preserve">: Land, Real-State </w:t>
-            </w:r>
-            <w:r>
-              <w:rPr>
-                <w:sz w:val="22"/>
-                <w:szCs w:val="22"/>
-              </w:rPr>
-              <w:t>and</w:t>
-            </w:r>
-            <w:r>
-              <w:rPr>
-                <w:sz w:val="22"/>
-                <w:szCs w:val="22"/>
-              </w:rPr>
-              <w:t xml:space="preserve"> Construction Material</w:t>
+              <w:t xml:space="preserve">: </w:t>
+            </w:r>
+            <w:r>
+              <w:rPr>
+                <w:sz w:val="22"/>
+                <w:szCs w:val="22"/>
+              </w:rPr>
+              <w:t>Truism and Hospitality</w:t>
             </w:r>
           </w:p>
         </w:tc>
@@ -4551,7 +4558,7 @@
                 <w:sz w:val="22"/>
                 <w:szCs w:val="22"/>
               </w:rPr>
-              <w:t xml:space="preserve">Cloth </w:t>
+              <w:t>Accommodation</w:t>
             </w:r>
           </w:p>
         </w:tc>
@@ -4588,18 +4595,31 @@
                 <w:sz w:val="22"/>
                 <w:szCs w:val="22"/>
               </w:rPr>
-              <w:t xml:space="preserve"> Garments and Accessories </w:t>
-            </w:r>
-            <w:r>
-              <w:rPr>
-                <w:sz w:val="22"/>
-                <w:szCs w:val="22"/>
-              </w:rPr>
               <w:t xml:space="preserve"> </w:t>
             </w:r>
             <w:r>
               <w:rPr>
-                <w:color w:val="F2F2F2" w:themeColor="background1" w:themeShade="F2"/>
+                <w:sz w:val="22"/>
+                <w:szCs w:val="22"/>
+              </w:rPr>
+              <w:t xml:space="preserve">Real-State </w:t>
+            </w:r>
+            <w:r>
+              <w:rPr>
+                <w:sz w:val="22"/>
+                <w:szCs w:val="22"/>
+              </w:rPr>
+              <w:t>and</w:t>
+            </w:r>
+            <w:r>
+              <w:rPr>
+                <w:sz w:val="22"/>
+                <w:szCs w:val="22"/>
+              </w:rPr>
+              <w:t xml:space="preserve"> Construction Material</w:t>
+            </w:r>
+            <w:r>
+              <w:rPr>
                 <w:sz w:val="22"/>
                 <w:szCs w:val="22"/>
               </w:rPr>
@@ -4801,6 +4821,13 @@
               </w:rPr>
               <w:t>Food</w:t>
             </w:r>
+            <w:r>
+              <w:rPr>
+                <w:sz w:val="22"/>
+                <w:szCs w:val="22"/>
+              </w:rPr>
+              <w:t xml:space="preserve"> and Cloth </w:t>
+            </w:r>
           </w:p>
         </w:tc>
         <w:tc>
@@ -4829,7 +4856,21 @@
                 <w:sz w:val="22"/>
                 <w:szCs w:val="22"/>
               </w:rPr>
-              <w:t xml:space="preserve">: Agriculture </w:t>
+              <w:t xml:space="preserve">: </w:t>
+            </w:r>
+            <w:r>
+              <w:rPr>
+                <w:sz w:val="22"/>
+                <w:szCs w:val="22"/>
+              </w:rPr>
+              <w:t>Manufacturing and Import Export</w:t>
+            </w:r>
+            <w:r>
+              <w:rPr>
+                <w:sz w:val="22"/>
+                <w:szCs w:val="22"/>
+              </w:rPr>
+              <w:t xml:space="preserve"> </w:t>
             </w:r>
           </w:p>
         </w:tc>
@@ -5802,15 +5843,7 @@
                 <w:sz w:val="22"/>
                 <w:szCs w:val="22"/>
               </w:rPr>
-              <w:t xml:space="preserve">Business </w:t>
-            </w:r>
-            <w:r>
-              <w:rPr>
-                <w:color w:val="F2F2F2" w:themeColor="background1" w:themeShade="F2"/>
-                <w:sz w:val="22"/>
-                <w:szCs w:val="22"/>
-              </w:rPr>
-              <w:t>Administration</w:t>
+              <w:t>Business Administration</w:t>
             </w:r>
             <w:r>
               <w:rPr>
@@ -6128,23 +6161,7 @@
                 <w:sz w:val="22"/>
                 <w:szCs w:val="22"/>
               </w:rPr>
-              <w:t>Economics</w:t>
-            </w:r>
-            <w:r>
-              <w:rPr>
-                <w:color w:val="F2F2F2" w:themeColor="background1" w:themeShade="F2"/>
-                <w:sz w:val="22"/>
-                <w:szCs w:val="22"/>
-              </w:rPr>
-              <w:t xml:space="preserve"> and </w:t>
-            </w:r>
-            <w:r>
-              <w:rPr>
-                <w:color w:val="F2F2F2" w:themeColor="background1" w:themeShade="F2"/>
-                <w:sz w:val="22"/>
-                <w:szCs w:val="22"/>
-              </w:rPr>
-              <w:t>Record System</w:t>
+              <w:t>Economics and Record System</w:t>
             </w:r>
           </w:p>
         </w:tc>
@@ -6263,15 +6280,7 @@
                 <w:sz w:val="22"/>
                 <w:szCs w:val="22"/>
               </w:rPr>
-              <w:t>Software Engineering</w:t>
-            </w:r>
-            <w:r>
-              <w:rPr>
-                <w:color w:val="F2F2F2" w:themeColor="background1" w:themeShade="F2"/>
-                <w:sz w:val="22"/>
-                <w:szCs w:val="22"/>
-              </w:rPr>
-              <w:t xml:space="preserve"> and Data Science </w:t>
+              <w:t xml:space="preserve">Software Engineering and Data Science </w:t>
             </w:r>
           </w:p>
         </w:tc>

</xml_diff>

<commit_message>
personal library (ver-2) update-132
</commit_message>
<xml_diff>
--- a/resources/SCHEDULE/Work-Flow and Process.docx
+++ b/resources/SCHEDULE/Work-Flow and Process.docx
@@ -185,37 +185,12 @@
                 <w:szCs w:val="24"/>
               </w:rPr>
             </w:pPr>
-            <w:proofErr w:type="spellStart"/>
-            <w:r>
-              <w:rPr>
-                <w:rFonts w:ascii="Calibri" w:eastAsia="Calibri" w:hAnsi="Calibri" w:cs="Calibri"/>
-                <w:szCs w:val="24"/>
-              </w:rPr>
-              <w:t>Fazor</w:t>
-            </w:r>
-            <w:proofErr w:type="spellEnd"/>
-            <w:r>
-              <w:rPr>
-                <w:rFonts w:ascii="Calibri" w:eastAsia="Calibri" w:hAnsi="Calibri" w:cs="Calibri"/>
-                <w:szCs w:val="24"/>
-              </w:rPr>
-              <w:t xml:space="preserve"> Namaz | Talim | </w:t>
-            </w:r>
-            <w:proofErr w:type="spellStart"/>
-            <w:r>
-              <w:rPr>
-                <w:rFonts w:ascii="Calibri" w:eastAsia="Calibri" w:hAnsi="Calibri" w:cs="Calibri"/>
-                <w:szCs w:val="24"/>
-              </w:rPr>
-              <w:t>Mashowara</w:t>
-            </w:r>
-            <w:proofErr w:type="spellEnd"/>
-            <w:r>
-              <w:rPr>
-                <w:rFonts w:ascii="Calibri" w:eastAsia="Calibri" w:hAnsi="Calibri" w:cs="Calibri"/>
-                <w:szCs w:val="24"/>
-              </w:rPr>
-              <w:t xml:space="preserve"> (Mosque)</w:t>
+            <w:r>
+              <w:rPr>
+                <w:rFonts w:ascii="Calibri" w:eastAsia="Calibri" w:hAnsi="Calibri" w:cs="Calibri"/>
+                <w:szCs w:val="24"/>
+              </w:rPr>
+              <w:t>Fazor Namaz | Talim | Mashowara (Mosque)</w:t>
             </w:r>
           </w:p>
         </w:tc>
@@ -2301,37 +2276,12 @@
                 <w:szCs w:val="24"/>
               </w:rPr>
             </w:pPr>
-            <w:proofErr w:type="spellStart"/>
-            <w:r>
-              <w:rPr>
-                <w:rFonts w:ascii="Calibri" w:eastAsia="Calibri" w:hAnsi="Calibri" w:cs="Calibri"/>
-                <w:szCs w:val="24"/>
-              </w:rPr>
-              <w:t>Magrib</w:t>
-            </w:r>
-            <w:proofErr w:type="spellEnd"/>
-            <w:r>
-              <w:rPr>
-                <w:rFonts w:ascii="Calibri" w:eastAsia="Calibri" w:hAnsi="Calibri" w:cs="Calibri"/>
-                <w:szCs w:val="24"/>
-              </w:rPr>
-              <w:t xml:space="preserve"> &amp; Esha Namaz | Talim | </w:t>
-            </w:r>
-            <w:proofErr w:type="spellStart"/>
-            <w:r>
-              <w:rPr>
-                <w:rFonts w:ascii="Calibri" w:eastAsia="Calibri" w:hAnsi="Calibri" w:cs="Calibri"/>
-                <w:szCs w:val="24"/>
-              </w:rPr>
-              <w:t>Mashowara</w:t>
-            </w:r>
-            <w:proofErr w:type="spellEnd"/>
-            <w:r>
-              <w:rPr>
-                <w:rFonts w:ascii="Calibri" w:eastAsia="Calibri" w:hAnsi="Calibri" w:cs="Calibri"/>
-                <w:szCs w:val="24"/>
-              </w:rPr>
-              <w:t xml:space="preserve"> (Home)</w:t>
+            <w:r>
+              <w:rPr>
+                <w:rFonts w:ascii="Calibri" w:eastAsia="Calibri" w:hAnsi="Calibri" w:cs="Calibri"/>
+                <w:szCs w:val="24"/>
+              </w:rPr>
+              <w:t>Magrib &amp; Esha Namaz | Talim | Mashowara (Home)</w:t>
             </w:r>
           </w:p>
         </w:tc>
@@ -3162,8 +3112,8 @@
         <w:tblLook w:val="04A0" w:firstRow="1" w:lastRow="0" w:firstColumn="1" w:lastColumn="0" w:noHBand="0" w:noVBand="1"/>
       </w:tblPr>
       <w:tblGrid>
-        <w:gridCol w:w="2012"/>
-        <w:gridCol w:w="4628"/>
+        <w:gridCol w:w="2417"/>
+        <w:gridCol w:w="5557"/>
         <w:gridCol w:w="222"/>
         <w:gridCol w:w="222"/>
         <w:gridCol w:w="222"/>
@@ -3461,7 +3411,23 @@
                 <w:sz w:val="20"/>
                 <w:szCs w:val="20"/>
               </w:rPr>
-              <w:t>Technology, Financial &amp; Basic (Food, Cloth, Shelter, Education, Healthcare)</w:t>
+              <w:t>Technology, Financial</w:t>
+            </w:r>
+            <w:r>
+              <w:rPr>
+                <w:color w:val="D9D9D9" w:themeColor="background1" w:themeShade="D9"/>
+                <w:sz w:val="20"/>
+                <w:szCs w:val="20"/>
+              </w:rPr>
+              <w:t>, Entertainment</w:t>
+            </w:r>
+            <w:r>
+              <w:rPr>
+                <w:color w:val="D9D9D9" w:themeColor="background1" w:themeShade="D9"/>
+                <w:sz w:val="20"/>
+                <w:szCs w:val="20"/>
+              </w:rPr>
+              <w:t xml:space="preserve"> &amp; Basic (Food, Cloth, Shelter, Education, Healthcare)</w:t>
             </w:r>
           </w:p>
         </w:tc>
@@ -5904,25 +5870,7 @@
                 <w:sz w:val="22"/>
                 <w:szCs w:val="22"/>
               </w:rPr>
-              <w:t xml:space="preserve">Land: </w:t>
-            </w:r>
-            <w:proofErr w:type="spellStart"/>
-            <w:r>
-              <w:rPr>
-                <w:color w:val="F2F2F2" w:themeColor="background1" w:themeShade="F2"/>
-                <w:sz w:val="22"/>
-                <w:szCs w:val="22"/>
-              </w:rPr>
-              <w:t>Horinkhola</w:t>
-            </w:r>
-            <w:proofErr w:type="spellEnd"/>
-            <w:r>
-              <w:rPr>
-                <w:color w:val="F2F2F2" w:themeColor="background1" w:themeShade="F2"/>
-                <w:sz w:val="22"/>
-                <w:szCs w:val="22"/>
-              </w:rPr>
-              <w:t xml:space="preserve"> </w:t>
+              <w:t xml:space="preserve">Land: Horinkhola </w:t>
             </w:r>
           </w:p>
         </w:tc>
@@ -5961,7 +5909,6 @@
               </w:rPr>
               <w:t xml:space="preserve">: </w:t>
             </w:r>
-            <w:proofErr w:type="spellStart"/>
             <w:r>
               <w:rPr>
                 <w:color w:val="F2F2F2" w:themeColor="background1" w:themeShade="F2"/>
@@ -5970,7 +5917,6 @@
               </w:rPr>
               <w:t>Horiankhola</w:t>
             </w:r>
-            <w:proofErr w:type="spellEnd"/>
             <w:r>
               <w:rPr>
                 <w:color w:val="F2F2F2" w:themeColor="background1" w:themeShade="F2"/>
@@ -6067,25 +6013,7 @@
                 <w:sz w:val="22"/>
                 <w:szCs w:val="22"/>
               </w:rPr>
-              <w:t xml:space="preserve">Land: </w:t>
-            </w:r>
-            <w:proofErr w:type="spellStart"/>
-            <w:r>
-              <w:rPr>
-                <w:color w:val="F2F2F2" w:themeColor="background1" w:themeShade="F2"/>
-                <w:sz w:val="22"/>
-                <w:szCs w:val="22"/>
-              </w:rPr>
-              <w:t>Gopalgong</w:t>
-            </w:r>
-            <w:proofErr w:type="spellEnd"/>
-            <w:r>
-              <w:rPr>
-                <w:color w:val="F2F2F2" w:themeColor="background1" w:themeShade="F2"/>
-                <w:sz w:val="22"/>
-                <w:szCs w:val="22"/>
-              </w:rPr>
-              <w:t xml:space="preserve"> </w:t>
+              <w:t xml:space="preserve">Land: Gopalgong </w:t>
             </w:r>
           </w:p>
         </w:tc>
@@ -6124,7 +6052,6 @@
               </w:rPr>
               <w:t xml:space="preserve">: </w:t>
             </w:r>
-            <w:proofErr w:type="spellStart"/>
             <w:r>
               <w:rPr>
                 <w:color w:val="F2F2F2" w:themeColor="background1" w:themeShade="F2"/>
@@ -6133,7 +6060,6 @@
               </w:rPr>
               <w:t>Gopalgoang</w:t>
             </w:r>
-            <w:proofErr w:type="spellEnd"/>
           </w:p>
         </w:tc>
         <w:tc>
@@ -6900,25 +6826,7 @@
                 <w:sz w:val="22"/>
                 <w:szCs w:val="22"/>
               </w:rPr>
-              <w:t xml:space="preserve"> Maintenance and Tax | </w:t>
-            </w:r>
-            <w:proofErr w:type="spellStart"/>
-            <w:r>
-              <w:rPr>
-                <w:color w:val="F2F2F2" w:themeColor="background1" w:themeShade="F2"/>
-                <w:sz w:val="22"/>
-                <w:szCs w:val="22"/>
-              </w:rPr>
-              <w:t>Eids</w:t>
-            </w:r>
-            <w:proofErr w:type="spellEnd"/>
-            <w:r>
-              <w:rPr>
-                <w:color w:val="F2F2F2" w:themeColor="background1" w:themeShade="F2"/>
-                <w:sz w:val="22"/>
-                <w:szCs w:val="22"/>
-              </w:rPr>
-              <w:t xml:space="preserve"> | Zakat   </w:t>
+              <w:t xml:space="preserve"> Maintenance and Tax | Eids | Zakat   </w:t>
             </w:r>
           </w:p>
         </w:tc>
@@ -9058,7 +8966,6 @@
                 <w:szCs w:val="22"/>
               </w:rPr>
             </w:pPr>
-            <w:proofErr w:type="spellStart"/>
             <w:r>
               <w:rPr>
                 <w:color w:val="F2F2F2" w:themeColor="background1" w:themeShade="F2"/>
@@ -9075,7 +8982,6 @@
               </w:rPr>
               <w:t>ithub</w:t>
             </w:r>
-            <w:proofErr w:type="spellEnd"/>
             <w:r>
               <w:rPr>
                 <w:color w:val="F2F2F2" w:themeColor="background1" w:themeShade="F2"/>
@@ -12001,25 +11907,7 @@
                 <w:sz w:val="22"/>
                 <w:szCs w:val="22"/>
               </w:rPr>
-              <w:t xml:space="preserve"> Google Drive and </w:t>
-            </w:r>
-            <w:proofErr w:type="spellStart"/>
-            <w:r>
-              <w:rPr>
-                <w:color w:val="F2F2F2" w:themeColor="background1" w:themeShade="F2"/>
-                <w:sz w:val="22"/>
-                <w:szCs w:val="22"/>
-              </w:rPr>
-              <w:t>Github</w:t>
-            </w:r>
-            <w:proofErr w:type="spellEnd"/>
-            <w:r>
-              <w:rPr>
-                <w:color w:val="F2F2F2" w:themeColor="background1" w:themeShade="F2"/>
-                <w:sz w:val="22"/>
-                <w:szCs w:val="22"/>
-              </w:rPr>
-              <w:t xml:space="preserve"> </w:t>
+              <w:t xml:space="preserve"> Google Drive and Github </w:t>
             </w:r>
           </w:p>
         </w:tc>

</xml_diff>

<commit_message>
personal library (ver-2) update-133
</commit_message>
<xml_diff>
--- a/resources/SCHEDULE/Work-Flow and Process.docx
+++ b/resources/SCHEDULE/Work-Flow and Process.docx
@@ -5087,7 +5087,7 @@
     <w:tbl>
       <w:tblPr>
         <w:tblStyle w:val="TableGrid"/>
-        <w:tblW w:w="0" w:type="auto"/>
+        <w:tblW w:w="5000" w:type="pct"/>
         <w:tblBorders>
           <w:top w:val="single" w:sz="4" w:space="0" w:color="595959" w:themeColor="text1" w:themeTint="A6"/>
           <w:left w:val="single" w:sz="4" w:space="0" w:color="595959" w:themeColor="text1" w:themeTint="A6"/>
@@ -5100,10 +5100,10 @@
         <w:tblLook w:val="04A0" w:firstRow="1" w:lastRow="0" w:firstColumn="1" w:lastColumn="0" w:noHBand="0" w:noVBand="1"/>
       </w:tblPr>
       <w:tblGrid>
-        <w:gridCol w:w="1165"/>
-        <w:gridCol w:w="4229"/>
-        <w:gridCol w:w="4854"/>
-        <w:gridCol w:w="5120"/>
+        <w:gridCol w:w="1166"/>
+        <w:gridCol w:w="4232"/>
+        <w:gridCol w:w="4758"/>
+        <w:gridCol w:w="5232"/>
       </w:tblGrid>
       <w:tr>
         <w:trPr>
@@ -5111,7 +5111,7 @@
         </w:trPr>
         <w:tc>
           <w:tcPr>
-            <w:tcW w:w="0" w:type="auto"/>
+            <w:tcW w:w="5000" w:type="pct"/>
             <w:gridSpan w:val="4"/>
             <w:shd w:val="clear" w:color="auto" w:fill="262626" w:themeFill="text1" w:themeFillTint="D9"/>
             <w:vAlign w:val="center"/>
@@ -5165,7 +5165,7 @@
         </w:trPr>
         <w:tc>
           <w:tcPr>
-            <w:tcW w:w="0" w:type="auto"/>
+            <w:tcW w:w="379" w:type="pct"/>
             <w:shd w:val="clear" w:color="auto" w:fill="FFC000"/>
             <w:vAlign w:val="center"/>
           </w:tcPr>
@@ -5191,7 +5191,7 @@
         </w:tc>
         <w:tc>
           <w:tcPr>
-            <w:tcW w:w="0" w:type="auto"/>
+            <w:tcW w:w="1375" w:type="pct"/>
             <w:shd w:val="clear" w:color="auto" w:fill="FFC000"/>
             <w:vAlign w:val="center"/>
           </w:tcPr>
@@ -5218,7 +5218,7 @@
         </w:tc>
         <w:tc>
           <w:tcPr>
-            <w:tcW w:w="0" w:type="auto"/>
+            <w:tcW w:w="1546" w:type="pct"/>
             <w:shd w:val="clear" w:color="auto" w:fill="FFC000"/>
             <w:vAlign w:val="center"/>
           </w:tcPr>
@@ -5245,7 +5245,7 @@
         </w:tc>
         <w:tc>
           <w:tcPr>
-            <w:tcW w:w="0" w:type="auto"/>
+            <w:tcW w:w="1700" w:type="pct"/>
             <w:shd w:val="clear" w:color="auto" w:fill="FFC000"/>
             <w:vAlign w:val="center"/>
           </w:tcPr>
@@ -5280,7 +5280,7 @@
         </w:trPr>
         <w:tc>
           <w:tcPr>
-            <w:tcW w:w="0" w:type="auto"/>
+            <w:tcW w:w="379" w:type="pct"/>
             <w:shd w:val="clear" w:color="auto" w:fill="262626" w:themeFill="text1" w:themeFillTint="D9"/>
             <w:vAlign w:val="center"/>
           </w:tcPr>
@@ -5308,7 +5308,7 @@
         </w:tc>
         <w:tc>
           <w:tcPr>
-            <w:tcW w:w="0" w:type="auto"/>
+            <w:tcW w:w="1375" w:type="pct"/>
             <w:shd w:val="clear" w:color="auto" w:fill="262626" w:themeFill="text1" w:themeFillTint="D9"/>
             <w:vAlign w:val="center"/>
           </w:tcPr>
@@ -5348,7 +5348,7 @@
         </w:tc>
         <w:tc>
           <w:tcPr>
-            <w:tcW w:w="0" w:type="auto"/>
+            <w:tcW w:w="1546" w:type="pct"/>
             <w:shd w:val="clear" w:color="auto" w:fill="262626" w:themeFill="text1" w:themeFillTint="D9"/>
             <w:vAlign w:val="center"/>
           </w:tcPr>
@@ -5388,7 +5388,7 @@
         </w:tc>
         <w:tc>
           <w:tcPr>
-            <w:tcW w:w="0" w:type="auto"/>
+            <w:tcW w:w="1700" w:type="pct"/>
             <w:shd w:val="clear" w:color="auto" w:fill="262626" w:themeFill="text1" w:themeFillTint="D9"/>
             <w:vAlign w:val="center"/>
           </w:tcPr>
@@ -5417,7 +5417,7 @@
         </w:trPr>
         <w:tc>
           <w:tcPr>
-            <w:tcW w:w="0" w:type="auto"/>
+            <w:tcW w:w="379" w:type="pct"/>
             <w:shd w:val="clear" w:color="auto" w:fill="0A2F41" w:themeFill="accent1" w:themeFillShade="80"/>
             <w:vAlign w:val="center"/>
           </w:tcPr>
@@ -5445,7 +5445,7 @@
         </w:tc>
         <w:tc>
           <w:tcPr>
-            <w:tcW w:w="0" w:type="auto"/>
+            <w:tcW w:w="1375" w:type="pct"/>
             <w:shd w:val="clear" w:color="auto" w:fill="0A2F41" w:themeFill="accent1" w:themeFillShade="80"/>
             <w:vAlign w:val="center"/>
           </w:tcPr>
@@ -5501,7 +5501,7 @@
         </w:tc>
         <w:tc>
           <w:tcPr>
-            <w:tcW w:w="0" w:type="auto"/>
+            <w:tcW w:w="1546" w:type="pct"/>
             <w:shd w:val="clear" w:color="auto" w:fill="0A2F41" w:themeFill="accent1" w:themeFillShade="80"/>
             <w:vAlign w:val="center"/>
           </w:tcPr>
@@ -5541,7 +5541,7 @@
         </w:tc>
         <w:tc>
           <w:tcPr>
-            <w:tcW w:w="0" w:type="auto"/>
+            <w:tcW w:w="1700" w:type="pct"/>
             <w:shd w:val="clear" w:color="auto" w:fill="0A2F41" w:themeFill="accent1" w:themeFillShade="80"/>
             <w:vAlign w:val="center"/>
           </w:tcPr>
@@ -5570,7 +5570,7 @@
         </w:trPr>
         <w:tc>
           <w:tcPr>
-            <w:tcW w:w="0" w:type="auto"/>
+            <w:tcW w:w="379" w:type="pct"/>
             <w:vMerge w:val="restart"/>
             <w:shd w:val="clear" w:color="auto" w:fill="404040" w:themeFill="text1" w:themeFillTint="BF"/>
             <w:vAlign w:val="center"/>
@@ -5585,59 +5585,58 @@
                 <w:szCs w:val="22"/>
               </w:rPr>
             </w:pPr>
-            <w:r>
+          </w:p>
+        </w:tc>
+        <w:tc>
+          <w:tcPr>
+            <w:tcW w:w="1375" w:type="pct"/>
+            <w:shd w:val="clear" w:color="auto" w:fill="83CAEB" w:themeFill="accent1" w:themeFillTint="66"/>
+            <w:vAlign w:val="center"/>
+          </w:tcPr>
+          <w:p>
+            <w:pPr>
               <w:rPr>
                 <w:b/>
                 <w:bCs/>
-                <w:color w:val="F2F2F2" w:themeColor="background1" w:themeShade="F2"/>
-                <w:sz w:val="22"/>
-                <w:szCs w:val="22"/>
-              </w:rPr>
-              <w:t>Subjects</w:t>
-            </w:r>
-          </w:p>
-        </w:tc>
-        <w:tc>
-          <w:tcPr>
-            <w:tcW w:w="0" w:type="auto"/>
-            <w:shd w:val="clear" w:color="auto" w:fill="83CAEB" w:themeFill="accent1" w:themeFillTint="66"/>
-            <w:vAlign w:val="center"/>
-          </w:tcPr>
-          <w:p>
-            <w:pPr>
+                <w:sz w:val="22"/>
+                <w:szCs w:val="22"/>
+              </w:rPr>
+            </w:pPr>
+            <w:r>
               <w:rPr>
                 <w:b/>
                 <w:bCs/>
                 <w:sz w:val="22"/>
                 <w:szCs w:val="22"/>
               </w:rPr>
-            </w:pPr>
-            <w:r>
+              <w:t xml:space="preserve">Category: Productive </w:t>
+            </w:r>
+          </w:p>
+        </w:tc>
+        <w:tc>
+          <w:tcPr>
+            <w:tcW w:w="1546" w:type="pct"/>
+            <w:shd w:val="clear" w:color="auto" w:fill="83CAEB" w:themeFill="accent1" w:themeFillTint="66"/>
+            <w:vAlign w:val="center"/>
+          </w:tcPr>
+          <w:p>
+            <w:pPr>
               <w:rPr>
                 <w:b/>
                 <w:bCs/>
                 <w:sz w:val="22"/>
                 <w:szCs w:val="22"/>
               </w:rPr>
-              <w:t xml:space="preserve">Category: Productive </w:t>
-            </w:r>
-          </w:p>
-        </w:tc>
-        <w:tc>
-          <w:tcPr>
-            <w:tcW w:w="0" w:type="auto"/>
-            <w:shd w:val="clear" w:color="auto" w:fill="83CAEB" w:themeFill="accent1" w:themeFillTint="66"/>
-            <w:vAlign w:val="center"/>
-          </w:tcPr>
-          <w:p>
-            <w:pPr>
+            </w:pPr>
+            <w:r>
               <w:rPr>
                 <w:b/>
                 <w:bCs/>
                 <w:sz w:val="22"/>
                 <w:szCs w:val="22"/>
               </w:rPr>
-            </w:pPr>
+              <w:t xml:space="preserve">Category: Scope, </w:t>
+            </w:r>
             <w:r>
               <w:rPr>
                 <w:b/>
@@ -5645,7 +5644,7 @@
                 <w:sz w:val="22"/>
                 <w:szCs w:val="22"/>
               </w:rPr>
-              <w:t xml:space="preserve">Category: Scope, </w:t>
+              <w:t>Risk</w:t>
             </w:r>
             <w:r>
               <w:rPr>
@@ -5654,22 +5653,13 @@
                 <w:sz w:val="22"/>
                 <w:szCs w:val="22"/>
               </w:rPr>
-              <w:t>Risk</w:t>
-            </w:r>
-            <w:r>
-              <w:rPr>
-                <w:b/>
-                <w:bCs/>
-                <w:sz w:val="22"/>
-                <w:szCs w:val="22"/>
-              </w:rPr>
               <w:t xml:space="preserve"> and Return</w:t>
             </w:r>
           </w:p>
         </w:tc>
         <w:tc>
           <w:tcPr>
-            <w:tcW w:w="0" w:type="auto"/>
+            <w:tcW w:w="1700" w:type="pct"/>
             <w:shd w:val="clear" w:color="auto" w:fill="83CAEB" w:themeFill="accent1" w:themeFillTint="66"/>
             <w:vAlign w:val="center"/>
           </w:tcPr>
@@ -5709,7 +5699,7 @@
         </w:trPr>
         <w:tc>
           <w:tcPr>
-            <w:tcW w:w="0" w:type="auto"/>
+            <w:tcW w:w="379" w:type="pct"/>
             <w:vMerge/>
             <w:shd w:val="clear" w:color="auto" w:fill="404040" w:themeFill="text1" w:themeFillTint="BF"/>
             <w:vAlign w:val="center"/>
@@ -5728,7 +5718,7 @@
         </w:tc>
         <w:tc>
           <w:tcPr>
-            <w:tcW w:w="0" w:type="auto"/>
+            <w:tcW w:w="1375" w:type="pct"/>
             <w:shd w:val="clear" w:color="auto" w:fill="404040" w:themeFill="text1" w:themeFillTint="BF"/>
             <w:vAlign w:val="center"/>
           </w:tcPr>
@@ -5757,7 +5747,7 @@
         </w:tc>
         <w:tc>
           <w:tcPr>
-            <w:tcW w:w="0" w:type="auto"/>
+            <w:tcW w:w="1546" w:type="pct"/>
             <w:shd w:val="clear" w:color="auto" w:fill="404040" w:themeFill="text1" w:themeFillTint="BF"/>
             <w:vAlign w:val="center"/>
           </w:tcPr>
@@ -5786,7 +5776,7 @@
         </w:tc>
         <w:tc>
           <w:tcPr>
-            <w:tcW w:w="0" w:type="auto"/>
+            <w:tcW w:w="1700" w:type="pct"/>
             <w:shd w:val="clear" w:color="auto" w:fill="404040" w:themeFill="text1" w:themeFillTint="BF"/>
             <w:vAlign w:val="center"/>
           </w:tcPr>
@@ -5809,15 +5799,15 @@
                 <w:sz w:val="22"/>
                 <w:szCs w:val="22"/>
               </w:rPr>
-              <w:t>Business Administration</w:t>
-            </w:r>
-            <w:r>
-              <w:rPr>
-                <w:color w:val="F2F2F2" w:themeColor="background1" w:themeShade="F2"/>
-                <w:sz w:val="22"/>
-                <w:szCs w:val="22"/>
-              </w:rPr>
-              <w:t xml:space="preserve"> and Marketing </w:t>
+              <w:t>Software Engineering and Data Science</w:t>
+            </w:r>
+            <w:r>
+              <w:rPr>
+                <w:color w:val="F2F2F2" w:themeColor="background1" w:themeShade="F2"/>
+                <w:sz w:val="22"/>
+                <w:szCs w:val="22"/>
+              </w:rPr>
+              <w:t xml:space="preserve"> </w:t>
             </w:r>
           </w:p>
         </w:tc>
@@ -5828,7 +5818,7 @@
         </w:trPr>
         <w:tc>
           <w:tcPr>
-            <w:tcW w:w="0" w:type="auto"/>
+            <w:tcW w:w="379" w:type="pct"/>
             <w:vMerge/>
             <w:shd w:val="clear" w:color="auto" w:fill="404040" w:themeFill="text1" w:themeFillTint="BF"/>
             <w:vAlign w:val="center"/>
@@ -5847,7 +5837,7 @@
         </w:tc>
         <w:tc>
           <w:tcPr>
-            <w:tcW w:w="0" w:type="auto"/>
+            <w:tcW w:w="1375" w:type="pct"/>
             <w:shd w:val="clear" w:color="auto" w:fill="404040" w:themeFill="text1" w:themeFillTint="BF"/>
             <w:vAlign w:val="center"/>
           </w:tcPr>
@@ -5876,7 +5866,7 @@
         </w:tc>
         <w:tc>
           <w:tcPr>
-            <w:tcW w:w="0" w:type="auto"/>
+            <w:tcW w:w="1546" w:type="pct"/>
             <w:shd w:val="clear" w:color="auto" w:fill="404040" w:themeFill="text1" w:themeFillTint="BF"/>
             <w:vAlign w:val="center"/>
           </w:tcPr>
@@ -5937,7 +5927,7 @@
         </w:tc>
         <w:tc>
           <w:tcPr>
-            <w:tcW w:w="0" w:type="auto"/>
+            <w:tcW w:w="1700" w:type="pct"/>
             <w:shd w:val="clear" w:color="auto" w:fill="404040" w:themeFill="text1" w:themeFillTint="BF"/>
             <w:vAlign w:val="center"/>
           </w:tcPr>
@@ -5960,7 +5950,7 @@
                 <w:sz w:val="22"/>
                 <w:szCs w:val="22"/>
               </w:rPr>
-              <w:t xml:space="preserve">Governance and International Relation   </w:t>
+              <w:t xml:space="preserve">Investment and Business: Reference </w:t>
             </w:r>
           </w:p>
         </w:tc>
@@ -5971,7 +5961,7 @@
         </w:trPr>
         <w:tc>
           <w:tcPr>
-            <w:tcW w:w="0" w:type="auto"/>
+            <w:tcW w:w="379" w:type="pct"/>
             <w:vMerge/>
             <w:shd w:val="clear" w:color="auto" w:fill="404040" w:themeFill="text1" w:themeFillTint="BF"/>
             <w:vAlign w:val="center"/>
@@ -5990,7 +5980,7 @@
         </w:tc>
         <w:tc>
           <w:tcPr>
-            <w:tcW w:w="0" w:type="auto"/>
+            <w:tcW w:w="1375" w:type="pct"/>
             <w:shd w:val="clear" w:color="auto" w:fill="404040" w:themeFill="text1" w:themeFillTint="BF"/>
             <w:vAlign w:val="center"/>
           </w:tcPr>
@@ -6019,7 +6009,7 @@
         </w:tc>
         <w:tc>
           <w:tcPr>
-            <w:tcW w:w="0" w:type="auto"/>
+            <w:tcW w:w="1546" w:type="pct"/>
             <w:shd w:val="clear" w:color="auto" w:fill="404040" w:themeFill="text1" w:themeFillTint="BF"/>
             <w:vAlign w:val="center"/>
           </w:tcPr>
@@ -6064,7 +6054,7 @@
         </w:tc>
         <w:tc>
           <w:tcPr>
-            <w:tcW w:w="0" w:type="auto"/>
+            <w:tcW w:w="1700" w:type="pct"/>
             <w:shd w:val="clear" w:color="auto" w:fill="404040" w:themeFill="text1" w:themeFillTint="BF"/>
             <w:vAlign w:val="center"/>
           </w:tcPr>
@@ -6073,7 +6063,7 @@
               <w:pStyle w:val="ListParagraph"/>
               <w:numPr>
                 <w:ilvl w:val="0"/>
-                <w:numId w:val="30"/>
+                <w:numId w:val="47"/>
               </w:numPr>
               <w:rPr>
                 <w:color w:val="F2F2F2" w:themeColor="background1" w:themeShade="F2"/>
@@ -6087,7 +6077,7 @@
                 <w:sz w:val="22"/>
                 <w:szCs w:val="22"/>
               </w:rPr>
-              <w:t>Economics and Record System</w:t>
+              <w:t>Business Administration and Marketing</w:t>
             </w:r>
           </w:p>
         </w:tc>
@@ -6098,7 +6088,7 @@
         </w:trPr>
         <w:tc>
           <w:tcPr>
-            <w:tcW w:w="0" w:type="auto"/>
+            <w:tcW w:w="379" w:type="pct"/>
             <w:vMerge/>
             <w:shd w:val="clear" w:color="auto" w:fill="404040" w:themeFill="text1" w:themeFillTint="BF"/>
             <w:vAlign w:val="center"/>
@@ -6117,7 +6107,7 @@
         </w:tc>
         <w:tc>
           <w:tcPr>
-            <w:tcW w:w="0" w:type="auto"/>
+            <w:tcW w:w="1375" w:type="pct"/>
             <w:shd w:val="clear" w:color="auto" w:fill="404040" w:themeFill="text1" w:themeFillTint="BF"/>
             <w:vAlign w:val="center"/>
           </w:tcPr>
@@ -6146,7 +6136,7 @@
         </w:tc>
         <w:tc>
           <w:tcPr>
-            <w:tcW w:w="0" w:type="auto"/>
+            <w:tcW w:w="1546" w:type="pct"/>
             <w:shd w:val="clear" w:color="auto" w:fill="404040" w:themeFill="text1" w:themeFillTint="BF"/>
             <w:vAlign w:val="center"/>
           </w:tcPr>
@@ -6183,7 +6173,7 @@
         </w:tc>
         <w:tc>
           <w:tcPr>
-            <w:tcW w:w="0" w:type="auto"/>
+            <w:tcW w:w="1700" w:type="pct"/>
             <w:shd w:val="clear" w:color="auto" w:fill="404040" w:themeFill="text1" w:themeFillTint="BF"/>
             <w:vAlign w:val="center"/>
           </w:tcPr>
@@ -6192,7 +6182,7 @@
               <w:pStyle w:val="ListParagraph"/>
               <w:numPr>
                 <w:ilvl w:val="0"/>
-                <w:numId w:val="30"/>
+                <w:numId w:val="47"/>
               </w:numPr>
               <w:rPr>
                 <w:color w:val="F2F2F2" w:themeColor="background1" w:themeShade="F2"/>
@@ -6206,7 +6196,7 @@
                 <w:sz w:val="22"/>
                 <w:szCs w:val="22"/>
               </w:rPr>
-              <w:t xml:space="preserve">Software Engineering and Data Science </w:t>
+              <w:t xml:space="preserve">ICMA, Record System and Economics </w:t>
             </w:r>
           </w:p>
         </w:tc>
@@ -6217,7 +6207,7 @@
         </w:trPr>
         <w:tc>
           <w:tcPr>
-            <w:tcW w:w="0" w:type="auto"/>
+            <w:tcW w:w="379" w:type="pct"/>
             <w:vMerge/>
             <w:shd w:val="clear" w:color="auto" w:fill="404040" w:themeFill="text1" w:themeFillTint="BF"/>
             <w:vAlign w:val="center"/>
@@ -6236,7 +6226,7 @@
         </w:tc>
         <w:tc>
           <w:tcPr>
-            <w:tcW w:w="0" w:type="auto"/>
+            <w:tcW w:w="1375" w:type="pct"/>
             <w:shd w:val="clear" w:color="auto" w:fill="404040" w:themeFill="text1" w:themeFillTint="BF"/>
             <w:vAlign w:val="center"/>
           </w:tcPr>
@@ -6265,7 +6255,7 @@
         </w:tc>
         <w:tc>
           <w:tcPr>
-            <w:tcW w:w="0" w:type="auto"/>
+            <w:tcW w:w="1546" w:type="pct"/>
             <w:shd w:val="clear" w:color="auto" w:fill="404040" w:themeFill="text1" w:themeFillTint="BF"/>
             <w:vAlign w:val="center"/>
           </w:tcPr>
@@ -6294,7 +6284,7 @@
         </w:tc>
         <w:tc>
           <w:tcPr>
-            <w:tcW w:w="0" w:type="auto"/>
+            <w:tcW w:w="1700" w:type="pct"/>
             <w:shd w:val="clear" w:color="auto" w:fill="404040" w:themeFill="text1" w:themeFillTint="BF"/>
             <w:vAlign w:val="center"/>
           </w:tcPr>
@@ -6303,7 +6293,7 @@
               <w:pStyle w:val="ListParagraph"/>
               <w:numPr>
                 <w:ilvl w:val="0"/>
-                <w:numId w:val="31"/>
+                <w:numId w:val="47"/>
               </w:numPr>
               <w:rPr>
                 <w:color w:val="F2F2F2" w:themeColor="background1" w:themeShade="F2"/>
@@ -6317,7 +6307,7 @@
                 <w:sz w:val="22"/>
                 <w:szCs w:val="22"/>
               </w:rPr>
-              <w:t xml:space="preserve">Financial Market and Equities </w:t>
+              <w:t>Law of Bangladesh</w:t>
             </w:r>
           </w:p>
         </w:tc>
@@ -6328,7 +6318,7 @@
         </w:trPr>
         <w:tc>
           <w:tcPr>
-            <w:tcW w:w="0" w:type="auto"/>
+            <w:tcW w:w="379" w:type="pct"/>
             <w:vMerge/>
             <w:shd w:val="clear" w:color="auto" w:fill="404040" w:themeFill="text1" w:themeFillTint="BF"/>
             <w:vAlign w:val="center"/>
@@ -6347,7 +6337,7 @@
         </w:tc>
         <w:tc>
           <w:tcPr>
-            <w:tcW w:w="0" w:type="auto"/>
+            <w:tcW w:w="1375" w:type="pct"/>
             <w:shd w:val="clear" w:color="auto" w:fill="404040" w:themeFill="text1" w:themeFillTint="BF"/>
             <w:vAlign w:val="center"/>
           </w:tcPr>
@@ -6376,7 +6366,7 @@
         </w:tc>
         <w:tc>
           <w:tcPr>
-            <w:tcW w:w="0" w:type="auto"/>
+            <w:tcW w:w="1546" w:type="pct"/>
             <w:shd w:val="clear" w:color="auto" w:fill="404040" w:themeFill="text1" w:themeFillTint="BF"/>
             <w:vAlign w:val="center"/>
           </w:tcPr>
@@ -6405,7 +6395,7 @@
         </w:tc>
         <w:tc>
           <w:tcPr>
-            <w:tcW w:w="0" w:type="auto"/>
+            <w:tcW w:w="1700" w:type="pct"/>
             <w:shd w:val="clear" w:color="auto" w:fill="404040" w:themeFill="text1" w:themeFillTint="BF"/>
             <w:vAlign w:val="center"/>
           </w:tcPr>
@@ -6414,7 +6404,7 @@
               <w:pStyle w:val="ListParagraph"/>
               <w:numPr>
                 <w:ilvl w:val="0"/>
-                <w:numId w:val="31"/>
+                <w:numId w:val="47"/>
               </w:numPr>
               <w:rPr>
                 <w:color w:val="F2F2F2" w:themeColor="background1" w:themeShade="F2"/>
@@ -6428,7 +6418,15 @@
                 <w:sz w:val="22"/>
                 <w:szCs w:val="22"/>
               </w:rPr>
-              <w:t xml:space="preserve">Real-State and Hospitality  </w:t>
+              <w:t>Governance and International Relation</w:t>
+            </w:r>
+            <w:r>
+              <w:rPr>
+                <w:color w:val="F2F2F2" w:themeColor="background1" w:themeShade="F2"/>
+                <w:sz w:val="22"/>
+                <w:szCs w:val="22"/>
+              </w:rPr>
+              <w:t xml:space="preserve"> </w:t>
             </w:r>
           </w:p>
         </w:tc>
@@ -6439,7 +6437,7 @@
         </w:trPr>
         <w:tc>
           <w:tcPr>
-            <w:tcW w:w="0" w:type="auto"/>
+            <w:tcW w:w="379" w:type="pct"/>
             <w:vMerge/>
             <w:shd w:val="clear" w:color="auto" w:fill="404040" w:themeFill="text1" w:themeFillTint="BF"/>
             <w:vAlign w:val="center"/>
@@ -6458,7 +6456,7 @@
         </w:tc>
         <w:tc>
           <w:tcPr>
-            <w:tcW w:w="0" w:type="auto"/>
+            <w:tcW w:w="1375" w:type="pct"/>
             <w:shd w:val="clear" w:color="auto" w:fill="404040" w:themeFill="text1" w:themeFillTint="BF"/>
             <w:vAlign w:val="center"/>
           </w:tcPr>
@@ -6487,7 +6485,7 @@
         </w:tc>
         <w:tc>
           <w:tcPr>
-            <w:tcW w:w="0" w:type="auto"/>
+            <w:tcW w:w="1546" w:type="pct"/>
             <w:shd w:val="clear" w:color="auto" w:fill="404040" w:themeFill="text1" w:themeFillTint="BF"/>
             <w:vAlign w:val="center"/>
           </w:tcPr>
@@ -6516,7 +6514,7 @@
         </w:tc>
         <w:tc>
           <w:tcPr>
-            <w:tcW w:w="0" w:type="auto"/>
+            <w:tcW w:w="1700" w:type="pct"/>
             <w:shd w:val="clear" w:color="auto" w:fill="404040" w:themeFill="text1" w:themeFillTint="BF"/>
             <w:vAlign w:val="center"/>
           </w:tcPr>
@@ -6525,7 +6523,7 @@
               <w:pStyle w:val="ListParagraph"/>
               <w:numPr>
                 <w:ilvl w:val="0"/>
-                <w:numId w:val="32"/>
+                <w:numId w:val="47"/>
               </w:numPr>
               <w:rPr>
                 <w:color w:val="F2F2F2" w:themeColor="background1" w:themeShade="F2"/>
@@ -6539,7 +6537,15 @@
                 <w:sz w:val="22"/>
                 <w:szCs w:val="22"/>
               </w:rPr>
-              <w:t xml:space="preserve">Manufacturing and Import-Export  </w:t>
+              <w:t xml:space="preserve">History and Psychology </w:t>
+            </w:r>
+            <w:r>
+              <w:rPr>
+                <w:color w:val="F2F2F2" w:themeColor="background1" w:themeShade="F2"/>
+                <w:sz w:val="22"/>
+                <w:szCs w:val="22"/>
+              </w:rPr>
+              <w:t xml:space="preserve">  </w:t>
             </w:r>
           </w:p>
         </w:tc>
@@ -6550,7 +6556,7 @@
         </w:trPr>
         <w:tc>
           <w:tcPr>
-            <w:tcW w:w="0" w:type="auto"/>
+            <w:tcW w:w="379" w:type="pct"/>
             <w:vMerge/>
             <w:shd w:val="clear" w:color="auto" w:fill="404040" w:themeFill="text1" w:themeFillTint="BF"/>
             <w:vAlign w:val="center"/>
@@ -6569,7 +6575,7 @@
         </w:tc>
         <w:tc>
           <w:tcPr>
-            <w:tcW w:w="0" w:type="auto"/>
+            <w:tcW w:w="1375" w:type="pct"/>
             <w:shd w:val="clear" w:color="auto" w:fill="83CAEB" w:themeFill="accent1" w:themeFillTint="66"/>
             <w:vAlign w:val="center"/>
           </w:tcPr>
@@ -6595,7 +6601,7 @@
         </w:tc>
         <w:tc>
           <w:tcPr>
-            <w:tcW w:w="0" w:type="auto"/>
+            <w:tcW w:w="1546" w:type="pct"/>
             <w:shd w:val="clear" w:color="auto" w:fill="83CAEB" w:themeFill="accent1" w:themeFillTint="66"/>
             <w:vAlign w:val="center"/>
           </w:tcPr>
@@ -6621,7 +6627,7 @@
         </w:tc>
         <w:tc>
           <w:tcPr>
-            <w:tcW w:w="0" w:type="auto"/>
+            <w:tcW w:w="1700" w:type="pct"/>
             <w:shd w:val="clear" w:color="auto" w:fill="83CAEB" w:themeFill="accent1" w:themeFillTint="66"/>
             <w:vAlign w:val="center"/>
           </w:tcPr>
@@ -6652,7 +6658,7 @@
         </w:trPr>
         <w:tc>
           <w:tcPr>
-            <w:tcW w:w="0" w:type="auto"/>
+            <w:tcW w:w="379" w:type="pct"/>
             <w:vMerge/>
             <w:shd w:val="clear" w:color="auto" w:fill="404040" w:themeFill="text1" w:themeFillTint="BF"/>
             <w:vAlign w:val="center"/>
@@ -6671,7 +6677,7 @@
         </w:tc>
         <w:tc>
           <w:tcPr>
-            <w:tcW w:w="0" w:type="auto"/>
+            <w:tcW w:w="1375" w:type="pct"/>
             <w:shd w:val="clear" w:color="auto" w:fill="404040" w:themeFill="text1" w:themeFillTint="BF"/>
             <w:vAlign w:val="center"/>
           </w:tcPr>
@@ -6688,7 +6694,7 @@
         </w:tc>
         <w:tc>
           <w:tcPr>
-            <w:tcW w:w="0" w:type="auto"/>
+            <w:tcW w:w="1546" w:type="pct"/>
             <w:shd w:val="clear" w:color="auto" w:fill="404040" w:themeFill="text1" w:themeFillTint="BF"/>
             <w:vAlign w:val="center"/>
           </w:tcPr>
@@ -6725,7 +6731,7 @@
         </w:tc>
         <w:tc>
           <w:tcPr>
-            <w:tcW w:w="0" w:type="auto"/>
+            <w:tcW w:w="1700" w:type="pct"/>
             <w:shd w:val="clear" w:color="auto" w:fill="404040" w:themeFill="text1" w:themeFillTint="BF"/>
             <w:vAlign w:val="center"/>
           </w:tcPr>
@@ -6759,7 +6765,7 @@
         </w:trPr>
         <w:tc>
           <w:tcPr>
-            <w:tcW w:w="0" w:type="auto"/>
+            <w:tcW w:w="379" w:type="pct"/>
             <w:vMerge/>
             <w:shd w:val="clear" w:color="auto" w:fill="404040" w:themeFill="text1" w:themeFillTint="BF"/>
             <w:vAlign w:val="center"/>
@@ -6778,7 +6784,7 @@
         </w:tc>
         <w:tc>
           <w:tcPr>
-            <w:tcW w:w="0" w:type="auto"/>
+            <w:tcW w:w="1375" w:type="pct"/>
             <w:shd w:val="clear" w:color="auto" w:fill="404040" w:themeFill="text1" w:themeFillTint="BF"/>
             <w:vAlign w:val="center"/>
           </w:tcPr>
@@ -6795,7 +6801,7 @@
         </w:tc>
         <w:tc>
           <w:tcPr>
-            <w:tcW w:w="0" w:type="auto"/>
+            <w:tcW w:w="1546" w:type="pct"/>
             <w:shd w:val="clear" w:color="auto" w:fill="404040" w:themeFill="text1" w:themeFillTint="BF"/>
             <w:vAlign w:val="center"/>
           </w:tcPr>
@@ -6832,7 +6838,7 @@
         </w:tc>
         <w:tc>
           <w:tcPr>
-            <w:tcW w:w="0" w:type="auto"/>
+            <w:tcW w:w="1700" w:type="pct"/>
             <w:shd w:val="clear" w:color="auto" w:fill="404040" w:themeFill="text1" w:themeFillTint="BF"/>
             <w:vAlign w:val="center"/>
           </w:tcPr>
@@ -6866,7 +6872,7 @@
         </w:trPr>
         <w:tc>
           <w:tcPr>
-            <w:tcW w:w="0" w:type="auto"/>
+            <w:tcW w:w="379" w:type="pct"/>
             <w:vMerge/>
             <w:shd w:val="clear" w:color="auto" w:fill="404040" w:themeFill="text1" w:themeFillTint="BF"/>
             <w:vAlign w:val="center"/>
@@ -6885,7 +6891,7 @@
         </w:tc>
         <w:tc>
           <w:tcPr>
-            <w:tcW w:w="0" w:type="auto"/>
+            <w:tcW w:w="1375" w:type="pct"/>
             <w:shd w:val="clear" w:color="auto" w:fill="404040" w:themeFill="text1" w:themeFillTint="BF"/>
             <w:vAlign w:val="center"/>
           </w:tcPr>
@@ -6914,7 +6920,7 @@
         </w:tc>
         <w:tc>
           <w:tcPr>
-            <w:tcW w:w="0" w:type="auto"/>
+            <w:tcW w:w="1546" w:type="pct"/>
             <w:shd w:val="clear" w:color="auto" w:fill="404040" w:themeFill="text1" w:themeFillTint="BF"/>
             <w:vAlign w:val="center"/>
           </w:tcPr>
@@ -6951,7 +6957,7 @@
         </w:tc>
         <w:tc>
           <w:tcPr>
-            <w:tcW w:w="0" w:type="auto"/>
+            <w:tcW w:w="1700" w:type="pct"/>
             <w:shd w:val="clear" w:color="auto" w:fill="404040" w:themeFill="text1" w:themeFillTint="BF"/>
             <w:vAlign w:val="center"/>
           </w:tcPr>
@@ -6985,7 +6991,7 @@
         </w:trPr>
         <w:tc>
           <w:tcPr>
-            <w:tcW w:w="0" w:type="auto"/>
+            <w:tcW w:w="379" w:type="pct"/>
             <w:vMerge/>
             <w:shd w:val="clear" w:color="auto" w:fill="404040" w:themeFill="text1" w:themeFillTint="BF"/>
             <w:vAlign w:val="center"/>
@@ -7004,7 +7010,7 @@
         </w:tc>
         <w:tc>
           <w:tcPr>
-            <w:tcW w:w="0" w:type="auto"/>
+            <w:tcW w:w="1375" w:type="pct"/>
             <w:shd w:val="clear" w:color="auto" w:fill="404040" w:themeFill="text1" w:themeFillTint="BF"/>
             <w:vAlign w:val="center"/>
           </w:tcPr>
@@ -7033,7 +7039,7 @@
         </w:tc>
         <w:tc>
           <w:tcPr>
-            <w:tcW w:w="0" w:type="auto"/>
+            <w:tcW w:w="1546" w:type="pct"/>
             <w:shd w:val="clear" w:color="auto" w:fill="404040" w:themeFill="text1" w:themeFillTint="BF"/>
             <w:vAlign w:val="center"/>
           </w:tcPr>
@@ -7062,7 +7068,7 @@
         </w:tc>
         <w:tc>
           <w:tcPr>
-            <w:tcW w:w="0" w:type="auto"/>
+            <w:tcW w:w="1700" w:type="pct"/>
             <w:shd w:val="clear" w:color="auto" w:fill="404040" w:themeFill="text1" w:themeFillTint="BF"/>
             <w:vAlign w:val="center"/>
           </w:tcPr>
@@ -7083,7 +7089,7 @@
         </w:trPr>
         <w:tc>
           <w:tcPr>
-            <w:tcW w:w="0" w:type="auto"/>
+            <w:tcW w:w="379" w:type="pct"/>
             <w:vMerge/>
             <w:shd w:val="clear" w:color="auto" w:fill="404040" w:themeFill="text1" w:themeFillTint="BF"/>
             <w:vAlign w:val="center"/>
@@ -7102,7 +7108,7 @@
         </w:tc>
         <w:tc>
           <w:tcPr>
-            <w:tcW w:w="0" w:type="auto"/>
+            <w:tcW w:w="1375" w:type="pct"/>
             <w:shd w:val="clear" w:color="auto" w:fill="83CAEB" w:themeFill="accent1" w:themeFillTint="66"/>
             <w:vAlign w:val="center"/>
           </w:tcPr>
@@ -7128,7 +7134,7 @@
         </w:tc>
         <w:tc>
           <w:tcPr>
-            <w:tcW w:w="0" w:type="auto"/>
+            <w:tcW w:w="1546" w:type="pct"/>
             <w:shd w:val="clear" w:color="auto" w:fill="83CAEB" w:themeFill="accent1" w:themeFillTint="66"/>
             <w:vAlign w:val="center"/>
           </w:tcPr>
@@ -7154,7 +7160,7 @@
         </w:tc>
         <w:tc>
           <w:tcPr>
-            <w:tcW w:w="0" w:type="auto"/>
+            <w:tcW w:w="1700" w:type="pct"/>
             <w:shd w:val="clear" w:color="auto" w:fill="83CAEB" w:themeFill="accent1" w:themeFillTint="66"/>
             <w:vAlign w:val="center"/>
           </w:tcPr>
@@ -7185,7 +7191,7 @@
         </w:trPr>
         <w:tc>
           <w:tcPr>
-            <w:tcW w:w="0" w:type="auto"/>
+            <w:tcW w:w="379" w:type="pct"/>
             <w:vMerge/>
             <w:shd w:val="clear" w:color="auto" w:fill="404040" w:themeFill="text1" w:themeFillTint="BF"/>
             <w:vAlign w:val="center"/>
@@ -7204,7 +7210,7 @@
         </w:tc>
         <w:tc>
           <w:tcPr>
-            <w:tcW w:w="0" w:type="auto"/>
+            <w:tcW w:w="1375" w:type="pct"/>
             <w:shd w:val="clear" w:color="auto" w:fill="404040" w:themeFill="text1" w:themeFillTint="BF"/>
             <w:vAlign w:val="center"/>
           </w:tcPr>
@@ -7233,7 +7239,7 @@
         </w:tc>
         <w:tc>
           <w:tcPr>
-            <w:tcW w:w="0" w:type="auto"/>
+            <w:tcW w:w="1546" w:type="pct"/>
             <w:shd w:val="clear" w:color="auto" w:fill="404040" w:themeFill="text1" w:themeFillTint="BF"/>
             <w:vAlign w:val="center"/>
           </w:tcPr>
@@ -7294,7 +7300,7 @@
         </w:tc>
         <w:tc>
           <w:tcPr>
-            <w:tcW w:w="0" w:type="auto"/>
+            <w:tcW w:w="1700" w:type="pct"/>
             <w:shd w:val="clear" w:color="auto" w:fill="404040" w:themeFill="text1" w:themeFillTint="BF"/>
             <w:vAlign w:val="center"/>
           </w:tcPr>
@@ -7328,7 +7334,7 @@
         </w:trPr>
         <w:tc>
           <w:tcPr>
-            <w:tcW w:w="0" w:type="auto"/>
+            <w:tcW w:w="379" w:type="pct"/>
             <w:vMerge/>
             <w:shd w:val="clear" w:color="auto" w:fill="404040" w:themeFill="text1" w:themeFillTint="BF"/>
             <w:vAlign w:val="center"/>
@@ -7347,7 +7353,7 @@
         </w:tc>
         <w:tc>
           <w:tcPr>
-            <w:tcW w:w="0" w:type="auto"/>
+            <w:tcW w:w="1375" w:type="pct"/>
             <w:shd w:val="clear" w:color="auto" w:fill="404040" w:themeFill="text1" w:themeFillTint="BF"/>
             <w:vAlign w:val="center"/>
           </w:tcPr>
@@ -7376,7 +7382,7 @@
         </w:tc>
         <w:tc>
           <w:tcPr>
-            <w:tcW w:w="0" w:type="auto"/>
+            <w:tcW w:w="1546" w:type="pct"/>
             <w:shd w:val="clear" w:color="auto" w:fill="404040" w:themeFill="text1" w:themeFillTint="BF"/>
             <w:vAlign w:val="center"/>
           </w:tcPr>
@@ -7405,7 +7411,7 @@
         </w:tc>
         <w:tc>
           <w:tcPr>
-            <w:tcW w:w="0" w:type="auto"/>
+            <w:tcW w:w="1700" w:type="pct"/>
             <w:shd w:val="clear" w:color="auto" w:fill="404040" w:themeFill="text1" w:themeFillTint="BF"/>
             <w:vAlign w:val="center"/>
           </w:tcPr>
@@ -7439,7 +7445,7 @@
         </w:trPr>
         <w:tc>
           <w:tcPr>
-            <w:tcW w:w="0" w:type="auto"/>
+            <w:tcW w:w="379" w:type="pct"/>
             <w:vMerge w:val="restart"/>
             <w:shd w:val="clear" w:color="auto" w:fill="262626" w:themeFill="text1" w:themeFillTint="D9"/>
             <w:vAlign w:val="center"/>
@@ -7468,7 +7474,7 @@
         </w:tc>
         <w:tc>
           <w:tcPr>
-            <w:tcW w:w="0" w:type="auto"/>
+            <w:tcW w:w="1375" w:type="pct"/>
             <w:shd w:val="clear" w:color="auto" w:fill="262626" w:themeFill="text1" w:themeFillTint="D9"/>
             <w:vAlign w:val="center"/>
           </w:tcPr>
@@ -7492,7 +7498,7 @@
         </w:tc>
         <w:tc>
           <w:tcPr>
-            <w:tcW w:w="0" w:type="auto"/>
+            <w:tcW w:w="1546" w:type="pct"/>
             <w:shd w:val="clear" w:color="auto" w:fill="262626" w:themeFill="text1" w:themeFillTint="D9"/>
             <w:vAlign w:val="center"/>
           </w:tcPr>
@@ -7518,21 +7524,13 @@
                 <w:sz w:val="22"/>
                 <w:szCs w:val="22"/>
               </w:rPr>
-              <w:t>Unnecessary Expense Accounts **</w:t>
-            </w:r>
-            <w:r>
-              <w:rPr>
-                <w:color w:val="F2F2F2" w:themeColor="background1" w:themeShade="F2"/>
-                <w:sz w:val="22"/>
-                <w:szCs w:val="22"/>
-              </w:rPr>
-              <w:t xml:space="preserve"> </w:t>
-            </w:r>
-          </w:p>
-        </w:tc>
-        <w:tc>
-          <w:tcPr>
-            <w:tcW w:w="0" w:type="auto"/>
+              <w:t>Unnecessary Expense Accounts</w:t>
+            </w:r>
+          </w:p>
+        </w:tc>
+        <w:tc>
+          <w:tcPr>
+            <w:tcW w:w="1700" w:type="pct"/>
             <w:shd w:val="clear" w:color="auto" w:fill="262626" w:themeFill="text1" w:themeFillTint="D9"/>
             <w:vAlign w:val="center"/>
           </w:tcPr>
@@ -7577,7 +7575,7 @@
         </w:trPr>
         <w:tc>
           <w:tcPr>
-            <w:tcW w:w="0" w:type="auto"/>
+            <w:tcW w:w="379" w:type="pct"/>
             <w:vMerge/>
             <w:shd w:val="clear" w:color="auto" w:fill="262626" w:themeFill="text1" w:themeFillTint="D9"/>
             <w:vAlign w:val="center"/>
@@ -7596,7 +7594,7 @@
         </w:tc>
         <w:tc>
           <w:tcPr>
-            <w:tcW w:w="0" w:type="auto"/>
+            <w:tcW w:w="1375" w:type="pct"/>
             <w:shd w:val="clear" w:color="auto" w:fill="262626" w:themeFill="text1" w:themeFillTint="D9"/>
             <w:vAlign w:val="center"/>
           </w:tcPr>
@@ -7657,7 +7655,7 @@
         </w:tc>
         <w:tc>
           <w:tcPr>
-            <w:tcW w:w="0" w:type="auto"/>
+            <w:tcW w:w="1546" w:type="pct"/>
             <w:shd w:val="clear" w:color="auto" w:fill="262626" w:themeFill="text1" w:themeFillTint="D9"/>
             <w:vAlign w:val="center"/>
           </w:tcPr>
@@ -7681,7 +7679,7 @@
         </w:tc>
         <w:tc>
           <w:tcPr>
-            <w:tcW w:w="0" w:type="auto"/>
+            <w:tcW w:w="1700" w:type="pct"/>
             <w:shd w:val="clear" w:color="auto" w:fill="262626" w:themeFill="text1" w:themeFillTint="D9"/>
             <w:vAlign w:val="center"/>
           </w:tcPr>
@@ -7710,7 +7708,7 @@
         </w:trPr>
         <w:tc>
           <w:tcPr>
-            <w:tcW w:w="0" w:type="auto"/>
+            <w:tcW w:w="379" w:type="pct"/>
             <w:vMerge/>
             <w:shd w:val="clear" w:color="auto" w:fill="262626" w:themeFill="text1" w:themeFillTint="D9"/>
             <w:vAlign w:val="center"/>
@@ -7729,7 +7727,7 @@
         </w:tc>
         <w:tc>
           <w:tcPr>
-            <w:tcW w:w="0" w:type="auto"/>
+            <w:tcW w:w="1375" w:type="pct"/>
             <w:shd w:val="clear" w:color="auto" w:fill="262626" w:themeFill="text1" w:themeFillTint="D9"/>
             <w:vAlign w:val="center"/>
           </w:tcPr>
@@ -7758,7 +7756,7 @@
         </w:tc>
         <w:tc>
           <w:tcPr>
-            <w:tcW w:w="0" w:type="auto"/>
+            <w:tcW w:w="1546" w:type="pct"/>
             <w:shd w:val="clear" w:color="auto" w:fill="262626" w:themeFill="text1" w:themeFillTint="D9"/>
             <w:vAlign w:val="center"/>
           </w:tcPr>
@@ -7782,7 +7780,7 @@
         </w:tc>
         <w:tc>
           <w:tcPr>
-            <w:tcW w:w="0" w:type="auto"/>
+            <w:tcW w:w="1700" w:type="pct"/>
             <w:shd w:val="clear" w:color="auto" w:fill="262626" w:themeFill="text1" w:themeFillTint="D9"/>
             <w:vAlign w:val="center"/>
           </w:tcPr>
@@ -7800,7 +7798,7 @@
                 <w:sz w:val="22"/>
                 <w:szCs w:val="22"/>
               </w:rPr>
-              <w:t>Investment and Business (Govt. / Corporate)</w:t>
+              <w:t>Financial Market and Equities</w:t>
             </w:r>
           </w:p>
         </w:tc>
@@ -7811,7 +7809,7 @@
         </w:trPr>
         <w:tc>
           <w:tcPr>
-            <w:tcW w:w="0" w:type="auto"/>
+            <w:tcW w:w="379" w:type="pct"/>
             <w:vMerge/>
             <w:shd w:val="clear" w:color="auto" w:fill="262626" w:themeFill="text1" w:themeFillTint="D9"/>
             <w:vAlign w:val="center"/>
@@ -7830,7 +7828,7 @@
         </w:tc>
         <w:tc>
           <w:tcPr>
-            <w:tcW w:w="0" w:type="auto"/>
+            <w:tcW w:w="1375" w:type="pct"/>
             <w:shd w:val="clear" w:color="auto" w:fill="262626" w:themeFill="text1" w:themeFillTint="D9"/>
             <w:vAlign w:val="center"/>
           </w:tcPr>
@@ -7854,7 +7852,7 @@
         </w:tc>
         <w:tc>
           <w:tcPr>
-            <w:tcW w:w="0" w:type="auto"/>
+            <w:tcW w:w="1546" w:type="pct"/>
             <w:shd w:val="clear" w:color="auto" w:fill="262626" w:themeFill="text1" w:themeFillTint="D9"/>
             <w:vAlign w:val="center"/>
           </w:tcPr>
@@ -7883,7 +7881,7 @@
         </w:tc>
         <w:tc>
           <w:tcPr>
-            <w:tcW w:w="0" w:type="auto"/>
+            <w:tcW w:w="1700" w:type="pct"/>
             <w:shd w:val="clear" w:color="auto" w:fill="262626" w:themeFill="text1" w:themeFillTint="D9"/>
             <w:vAlign w:val="center"/>
           </w:tcPr>
@@ -7901,15 +7899,7 @@
                 <w:sz w:val="22"/>
                 <w:szCs w:val="22"/>
               </w:rPr>
-              <w:t>Business Analysis</w:t>
-            </w:r>
-            <w:r>
-              <w:rPr>
-                <w:color w:val="F2F2F2" w:themeColor="background1" w:themeShade="F2"/>
-                <w:sz w:val="22"/>
-                <w:szCs w:val="22"/>
-              </w:rPr>
-              <w:t xml:space="preserve"> Check-List</w:t>
+              <w:t>Real-State and Hospitality</w:t>
             </w:r>
           </w:p>
         </w:tc>
@@ -7920,7 +7910,7 @@
         </w:trPr>
         <w:tc>
           <w:tcPr>
-            <w:tcW w:w="0" w:type="auto"/>
+            <w:tcW w:w="379" w:type="pct"/>
             <w:vMerge/>
             <w:shd w:val="clear" w:color="auto" w:fill="262626" w:themeFill="text1" w:themeFillTint="D9"/>
             <w:vAlign w:val="center"/>
@@ -7939,7 +7929,7 @@
         </w:tc>
         <w:tc>
           <w:tcPr>
-            <w:tcW w:w="0" w:type="auto"/>
+            <w:tcW w:w="1375" w:type="pct"/>
             <w:shd w:val="clear" w:color="auto" w:fill="262626" w:themeFill="text1" w:themeFillTint="D9"/>
             <w:vAlign w:val="center"/>
           </w:tcPr>
@@ -7968,7 +7958,7 @@
         </w:tc>
         <w:tc>
           <w:tcPr>
-            <w:tcW w:w="0" w:type="auto"/>
+            <w:tcW w:w="1546" w:type="pct"/>
             <w:shd w:val="clear" w:color="auto" w:fill="262626" w:themeFill="text1" w:themeFillTint="D9"/>
             <w:vAlign w:val="center"/>
           </w:tcPr>
@@ -8013,7 +8003,63 @@
         </w:tc>
         <w:tc>
           <w:tcPr>
-            <w:tcW w:w="0" w:type="auto"/>
+            <w:tcW w:w="1700" w:type="pct"/>
+            <w:shd w:val="clear" w:color="auto" w:fill="262626" w:themeFill="text1" w:themeFillTint="D9"/>
+            <w:vAlign w:val="center"/>
+          </w:tcPr>
+          <w:p>
+            <w:pPr>
+              <w:rPr>
+                <w:color w:val="F2F2F2" w:themeColor="background1" w:themeShade="F2"/>
+                <w:sz w:val="22"/>
+                <w:szCs w:val="22"/>
+              </w:rPr>
+            </w:pPr>
+            <w:r>
+              <w:rPr>
+                <w:color w:val="F2F2F2" w:themeColor="background1" w:themeShade="F2"/>
+                <w:sz w:val="22"/>
+                <w:szCs w:val="22"/>
+              </w:rPr>
+              <w:t>Manufacturing and Import-Export</w:t>
+            </w:r>
+            <w:r>
+              <w:rPr>
+                <w:color w:val="F2F2F2" w:themeColor="background1" w:themeShade="F2"/>
+                <w:sz w:val="22"/>
+                <w:szCs w:val="22"/>
+              </w:rPr>
+              <w:t xml:space="preserve"> (Food and Cloth) </w:t>
+            </w:r>
+          </w:p>
+        </w:tc>
+      </w:tr>
+      <w:tr>
+        <w:trPr>
+          <w:trHeight w:val="288"/>
+        </w:trPr>
+        <w:tc>
+          <w:tcPr>
+            <w:tcW w:w="379" w:type="pct"/>
+            <w:vMerge/>
+            <w:shd w:val="clear" w:color="auto" w:fill="262626" w:themeFill="text1" w:themeFillTint="D9"/>
+            <w:vAlign w:val="center"/>
+          </w:tcPr>
+          <w:p>
+            <w:pPr>
+              <w:rPr>
+                <w:b/>
+                <w:bCs/>
+                <w:color w:val="F2F2F2" w:themeColor="background1" w:themeShade="F2"/>
+                <w:sz w:val="22"/>
+                <w:szCs w:val="22"/>
+              </w:rPr>
+            </w:pPr>
+          </w:p>
+        </w:tc>
+        <w:tc>
+          <w:tcPr>
+            <w:tcW w:w="1375" w:type="pct"/>
             <w:shd w:val="clear" w:color="auto" w:fill="262626" w:themeFill="text1" w:themeFillTint="D9"/>
             <w:vAlign w:val="center"/>
           </w:tcPr>
@@ -8036,7 +8082,73 @@
                 <w:sz w:val="22"/>
                 <w:szCs w:val="22"/>
               </w:rPr>
-              <w:t xml:space="preserve">Product, Market, Marketing  </w:t>
+              <w:t xml:space="preserve">Financial and Inflation </w:t>
+            </w:r>
+          </w:p>
+        </w:tc>
+        <w:tc>
+          <w:tcPr>
+            <w:tcW w:w="1546" w:type="pct"/>
+            <w:shd w:val="clear" w:color="auto" w:fill="262626" w:themeFill="text1" w:themeFillTint="D9"/>
+            <w:vAlign w:val="center"/>
+          </w:tcPr>
+          <w:p>
+            <w:pPr>
+              <w:pStyle w:val="ListParagraph"/>
+              <w:numPr>
+                <w:ilvl w:val="0"/>
+                <w:numId w:val="9"/>
+              </w:numPr>
+              <w:rPr>
+                <w:color w:val="F2F2F2" w:themeColor="background1" w:themeShade="F2"/>
+                <w:sz w:val="22"/>
+                <w:szCs w:val="22"/>
+              </w:rPr>
+            </w:pPr>
+            <w:r>
+              <w:rPr>
+                <w:color w:val="F2F2F2" w:themeColor="background1" w:themeShade="F2"/>
+                <w:sz w:val="22"/>
+                <w:szCs w:val="22"/>
+              </w:rPr>
+              <w:t>Terms and Conditions (Attested)</w:t>
+            </w:r>
+          </w:p>
+        </w:tc>
+        <w:tc>
+          <w:tcPr>
+            <w:tcW w:w="1700" w:type="pct"/>
+            <w:shd w:val="clear" w:color="auto" w:fill="262626" w:themeFill="text1" w:themeFillTint="D9"/>
+            <w:vAlign w:val="center"/>
+          </w:tcPr>
+          <w:p>
+            <w:pPr>
+              <w:pStyle w:val="ListParagraph"/>
+              <w:numPr>
+                <w:ilvl w:val="0"/>
+                <w:numId w:val="9"/>
+              </w:numPr>
+              <w:rPr>
+                <w:color w:val="F2F2F2" w:themeColor="background1" w:themeShade="F2"/>
+                <w:sz w:val="22"/>
+                <w:szCs w:val="22"/>
+              </w:rPr>
+            </w:pPr>
+            <w:r>
+              <w:rPr>
+                <w:color w:val="F2F2F2" w:themeColor="background1" w:themeShade="F2"/>
+                <w:sz w:val="22"/>
+                <w:szCs w:val="22"/>
+              </w:rPr>
+              <w:t>Legal, Financial</w:t>
+            </w:r>
+            <w:r>
+              <w:rPr>
+                <w:color w:val="F2F2F2" w:themeColor="background1" w:themeShade="F2"/>
+                <w:sz w:val="22"/>
+                <w:szCs w:val="22"/>
+              </w:rPr>
+              <w:t xml:space="preserve"> and Management </w:t>
             </w:r>
           </w:p>
         </w:tc>
@@ -8047,7 +8159,7 @@
         </w:trPr>
         <w:tc>
           <w:tcPr>
-            <w:tcW w:w="0" w:type="auto"/>
+            <w:tcW w:w="379" w:type="pct"/>
             <w:vMerge/>
             <w:shd w:val="clear" w:color="auto" w:fill="262626" w:themeFill="text1" w:themeFillTint="D9"/>
             <w:vAlign w:val="center"/>
@@ -8066,7 +8178,7 @@
         </w:tc>
         <w:tc>
           <w:tcPr>
-            <w:tcW w:w="0" w:type="auto"/>
+            <w:tcW w:w="1375" w:type="pct"/>
             <w:shd w:val="clear" w:color="auto" w:fill="262626" w:themeFill="text1" w:themeFillTint="D9"/>
             <w:vAlign w:val="center"/>
           </w:tcPr>
@@ -8089,13 +8201,29 @@
                 <w:sz w:val="22"/>
                 <w:szCs w:val="22"/>
               </w:rPr>
-              <w:t xml:space="preserve">Financial and Inflation </w:t>
-            </w:r>
-          </w:p>
-        </w:tc>
-        <w:tc>
-          <w:tcPr>
-            <w:tcW w:w="0" w:type="auto"/>
+              <w:t>Land and</w:t>
+            </w:r>
+            <w:r>
+              <w:rPr>
+                <w:color w:val="F2F2F2" w:themeColor="background1" w:themeShade="F2"/>
+                <w:sz w:val="22"/>
+                <w:szCs w:val="22"/>
+              </w:rPr>
+              <w:t xml:space="preserve"> Construction </w:t>
+            </w:r>
+            <w:r>
+              <w:rPr>
+                <w:color w:val="F2F2F2" w:themeColor="background1" w:themeShade="F2"/>
+                <w:sz w:val="22"/>
+                <w:szCs w:val="22"/>
+              </w:rPr>
+              <w:t xml:space="preserve"> </w:t>
+            </w:r>
+          </w:p>
+        </w:tc>
+        <w:tc>
+          <w:tcPr>
+            <w:tcW w:w="1546" w:type="pct"/>
             <w:shd w:val="clear" w:color="auto" w:fill="262626" w:themeFill="text1" w:themeFillTint="D9"/>
             <w:vAlign w:val="center"/>
           </w:tcPr>
@@ -8118,13 +8246,13 @@
                 <w:sz w:val="22"/>
                 <w:szCs w:val="22"/>
               </w:rPr>
-              <w:t>Terms and Conditions (Attested)</w:t>
-            </w:r>
-          </w:p>
-        </w:tc>
-        <w:tc>
-          <w:tcPr>
-            <w:tcW w:w="0" w:type="auto"/>
+              <w:t xml:space="preserve">Investment Risk and Profit Analysis </w:t>
+            </w:r>
+          </w:p>
+        </w:tc>
+        <w:tc>
+          <w:tcPr>
+            <w:tcW w:w="1700" w:type="pct"/>
             <w:shd w:val="clear" w:color="auto" w:fill="262626" w:themeFill="text1" w:themeFillTint="D9"/>
             <w:vAlign w:val="center"/>
           </w:tcPr>
@@ -8147,7 +8275,7 @@
                 <w:sz w:val="22"/>
                 <w:szCs w:val="22"/>
               </w:rPr>
-              <w:t xml:space="preserve">Risk and Future Impact </w:t>
+              <w:t xml:space="preserve">Market Analysis and Product Quality </w:t>
             </w:r>
           </w:p>
         </w:tc>
@@ -8158,7 +8286,7 @@
         </w:trPr>
         <w:tc>
           <w:tcPr>
-            <w:tcW w:w="0" w:type="auto"/>
+            <w:tcW w:w="379" w:type="pct"/>
             <w:vMerge/>
             <w:shd w:val="clear" w:color="auto" w:fill="262626" w:themeFill="text1" w:themeFillTint="D9"/>
             <w:vAlign w:val="center"/>
@@ -8177,7 +8305,7 @@
         </w:tc>
         <w:tc>
           <w:tcPr>
-            <w:tcW w:w="0" w:type="auto"/>
+            <w:tcW w:w="1375" w:type="pct"/>
             <w:shd w:val="clear" w:color="auto" w:fill="262626" w:themeFill="text1" w:themeFillTint="D9"/>
             <w:vAlign w:val="center"/>
           </w:tcPr>
@@ -8200,29 +8328,13 @@
                 <w:sz w:val="22"/>
                 <w:szCs w:val="22"/>
               </w:rPr>
-              <w:t>Land and</w:t>
-            </w:r>
-            <w:r>
-              <w:rPr>
-                <w:color w:val="F2F2F2" w:themeColor="background1" w:themeShade="F2"/>
-                <w:sz w:val="22"/>
-                <w:szCs w:val="22"/>
-              </w:rPr>
-              <w:t xml:space="preserve"> Construction </w:t>
-            </w:r>
-            <w:r>
-              <w:rPr>
-                <w:color w:val="F2F2F2" w:themeColor="background1" w:themeShade="F2"/>
-                <w:sz w:val="22"/>
-                <w:szCs w:val="22"/>
-              </w:rPr>
-              <w:t xml:space="preserve"> </w:t>
-            </w:r>
-          </w:p>
-        </w:tc>
-        <w:tc>
-          <w:tcPr>
-            <w:tcW w:w="0" w:type="auto"/>
+              <w:t xml:space="preserve">Agricultural and Gold </w:t>
+            </w:r>
+          </w:p>
+        </w:tc>
+        <w:tc>
+          <w:tcPr>
+            <w:tcW w:w="1546" w:type="pct"/>
             <w:shd w:val="clear" w:color="auto" w:fill="262626" w:themeFill="text1" w:themeFillTint="D9"/>
             <w:vAlign w:val="center"/>
           </w:tcPr>
@@ -8245,13 +8357,13 @@
                 <w:sz w:val="22"/>
                 <w:szCs w:val="22"/>
               </w:rPr>
-              <w:t xml:space="preserve">Investment Risk and Profit Analysis </w:t>
-            </w:r>
-          </w:p>
-        </w:tc>
-        <w:tc>
-          <w:tcPr>
-            <w:tcW w:w="0" w:type="auto"/>
+              <w:t>Future Aspects and Market Analysis</w:t>
+            </w:r>
+          </w:p>
+        </w:tc>
+        <w:tc>
+          <w:tcPr>
+            <w:tcW w:w="1700" w:type="pct"/>
             <w:shd w:val="clear" w:color="auto" w:fill="262626" w:themeFill="text1" w:themeFillTint="D9"/>
             <w:vAlign w:val="center"/>
           </w:tcPr>
@@ -8274,7 +8386,7 @@
                 <w:sz w:val="22"/>
                 <w:szCs w:val="22"/>
               </w:rPr>
-              <w:t xml:space="preserve">Invest and Return </w:t>
+              <w:t>Maintenance, Record System and Technology</w:t>
             </w:r>
           </w:p>
         </w:tc>
@@ -8285,9 +8397,9 @@
         </w:trPr>
         <w:tc>
           <w:tcPr>
-            <w:tcW w:w="0" w:type="auto"/>
-            <w:vMerge/>
-            <w:shd w:val="clear" w:color="auto" w:fill="262626" w:themeFill="text1" w:themeFillTint="D9"/>
+            <w:tcW w:w="379" w:type="pct"/>
+            <w:vMerge w:val="restart"/>
+            <w:shd w:val="clear" w:color="auto" w:fill="0A2F41" w:themeFill="accent1" w:themeFillShade="80"/>
             <w:vAlign w:val="center"/>
           </w:tcPr>
           <w:p>
@@ -8295,97 +8407,112 @@
               <w:rPr>
                 <w:b/>
                 <w:bCs/>
-                <w:color w:val="F2F2F2" w:themeColor="background1" w:themeShade="F2"/>
-                <w:sz w:val="22"/>
-                <w:szCs w:val="22"/>
-              </w:rPr>
-            </w:pPr>
-          </w:p>
-        </w:tc>
-        <w:tc>
-          <w:tcPr>
-            <w:tcW w:w="0" w:type="auto"/>
-            <w:shd w:val="clear" w:color="auto" w:fill="262626" w:themeFill="text1" w:themeFillTint="D9"/>
-            <w:vAlign w:val="center"/>
-          </w:tcPr>
-          <w:p>
-            <w:pPr>
-              <w:pStyle w:val="ListParagraph"/>
-              <w:numPr>
-                <w:ilvl w:val="0"/>
-                <w:numId w:val="9"/>
-              </w:numPr>
-              <w:rPr>
-                <w:color w:val="F2F2F2" w:themeColor="background1" w:themeShade="F2"/>
-                <w:sz w:val="22"/>
-                <w:szCs w:val="22"/>
-              </w:rPr>
-            </w:pPr>
-            <w:r>
-              <w:rPr>
-                <w:color w:val="F2F2F2" w:themeColor="background1" w:themeShade="F2"/>
-                <w:sz w:val="22"/>
-                <w:szCs w:val="22"/>
-              </w:rPr>
-              <w:t xml:space="preserve">Agricultural and Gold </w:t>
-            </w:r>
-          </w:p>
-        </w:tc>
-        <w:tc>
-          <w:tcPr>
-            <w:tcW w:w="0" w:type="auto"/>
-            <w:shd w:val="clear" w:color="auto" w:fill="262626" w:themeFill="text1" w:themeFillTint="D9"/>
-            <w:vAlign w:val="center"/>
-          </w:tcPr>
-          <w:p>
-            <w:pPr>
-              <w:pStyle w:val="ListParagraph"/>
-              <w:numPr>
-                <w:ilvl w:val="0"/>
-                <w:numId w:val="9"/>
-              </w:numPr>
-              <w:rPr>
-                <w:color w:val="F2F2F2" w:themeColor="background1" w:themeShade="F2"/>
-                <w:sz w:val="22"/>
-                <w:szCs w:val="22"/>
-              </w:rPr>
-            </w:pPr>
-            <w:r>
-              <w:rPr>
-                <w:color w:val="F2F2F2" w:themeColor="background1" w:themeShade="F2"/>
-                <w:sz w:val="22"/>
-                <w:szCs w:val="22"/>
-              </w:rPr>
-              <w:t>Future Aspects and Market Analysis</w:t>
-            </w:r>
-          </w:p>
-        </w:tc>
-        <w:tc>
-          <w:tcPr>
-            <w:tcW w:w="0" w:type="auto"/>
-            <w:shd w:val="clear" w:color="auto" w:fill="262626" w:themeFill="text1" w:themeFillTint="D9"/>
-            <w:vAlign w:val="center"/>
-          </w:tcPr>
-          <w:p>
-            <w:pPr>
-              <w:pStyle w:val="ListParagraph"/>
-              <w:numPr>
-                <w:ilvl w:val="0"/>
-                <w:numId w:val="9"/>
-              </w:numPr>
-              <w:rPr>
-                <w:color w:val="F2F2F2" w:themeColor="background1" w:themeShade="F2"/>
-                <w:sz w:val="22"/>
-                <w:szCs w:val="22"/>
-              </w:rPr>
-            </w:pPr>
-            <w:r>
-              <w:rPr>
-                <w:color w:val="F2F2F2" w:themeColor="background1" w:themeShade="F2"/>
-                <w:sz w:val="22"/>
-                <w:szCs w:val="22"/>
-              </w:rPr>
-              <w:t xml:space="preserve">Management </w:t>
+                <w:sz w:val="22"/>
+                <w:szCs w:val="22"/>
+              </w:rPr>
+            </w:pPr>
+            <w:r>
+              <w:rPr>
+                <w:b/>
+                <w:bCs/>
+                <w:sz w:val="22"/>
+                <w:szCs w:val="22"/>
+              </w:rPr>
+              <w:t>Action</w:t>
+            </w:r>
+          </w:p>
+        </w:tc>
+        <w:tc>
+          <w:tcPr>
+            <w:tcW w:w="1375" w:type="pct"/>
+            <w:shd w:val="clear" w:color="auto" w:fill="0A2F41" w:themeFill="accent1" w:themeFillShade="80"/>
+            <w:vAlign w:val="center"/>
+          </w:tcPr>
+          <w:p>
+            <w:pPr>
+              <w:rPr>
+                <w:sz w:val="22"/>
+                <w:szCs w:val="22"/>
+              </w:rPr>
+            </w:pPr>
+            <w:r>
+              <w:rPr>
+                <w:sz w:val="22"/>
+                <w:szCs w:val="22"/>
+              </w:rPr>
+              <w:t>Asset: Fundamental Concept</w:t>
+            </w:r>
+          </w:p>
+        </w:tc>
+        <w:tc>
+          <w:tcPr>
+            <w:tcW w:w="1546" w:type="pct"/>
+            <w:shd w:val="clear" w:color="auto" w:fill="0A2F41" w:themeFill="accent1" w:themeFillShade="80"/>
+            <w:vAlign w:val="center"/>
+          </w:tcPr>
+          <w:p>
+            <w:pPr>
+              <w:rPr>
+                <w:sz w:val="22"/>
+                <w:szCs w:val="22"/>
+              </w:rPr>
+            </w:pPr>
+            <w:r>
+              <w:rPr>
+                <w:sz w:val="22"/>
+                <w:szCs w:val="22"/>
+              </w:rPr>
+              <w:t>Accounts: Income, Maintenance and Expense</w:t>
+            </w:r>
+            <w:r>
+              <w:rPr>
+                <w:sz w:val="22"/>
+                <w:szCs w:val="22"/>
+              </w:rPr>
+              <w:t>s</w:t>
+            </w:r>
+            <w:r>
+              <w:rPr>
+                <w:sz w:val="22"/>
+                <w:szCs w:val="22"/>
+              </w:rPr>
+              <w:t xml:space="preserve"> </w:t>
+            </w:r>
+          </w:p>
+        </w:tc>
+        <w:tc>
+          <w:tcPr>
+            <w:tcW w:w="1700" w:type="pct"/>
+            <w:shd w:val="clear" w:color="auto" w:fill="0A2F41" w:themeFill="accent1" w:themeFillShade="80"/>
+            <w:vAlign w:val="center"/>
+          </w:tcPr>
+          <w:p>
+            <w:pPr>
+              <w:rPr>
+                <w:sz w:val="22"/>
+                <w:szCs w:val="22"/>
+              </w:rPr>
+            </w:pPr>
+            <w:r>
+              <w:rPr>
+                <w:sz w:val="22"/>
+                <w:szCs w:val="22"/>
+              </w:rPr>
+              <w:t>Investment</w:t>
+            </w:r>
+            <w:r>
+              <w:rPr>
+                <w:sz w:val="22"/>
+                <w:szCs w:val="22"/>
+              </w:rPr>
+              <w:t xml:space="preserve"> and Business</w:t>
+            </w:r>
+            <w:r>
+              <w:rPr>
+                <w:sz w:val="22"/>
+                <w:szCs w:val="22"/>
+              </w:rPr>
+              <w:t>: Query Check-List</w:t>
             </w:r>
           </w:p>
         </w:tc>
@@ -8396,8 +8523,8 @@
         </w:trPr>
         <w:tc>
           <w:tcPr>
-            <w:tcW w:w="0" w:type="auto"/>
-            <w:vMerge w:val="restart"/>
+            <w:tcW w:w="379" w:type="pct"/>
+            <w:vMerge/>
             <w:shd w:val="clear" w:color="auto" w:fill="0A2F41" w:themeFill="accent1" w:themeFillShade="80"/>
             <w:vAlign w:val="center"/>
           </w:tcPr>
@@ -8410,20 +8537,11 @@
                 <w:szCs w:val="22"/>
               </w:rPr>
             </w:pPr>
-            <w:r>
-              <w:rPr>
-                <w:b/>
-                <w:bCs/>
-                <w:sz w:val="22"/>
-                <w:szCs w:val="22"/>
-              </w:rPr>
-              <w:t>Action</w:t>
-            </w:r>
-          </w:p>
-        </w:tc>
-        <w:tc>
-          <w:tcPr>
-            <w:tcW w:w="0" w:type="auto"/>
+          </w:p>
+        </w:tc>
+        <w:tc>
+          <w:tcPr>
+            <w:tcW w:w="1375" w:type="pct"/>
             <w:shd w:val="clear" w:color="auto" w:fill="0A2F41" w:themeFill="accent1" w:themeFillShade="80"/>
             <w:vAlign w:val="center"/>
           </w:tcPr>
@@ -8439,13 +8557,13 @@
                 <w:sz w:val="22"/>
                 <w:szCs w:val="22"/>
               </w:rPr>
-              <w:t>Asset: Fundamental Concept</w:t>
-            </w:r>
-          </w:p>
-        </w:tc>
-        <w:tc>
-          <w:tcPr>
-            <w:tcW w:w="0" w:type="auto"/>
+              <w:t>Asset: Inspection</w:t>
+            </w:r>
+          </w:p>
+        </w:tc>
+        <w:tc>
+          <w:tcPr>
+            <w:tcW w:w="1546" w:type="pct"/>
             <w:shd w:val="clear" w:color="auto" w:fill="0A2F41" w:themeFill="accent1" w:themeFillShade="80"/>
             <w:vAlign w:val="center"/>
           </w:tcPr>
@@ -8461,27 +8579,27 @@
                 <w:sz w:val="22"/>
                 <w:szCs w:val="22"/>
               </w:rPr>
-              <w:t>Accounts: Income, Maintenance and Expense</w:t>
-            </w:r>
-            <w:r>
-              <w:rPr>
-                <w:sz w:val="22"/>
-                <w:szCs w:val="22"/>
-              </w:rPr>
-              <w:t>s</w:t>
-            </w:r>
-            <w:r>
-              <w:rPr>
-                <w:sz w:val="22"/>
-                <w:szCs w:val="22"/>
-              </w:rPr>
-              <w:t xml:space="preserve"> </w:t>
-            </w:r>
-          </w:p>
-        </w:tc>
-        <w:tc>
-          <w:tcPr>
-            <w:tcW w:w="0" w:type="auto"/>
+              <w:t>Accounts: U</w:t>
+            </w:r>
+            <w:r>
+              <w:rPr>
+                <w:sz w:val="22"/>
+                <w:szCs w:val="22"/>
+              </w:rPr>
+              <w:t>nnecessary</w:t>
+            </w:r>
+            <w:r>
+              <w:rPr>
+                <w:sz w:val="22"/>
+                <w:szCs w:val="22"/>
+              </w:rPr>
+              <w:t xml:space="preserve"> Expenses **  </w:t>
+            </w:r>
+          </w:p>
+        </w:tc>
+        <w:tc>
+          <w:tcPr>
+            <w:tcW w:w="1700" w:type="pct"/>
             <w:shd w:val="clear" w:color="auto" w:fill="0A2F41" w:themeFill="accent1" w:themeFillShade="80"/>
             <w:vAlign w:val="center"/>
           </w:tcPr>
@@ -8497,21 +8615,7 @@
                 <w:sz w:val="22"/>
                 <w:szCs w:val="22"/>
               </w:rPr>
-              <w:t>Investment</w:t>
-            </w:r>
-            <w:r>
-              <w:rPr>
-                <w:sz w:val="22"/>
-                <w:szCs w:val="22"/>
-              </w:rPr>
-              <w:t xml:space="preserve"> and Business</w:t>
-            </w:r>
-            <w:r>
-              <w:rPr>
-                <w:sz w:val="22"/>
-                <w:szCs w:val="22"/>
-              </w:rPr>
-              <w:t>: Query Check-List</w:t>
+              <w:t>Investment and Business: Process</w:t>
             </w:r>
           </w:p>
         </w:tc>
@@ -8522,7 +8626,7 @@
         </w:trPr>
         <w:tc>
           <w:tcPr>
-            <w:tcW w:w="0" w:type="auto"/>
+            <w:tcW w:w="379" w:type="pct"/>
             <w:vMerge/>
             <w:shd w:val="clear" w:color="auto" w:fill="0A2F41" w:themeFill="accent1" w:themeFillShade="80"/>
             <w:vAlign w:val="center"/>
@@ -8540,7 +8644,7 @@
         </w:tc>
         <w:tc>
           <w:tcPr>
-            <w:tcW w:w="0" w:type="auto"/>
+            <w:tcW w:w="1375" w:type="pct"/>
             <w:shd w:val="clear" w:color="auto" w:fill="0A2F41" w:themeFill="accent1" w:themeFillShade="80"/>
             <w:vAlign w:val="center"/>
           </w:tcPr>
@@ -8556,13 +8660,20 @@
                 <w:sz w:val="22"/>
                 <w:szCs w:val="22"/>
               </w:rPr>
-              <w:t>Asset: Inspection</w:t>
-            </w:r>
-          </w:p>
-        </w:tc>
-        <w:tc>
-          <w:tcPr>
-            <w:tcW w:w="0" w:type="auto"/>
+              <w:t xml:space="preserve">Asset: Summary </w:t>
+            </w:r>
+            <w:r>
+              <w:rPr>
+                <w:sz w:val="22"/>
+                <w:szCs w:val="22"/>
+              </w:rPr>
+              <w:t>and Valuation</w:t>
+            </w:r>
+          </w:p>
+        </w:tc>
+        <w:tc>
+          <w:tcPr>
+            <w:tcW w:w="1546" w:type="pct"/>
             <w:shd w:val="clear" w:color="auto" w:fill="0A2F41" w:themeFill="accent1" w:themeFillShade="80"/>
             <w:vAlign w:val="center"/>
           </w:tcPr>
@@ -8578,27 +8689,41 @@
                 <w:sz w:val="22"/>
                 <w:szCs w:val="22"/>
               </w:rPr>
-              <w:t>Accounts: U</w:t>
-            </w:r>
-            <w:r>
-              <w:rPr>
-                <w:sz w:val="22"/>
-                <w:szCs w:val="22"/>
-              </w:rPr>
-              <w:t>nnecessary</w:t>
-            </w:r>
-            <w:r>
-              <w:rPr>
-                <w:sz w:val="22"/>
-                <w:szCs w:val="22"/>
-              </w:rPr>
-              <w:t xml:space="preserve"> Expenses **  </w:t>
-            </w:r>
-          </w:p>
-        </w:tc>
-        <w:tc>
-          <w:tcPr>
-            <w:tcW w:w="0" w:type="auto"/>
+              <w:t>Asset: Voucher</w:t>
+            </w:r>
+            <w:r>
+              <w:rPr>
+                <w:sz w:val="22"/>
+                <w:szCs w:val="22"/>
+              </w:rPr>
+              <w:t>s</w:t>
+            </w:r>
+            <w:r>
+              <w:rPr>
+                <w:sz w:val="22"/>
+                <w:szCs w:val="22"/>
+              </w:rPr>
+              <w:t>, Bills, Tax</w:t>
+            </w:r>
+            <w:r>
+              <w:rPr>
+                <w:sz w:val="22"/>
+                <w:szCs w:val="22"/>
+              </w:rPr>
+              <w:t>es</w:t>
+            </w:r>
+            <w:r>
+              <w:rPr>
+                <w:sz w:val="22"/>
+                <w:szCs w:val="22"/>
+              </w:rPr>
+              <w:t xml:space="preserve"> Check-List</w:t>
+            </w:r>
+          </w:p>
+        </w:tc>
+        <w:tc>
+          <w:tcPr>
+            <w:tcW w:w="1700" w:type="pct"/>
             <w:shd w:val="clear" w:color="auto" w:fill="0A2F41" w:themeFill="accent1" w:themeFillShade="80"/>
             <w:vAlign w:val="center"/>
           </w:tcPr>
@@ -8614,7 +8739,7 @@
                 <w:sz w:val="22"/>
                 <w:szCs w:val="22"/>
               </w:rPr>
-              <w:t>Investment and Business: Process</w:t>
+              <w:t xml:space="preserve">Investment and Business: Accounts </w:t>
             </w:r>
           </w:p>
         </w:tc>
@@ -8625,7 +8750,7 @@
         </w:trPr>
         <w:tc>
           <w:tcPr>
-            <w:tcW w:w="0" w:type="auto"/>
+            <w:tcW w:w="379" w:type="pct"/>
             <w:vMerge/>
             <w:shd w:val="clear" w:color="auto" w:fill="0A2F41" w:themeFill="accent1" w:themeFillShade="80"/>
             <w:vAlign w:val="center"/>
@@ -8643,7 +8768,7 @@
         </w:tc>
         <w:tc>
           <w:tcPr>
-            <w:tcW w:w="0" w:type="auto"/>
+            <w:tcW w:w="1375" w:type="pct"/>
             <w:shd w:val="clear" w:color="auto" w:fill="0A2F41" w:themeFill="accent1" w:themeFillShade="80"/>
             <w:vAlign w:val="center"/>
           </w:tcPr>
@@ -8654,25 +8779,11 @@
                 <w:szCs w:val="22"/>
               </w:rPr>
             </w:pPr>
-            <w:r>
-              <w:rPr>
-                <w:sz w:val="22"/>
-                <w:szCs w:val="22"/>
-              </w:rPr>
-              <w:t xml:space="preserve">Asset: Summary </w:t>
-            </w:r>
-            <w:r>
-              <w:rPr>
-                <w:sz w:val="22"/>
-                <w:szCs w:val="22"/>
-              </w:rPr>
-              <w:t>and Valuation</w:t>
-            </w:r>
-          </w:p>
-        </w:tc>
-        <w:tc>
-          <w:tcPr>
-            <w:tcW w:w="0" w:type="auto"/>
+          </w:p>
+        </w:tc>
+        <w:tc>
+          <w:tcPr>
+            <w:tcW w:w="1546" w:type="pct"/>
             <w:shd w:val="clear" w:color="auto" w:fill="0A2F41" w:themeFill="accent1" w:themeFillShade="80"/>
             <w:vAlign w:val="center"/>
           </w:tcPr>
@@ -8688,41 +8799,13 @@
                 <w:sz w:val="22"/>
                 <w:szCs w:val="22"/>
               </w:rPr>
-              <w:t>Asset: Voucher</w:t>
-            </w:r>
-            <w:r>
-              <w:rPr>
-                <w:sz w:val="22"/>
-                <w:szCs w:val="22"/>
-              </w:rPr>
-              <w:t>s</w:t>
-            </w:r>
-            <w:r>
-              <w:rPr>
-                <w:sz w:val="22"/>
-                <w:szCs w:val="22"/>
-              </w:rPr>
-              <w:t>, Bills, Tax</w:t>
-            </w:r>
-            <w:r>
-              <w:rPr>
-                <w:sz w:val="22"/>
-                <w:szCs w:val="22"/>
-              </w:rPr>
-              <w:t>es</w:t>
-            </w:r>
-            <w:r>
-              <w:rPr>
-                <w:sz w:val="22"/>
-                <w:szCs w:val="22"/>
-              </w:rPr>
-              <w:t xml:space="preserve"> Check-List</w:t>
-            </w:r>
-          </w:p>
-        </w:tc>
-        <w:tc>
-          <w:tcPr>
-            <w:tcW w:w="0" w:type="auto"/>
+              <w:t>Asset: Allocation</w:t>
+            </w:r>
+          </w:p>
+        </w:tc>
+        <w:tc>
+          <w:tcPr>
+            <w:tcW w:w="1700" w:type="pct"/>
             <w:shd w:val="clear" w:color="auto" w:fill="0A2F41" w:themeFill="accent1" w:themeFillShade="80"/>
             <w:vAlign w:val="center"/>
           </w:tcPr>
@@ -8733,12 +8816,196 @@
                 <w:szCs w:val="22"/>
               </w:rPr>
             </w:pPr>
-            <w:r>
-              <w:rPr>
-                <w:sz w:val="22"/>
-                <w:szCs w:val="22"/>
-              </w:rPr>
-              <w:t xml:space="preserve">Investment and Business: Accounts </w:t>
+          </w:p>
+        </w:tc>
+      </w:tr>
+      <w:tr>
+        <w:trPr>
+          <w:trHeight w:val="317"/>
+        </w:trPr>
+        <w:tc>
+          <w:tcPr>
+            <w:tcW w:w="379" w:type="pct"/>
+            <w:shd w:val="clear" w:color="auto" w:fill="262626" w:themeFill="text1" w:themeFillTint="D9"/>
+            <w:vAlign w:val="center"/>
+          </w:tcPr>
+          <w:p>
+            <w:pPr>
+              <w:rPr>
+                <w:b/>
+                <w:bCs/>
+                <w:color w:val="F2F2F2" w:themeColor="background1" w:themeShade="F2"/>
+                <w:sz w:val="22"/>
+                <w:szCs w:val="22"/>
+              </w:rPr>
+            </w:pPr>
+            <w:r>
+              <w:rPr>
+                <w:b/>
+                <w:bCs/>
+                <w:color w:val="F2F2F2" w:themeColor="background1" w:themeShade="F2"/>
+                <w:sz w:val="22"/>
+                <w:szCs w:val="22"/>
+              </w:rPr>
+              <w:t>Follow</w:t>
+            </w:r>
+          </w:p>
+        </w:tc>
+        <w:tc>
+          <w:tcPr>
+            <w:tcW w:w="1375" w:type="pct"/>
+            <w:shd w:val="clear" w:color="auto" w:fill="262626" w:themeFill="text1" w:themeFillTint="D9"/>
+            <w:vAlign w:val="center"/>
+          </w:tcPr>
+          <w:p>
+            <w:pPr>
+              <w:rPr>
+                <w:color w:val="F2F2F2" w:themeColor="background1" w:themeShade="F2"/>
+                <w:sz w:val="22"/>
+                <w:szCs w:val="22"/>
+              </w:rPr>
+            </w:pPr>
+            <w:r>
+              <w:rPr>
+                <w:color w:val="F2F2F2" w:themeColor="background1" w:themeShade="F2"/>
+                <w:sz w:val="22"/>
+                <w:szCs w:val="22"/>
+              </w:rPr>
+              <w:t>Pending</w:t>
+            </w:r>
+          </w:p>
+        </w:tc>
+        <w:tc>
+          <w:tcPr>
+            <w:tcW w:w="1546" w:type="pct"/>
+            <w:shd w:val="clear" w:color="auto" w:fill="262626" w:themeFill="text1" w:themeFillTint="D9"/>
+            <w:vAlign w:val="center"/>
+          </w:tcPr>
+          <w:p>
+            <w:pPr>
+              <w:rPr>
+                <w:color w:val="F2F2F2" w:themeColor="background1" w:themeShade="F2"/>
+                <w:sz w:val="22"/>
+                <w:szCs w:val="22"/>
+              </w:rPr>
+            </w:pPr>
+            <w:r>
+              <w:rPr>
+                <w:color w:val="F2F2F2" w:themeColor="background1" w:themeShade="F2"/>
+                <w:sz w:val="22"/>
+                <w:szCs w:val="22"/>
+              </w:rPr>
+              <w:t>Pending</w:t>
+            </w:r>
+          </w:p>
+        </w:tc>
+        <w:tc>
+          <w:tcPr>
+            <w:tcW w:w="1700" w:type="pct"/>
+            <w:shd w:val="clear" w:color="auto" w:fill="262626" w:themeFill="text1" w:themeFillTint="D9"/>
+            <w:vAlign w:val="center"/>
+          </w:tcPr>
+          <w:p>
+            <w:pPr>
+              <w:rPr>
+                <w:color w:val="F2F2F2" w:themeColor="background1" w:themeShade="F2"/>
+                <w:sz w:val="22"/>
+                <w:szCs w:val="22"/>
+              </w:rPr>
+            </w:pPr>
+            <w:r>
+              <w:rPr>
+                <w:color w:val="F2F2F2" w:themeColor="background1" w:themeShade="F2"/>
+                <w:sz w:val="22"/>
+                <w:szCs w:val="22"/>
+              </w:rPr>
+              <w:t xml:space="preserve">Pending </w:t>
+            </w:r>
+          </w:p>
+        </w:tc>
+      </w:tr>
+      <w:tr>
+        <w:trPr>
+          <w:trHeight w:val="864"/>
+        </w:trPr>
+        <w:tc>
+          <w:tcPr>
+            <w:tcW w:w="5000" w:type="pct"/>
+            <w:gridSpan w:val="4"/>
+            <w:shd w:val="clear" w:color="auto" w:fill="262626" w:themeFill="text1" w:themeFillTint="D9"/>
+            <w:vAlign w:val="center"/>
+          </w:tcPr>
+          <w:p>
+            <w:pPr>
+              <w:jc w:val="center"/>
+              <w:rPr>
+                <w:b/>
+                <w:bCs/>
+                <w:color w:val="F2F2F2" w:themeColor="background1" w:themeShade="F2"/>
+                <w:sz w:val="32"/>
+                <w:szCs w:val="32"/>
+              </w:rPr>
+            </w:pPr>
+            <w:r>
+              <w:rPr>
+                <w:b/>
+                <w:bCs/>
+                <w:color w:val="F2F2F2" w:themeColor="background1" w:themeShade="F2"/>
+                <w:sz w:val="32"/>
+                <w:szCs w:val="32"/>
+              </w:rPr>
+              <w:lastRenderedPageBreak/>
+              <w:t>Skill &amp; Education</w:t>
+            </w:r>
+          </w:p>
+          <w:p>
+            <w:pPr>
+              <w:jc w:val="center"/>
+              <w:rPr>
+                <w:color w:val="F2F2F2" w:themeColor="background1" w:themeShade="F2"/>
+                <w:sz w:val="22"/>
+                <w:szCs w:val="22"/>
+              </w:rPr>
+            </w:pPr>
+            <w:r>
+              <w:rPr>
+                <w:color w:val="F2F2F2" w:themeColor="background1" w:themeShade="F2"/>
+                <w:sz w:val="22"/>
+                <w:szCs w:val="22"/>
+              </w:rPr>
+              <w:t>G</w:t>
+            </w:r>
+            <w:r>
+              <w:rPr>
+                <w:color w:val="F2F2F2" w:themeColor="background1" w:themeShade="F2"/>
+                <w:sz w:val="22"/>
+                <w:szCs w:val="22"/>
+              </w:rPr>
+              <w:t>ithub</w:t>
+            </w:r>
+            <w:r>
+              <w:rPr>
+                <w:color w:val="F2F2F2" w:themeColor="background1" w:themeShade="F2"/>
+                <w:sz w:val="22"/>
+                <w:szCs w:val="22"/>
+              </w:rPr>
+              <w:t xml:space="preserve"> &amp; Work-Station (</w:t>
+            </w:r>
+            <w:r>
+              <w:rPr>
+                <w:color w:val="F2F2F2" w:themeColor="background1" w:themeShade="F2"/>
+                <w:sz w:val="22"/>
+                <w:szCs w:val="22"/>
+              </w:rPr>
+              <w:t>Skills</w:t>
+            </w:r>
+            <w:r>
+              <w:rPr>
+                <w:color w:val="F2F2F2" w:themeColor="background1" w:themeShade="F2"/>
+                <w:sz w:val="22"/>
+                <w:szCs w:val="22"/>
+              </w:rPr>
+              <w:t>)</w:t>
             </w:r>
           </w:p>
         </w:tc>
@@ -8749,9 +9016,8 @@
         </w:trPr>
         <w:tc>
           <w:tcPr>
-            <w:tcW w:w="0" w:type="auto"/>
-            <w:vMerge/>
-            <w:shd w:val="clear" w:color="auto" w:fill="0A2F41" w:themeFill="accent1" w:themeFillShade="80"/>
+            <w:tcW w:w="379" w:type="pct"/>
+            <w:shd w:val="clear" w:color="auto" w:fill="FFC000"/>
             <w:vAlign w:val="center"/>
           </w:tcPr>
           <w:p>
@@ -8763,339 +9029,74 @@
                 <w:szCs w:val="22"/>
               </w:rPr>
             </w:pPr>
-          </w:p>
-        </w:tc>
-        <w:tc>
-          <w:tcPr>
-            <w:tcW w:w="0" w:type="auto"/>
-            <w:shd w:val="clear" w:color="auto" w:fill="0A2F41" w:themeFill="accent1" w:themeFillShade="80"/>
-            <w:vAlign w:val="center"/>
-          </w:tcPr>
-          <w:p>
-            <w:pPr>
-              <w:rPr>
-                <w:sz w:val="22"/>
-                <w:szCs w:val="22"/>
-              </w:rPr>
-            </w:pPr>
-          </w:p>
-        </w:tc>
-        <w:tc>
-          <w:tcPr>
-            <w:tcW w:w="0" w:type="auto"/>
-            <w:shd w:val="clear" w:color="auto" w:fill="0A2F41" w:themeFill="accent1" w:themeFillShade="80"/>
-            <w:vAlign w:val="center"/>
-          </w:tcPr>
-          <w:p>
-            <w:pPr>
-              <w:rPr>
-                <w:sz w:val="22"/>
-                <w:szCs w:val="22"/>
-              </w:rPr>
-            </w:pPr>
-            <w:r>
-              <w:rPr>
-                <w:sz w:val="22"/>
-                <w:szCs w:val="22"/>
-              </w:rPr>
-              <w:t>Asset: Allocation</w:t>
-            </w:r>
-          </w:p>
-        </w:tc>
-        <w:tc>
-          <w:tcPr>
-            <w:tcW w:w="0" w:type="auto"/>
-            <w:shd w:val="clear" w:color="auto" w:fill="0A2F41" w:themeFill="accent1" w:themeFillShade="80"/>
-            <w:vAlign w:val="center"/>
-          </w:tcPr>
-          <w:p>
-            <w:pPr>
-              <w:rPr>
-                <w:sz w:val="22"/>
-                <w:szCs w:val="22"/>
-              </w:rPr>
-            </w:pPr>
-          </w:p>
-        </w:tc>
-      </w:tr>
-      <w:tr>
-        <w:trPr>
-          <w:trHeight w:val="317"/>
-        </w:trPr>
-        <w:tc>
-          <w:tcPr>
-            <w:tcW w:w="0" w:type="auto"/>
-            <w:shd w:val="clear" w:color="auto" w:fill="262626" w:themeFill="text1" w:themeFillTint="D9"/>
-            <w:vAlign w:val="center"/>
-          </w:tcPr>
-          <w:p>
-            <w:pPr>
+            <w:r>
               <w:rPr>
                 <w:b/>
                 <w:bCs/>
-                <w:color w:val="F2F2F2" w:themeColor="background1" w:themeShade="F2"/>
-                <w:sz w:val="22"/>
-                <w:szCs w:val="22"/>
-              </w:rPr>
-            </w:pPr>
-            <w:r>
+                <w:sz w:val="22"/>
+                <w:szCs w:val="22"/>
+              </w:rPr>
+              <w:t>Schedule</w:t>
+            </w:r>
+          </w:p>
+        </w:tc>
+        <w:tc>
+          <w:tcPr>
+            <w:tcW w:w="1375" w:type="pct"/>
+            <w:shd w:val="clear" w:color="auto" w:fill="FFC000"/>
+            <w:vAlign w:val="center"/>
+          </w:tcPr>
+          <w:p>
+            <w:pPr>
+              <w:jc w:val="center"/>
               <w:rPr>
                 <w:b/>
                 <w:bCs/>
-                <w:color w:val="F2F2F2" w:themeColor="background1" w:themeShade="F2"/>
-                <w:sz w:val="22"/>
-                <w:szCs w:val="22"/>
-              </w:rPr>
-              <w:t>Follow</w:t>
-            </w:r>
-          </w:p>
-        </w:tc>
-        <w:tc>
-          <w:tcPr>
-            <w:tcW w:w="0" w:type="auto"/>
-            <w:shd w:val="clear" w:color="auto" w:fill="262626" w:themeFill="text1" w:themeFillTint="D9"/>
-            <w:vAlign w:val="center"/>
-          </w:tcPr>
-          <w:p>
-            <w:pPr>
-              <w:rPr>
-                <w:color w:val="F2F2F2" w:themeColor="background1" w:themeShade="F2"/>
-                <w:sz w:val="22"/>
-                <w:szCs w:val="22"/>
-              </w:rPr>
-            </w:pPr>
-            <w:r>
-              <w:rPr>
-                <w:color w:val="F2F2F2" w:themeColor="background1" w:themeShade="F2"/>
-                <w:sz w:val="22"/>
-                <w:szCs w:val="22"/>
-              </w:rPr>
-              <w:t>Pending</w:t>
-            </w:r>
-          </w:p>
-        </w:tc>
-        <w:tc>
-          <w:tcPr>
-            <w:tcW w:w="0" w:type="auto"/>
-            <w:shd w:val="clear" w:color="auto" w:fill="262626" w:themeFill="text1" w:themeFillTint="D9"/>
-            <w:vAlign w:val="center"/>
-          </w:tcPr>
-          <w:p>
-            <w:pPr>
-              <w:rPr>
-                <w:color w:val="F2F2F2" w:themeColor="background1" w:themeShade="F2"/>
-                <w:sz w:val="22"/>
-                <w:szCs w:val="22"/>
-              </w:rPr>
-            </w:pPr>
-            <w:r>
-              <w:rPr>
-                <w:color w:val="F2F2F2" w:themeColor="background1" w:themeShade="F2"/>
-                <w:sz w:val="22"/>
-                <w:szCs w:val="22"/>
-              </w:rPr>
-              <w:t>Pending</w:t>
-            </w:r>
-          </w:p>
-        </w:tc>
-        <w:tc>
-          <w:tcPr>
-            <w:tcW w:w="0" w:type="auto"/>
-            <w:shd w:val="clear" w:color="auto" w:fill="262626" w:themeFill="text1" w:themeFillTint="D9"/>
-            <w:vAlign w:val="center"/>
-          </w:tcPr>
-          <w:p>
-            <w:pPr>
-              <w:rPr>
-                <w:color w:val="F2F2F2" w:themeColor="background1" w:themeShade="F2"/>
-                <w:sz w:val="22"/>
-                <w:szCs w:val="22"/>
-              </w:rPr>
-            </w:pPr>
-            <w:r>
-              <w:rPr>
-                <w:color w:val="F2F2F2" w:themeColor="background1" w:themeShade="F2"/>
-                <w:sz w:val="22"/>
-                <w:szCs w:val="22"/>
-              </w:rPr>
-              <w:t xml:space="preserve">Pending </w:t>
-            </w:r>
-          </w:p>
-        </w:tc>
-      </w:tr>
-      <w:tr>
-        <w:trPr>
-          <w:trHeight w:val="864"/>
-        </w:trPr>
-        <w:tc>
-          <w:tcPr>
-            <w:tcW w:w="0" w:type="auto"/>
-            <w:gridSpan w:val="4"/>
-            <w:shd w:val="clear" w:color="auto" w:fill="262626" w:themeFill="text1" w:themeFillTint="D9"/>
-            <w:vAlign w:val="center"/>
-          </w:tcPr>
-          <w:p>
-            <w:pPr>
-              <w:jc w:val="center"/>
+                <w:sz w:val="22"/>
+                <w:szCs w:val="22"/>
+              </w:rPr>
+            </w:pPr>
+            <w:r>
               <w:rPr>
                 <w:b/>
                 <w:bCs/>
-                <w:color w:val="F2F2F2" w:themeColor="background1" w:themeShade="F2"/>
-                <w:sz w:val="32"/>
-                <w:szCs w:val="32"/>
-              </w:rPr>
-            </w:pPr>
-            <w:r>
+                <w:sz w:val="22"/>
+                <w:szCs w:val="22"/>
+              </w:rPr>
+              <w:t>Prayer and Health</w:t>
+            </w:r>
+          </w:p>
+        </w:tc>
+        <w:tc>
+          <w:tcPr>
+            <w:tcW w:w="1546" w:type="pct"/>
+            <w:shd w:val="clear" w:color="auto" w:fill="FFC000"/>
+            <w:vAlign w:val="center"/>
+          </w:tcPr>
+          <w:p>
+            <w:pPr>
+              <w:jc w:val="center"/>
               <w:rPr>
                 <w:b/>
                 <w:bCs/>
-                <w:color w:val="F2F2F2" w:themeColor="background1" w:themeShade="F2"/>
-                <w:sz w:val="32"/>
-                <w:szCs w:val="32"/>
-              </w:rPr>
-              <w:lastRenderedPageBreak/>
-              <w:t>Skill &amp; Education</w:t>
-            </w:r>
-          </w:p>
-          <w:p>
-            <w:pPr>
-              <w:jc w:val="center"/>
-              <w:rPr>
-                <w:color w:val="F2F2F2" w:themeColor="background1" w:themeShade="F2"/>
-                <w:sz w:val="22"/>
-                <w:szCs w:val="22"/>
-              </w:rPr>
-            </w:pPr>
-            <w:r>
-              <w:rPr>
-                <w:color w:val="F2F2F2" w:themeColor="background1" w:themeShade="F2"/>
-                <w:sz w:val="22"/>
-                <w:szCs w:val="22"/>
-              </w:rPr>
-              <w:t>G</w:t>
-            </w:r>
-            <w:r>
-              <w:rPr>
-                <w:color w:val="F2F2F2" w:themeColor="background1" w:themeShade="F2"/>
-                <w:sz w:val="22"/>
-                <w:szCs w:val="22"/>
-              </w:rPr>
-              <w:t>ithub</w:t>
-            </w:r>
-            <w:r>
-              <w:rPr>
-                <w:color w:val="F2F2F2" w:themeColor="background1" w:themeShade="F2"/>
-                <w:sz w:val="22"/>
-                <w:szCs w:val="22"/>
-              </w:rPr>
-              <w:t xml:space="preserve"> &amp; Work-Station (</w:t>
-            </w:r>
-            <w:r>
-              <w:rPr>
-                <w:color w:val="F2F2F2" w:themeColor="background1" w:themeShade="F2"/>
-                <w:sz w:val="22"/>
-                <w:szCs w:val="22"/>
-              </w:rPr>
-              <w:t>Skills</w:t>
-            </w:r>
-            <w:r>
-              <w:rPr>
-                <w:color w:val="F2F2F2" w:themeColor="background1" w:themeShade="F2"/>
-                <w:sz w:val="22"/>
-                <w:szCs w:val="22"/>
-              </w:rPr>
-              <w:t>)</w:t>
-            </w:r>
-          </w:p>
-        </w:tc>
-      </w:tr>
-      <w:tr>
-        <w:trPr>
-          <w:trHeight w:val="288"/>
-        </w:trPr>
-        <w:tc>
-          <w:tcPr>
-            <w:tcW w:w="0" w:type="auto"/>
-            <w:shd w:val="clear" w:color="auto" w:fill="FFC000"/>
-            <w:vAlign w:val="center"/>
-          </w:tcPr>
-          <w:p>
-            <w:pPr>
+                <w:sz w:val="22"/>
+                <w:szCs w:val="22"/>
+              </w:rPr>
+            </w:pPr>
+            <w:r>
               <w:rPr>
                 <w:b/>
                 <w:bCs/>
                 <w:sz w:val="22"/>
                 <w:szCs w:val="22"/>
               </w:rPr>
-            </w:pPr>
-            <w:r>
-              <w:rPr>
-                <w:b/>
-                <w:bCs/>
-                <w:sz w:val="22"/>
-                <w:szCs w:val="22"/>
-              </w:rPr>
-              <w:t>Schedule</w:t>
-            </w:r>
-          </w:p>
-        </w:tc>
-        <w:tc>
-          <w:tcPr>
-            <w:tcW w:w="0" w:type="auto"/>
-            <w:shd w:val="clear" w:color="auto" w:fill="FFC000"/>
-            <w:vAlign w:val="center"/>
-          </w:tcPr>
-          <w:p>
-            <w:pPr>
-              <w:jc w:val="center"/>
-              <w:rPr>
-                <w:b/>
-                <w:bCs/>
-                <w:sz w:val="22"/>
-                <w:szCs w:val="22"/>
-              </w:rPr>
-            </w:pPr>
-            <w:r>
-              <w:rPr>
-                <w:b/>
-                <w:bCs/>
-                <w:sz w:val="22"/>
-                <w:szCs w:val="22"/>
-              </w:rPr>
-              <w:t>Prayer and Health</w:t>
-            </w:r>
-          </w:p>
-        </w:tc>
-        <w:tc>
-          <w:tcPr>
-            <w:tcW w:w="0" w:type="auto"/>
-            <w:shd w:val="clear" w:color="auto" w:fill="FFC000"/>
-            <w:vAlign w:val="center"/>
-          </w:tcPr>
-          <w:p>
-            <w:pPr>
-              <w:jc w:val="center"/>
-              <w:rPr>
-                <w:b/>
-                <w:bCs/>
-                <w:sz w:val="22"/>
-                <w:szCs w:val="22"/>
-              </w:rPr>
-            </w:pPr>
-            <w:r>
-              <w:rPr>
-                <w:b/>
-                <w:bCs/>
-                <w:sz w:val="22"/>
-                <w:szCs w:val="22"/>
-              </w:rPr>
               <w:t>Software Engineering</w:t>
             </w:r>
           </w:p>
         </w:tc>
         <w:tc>
           <w:tcPr>
-            <w:tcW w:w="0" w:type="auto"/>
+            <w:tcW w:w="1700" w:type="pct"/>
             <w:shd w:val="clear" w:color="auto" w:fill="FFC000"/>
             <w:vAlign w:val="center"/>
           </w:tcPr>
@@ -9139,7 +9140,7 @@
         </w:trPr>
         <w:tc>
           <w:tcPr>
-            <w:tcW w:w="0" w:type="auto"/>
+            <w:tcW w:w="379" w:type="pct"/>
             <w:shd w:val="clear" w:color="auto" w:fill="262626" w:themeFill="text1" w:themeFillTint="D9"/>
             <w:vAlign w:val="center"/>
           </w:tcPr>
@@ -9167,7 +9168,7 @@
         </w:tc>
         <w:tc>
           <w:tcPr>
-            <w:tcW w:w="0" w:type="auto"/>
+            <w:tcW w:w="1375" w:type="pct"/>
             <w:shd w:val="clear" w:color="auto" w:fill="262626" w:themeFill="text1" w:themeFillTint="D9"/>
             <w:vAlign w:val="center"/>
           </w:tcPr>
@@ -9199,7 +9200,7 @@
         </w:tc>
         <w:tc>
           <w:tcPr>
-            <w:tcW w:w="0" w:type="auto"/>
+            <w:tcW w:w="1546" w:type="pct"/>
             <w:shd w:val="clear" w:color="auto" w:fill="262626" w:themeFill="text1" w:themeFillTint="D9"/>
             <w:vAlign w:val="center"/>
           </w:tcPr>
@@ -9223,7 +9224,7 @@
         </w:tc>
         <w:tc>
           <w:tcPr>
-            <w:tcW w:w="0" w:type="auto"/>
+            <w:tcW w:w="1700" w:type="pct"/>
             <w:shd w:val="clear" w:color="auto" w:fill="262626" w:themeFill="text1" w:themeFillTint="D9"/>
             <w:vAlign w:val="center"/>
           </w:tcPr>
@@ -9252,7 +9253,7 @@
         </w:trPr>
         <w:tc>
           <w:tcPr>
-            <w:tcW w:w="0" w:type="auto"/>
+            <w:tcW w:w="379" w:type="pct"/>
             <w:shd w:val="clear" w:color="auto" w:fill="0A2F41" w:themeFill="accent1" w:themeFillShade="80"/>
             <w:vAlign w:val="center"/>
           </w:tcPr>
@@ -9280,7 +9281,7 @@
         </w:tc>
         <w:tc>
           <w:tcPr>
-            <w:tcW w:w="0" w:type="auto"/>
+            <w:tcW w:w="1375" w:type="pct"/>
             <w:shd w:val="clear" w:color="auto" w:fill="0A2F41" w:themeFill="accent1" w:themeFillShade="80"/>
             <w:vAlign w:val="center"/>
           </w:tcPr>
@@ -9312,7 +9313,7 @@
         </w:tc>
         <w:tc>
           <w:tcPr>
-            <w:tcW w:w="0" w:type="auto"/>
+            <w:tcW w:w="1546" w:type="pct"/>
             <w:shd w:val="clear" w:color="auto" w:fill="0A2F41" w:themeFill="accent1" w:themeFillShade="80"/>
             <w:vAlign w:val="center"/>
           </w:tcPr>
@@ -9360,7 +9361,7 @@
         </w:tc>
         <w:tc>
           <w:tcPr>
-            <w:tcW w:w="0" w:type="auto"/>
+            <w:tcW w:w="1700" w:type="pct"/>
             <w:shd w:val="clear" w:color="auto" w:fill="0A2F41" w:themeFill="accent1" w:themeFillShade="80"/>
             <w:vAlign w:val="center"/>
           </w:tcPr>
@@ -9413,7 +9414,7 @@
         </w:trPr>
         <w:tc>
           <w:tcPr>
-            <w:tcW w:w="0" w:type="auto"/>
+            <w:tcW w:w="379" w:type="pct"/>
             <w:vMerge w:val="restart"/>
             <w:shd w:val="clear" w:color="auto" w:fill="404040" w:themeFill="text1" w:themeFillTint="BF"/>
             <w:vAlign w:val="center"/>
@@ -9442,7 +9443,7 @@
         </w:tc>
         <w:tc>
           <w:tcPr>
-            <w:tcW w:w="0" w:type="auto"/>
+            <w:tcW w:w="1375" w:type="pct"/>
             <w:shd w:val="clear" w:color="auto" w:fill="83CAEB" w:themeFill="accent1" w:themeFillTint="66"/>
             <w:vAlign w:val="center"/>
           </w:tcPr>
@@ -9468,7 +9469,7 @@
         </w:tc>
         <w:tc>
           <w:tcPr>
-            <w:tcW w:w="0" w:type="auto"/>
+            <w:tcW w:w="1546" w:type="pct"/>
             <w:shd w:val="clear" w:color="auto" w:fill="83CAEB" w:themeFill="accent1" w:themeFillTint="66"/>
             <w:vAlign w:val="center"/>
           </w:tcPr>
@@ -9494,7 +9495,7 @@
         </w:tc>
         <w:tc>
           <w:tcPr>
-            <w:tcW w:w="0" w:type="auto"/>
+            <w:tcW w:w="1700" w:type="pct"/>
             <w:shd w:val="clear" w:color="auto" w:fill="83CAEB" w:themeFill="accent1" w:themeFillTint="66"/>
             <w:vAlign w:val="center"/>
           </w:tcPr>
@@ -9525,7 +9526,7 @@
         </w:trPr>
         <w:tc>
           <w:tcPr>
-            <w:tcW w:w="0" w:type="auto"/>
+            <w:tcW w:w="379" w:type="pct"/>
             <w:vMerge/>
             <w:shd w:val="clear" w:color="auto" w:fill="404040" w:themeFill="text1" w:themeFillTint="BF"/>
             <w:vAlign w:val="center"/>
@@ -9544,7 +9545,7 @@
         </w:tc>
         <w:tc>
           <w:tcPr>
-            <w:tcW w:w="0" w:type="auto"/>
+            <w:tcW w:w="1375" w:type="pct"/>
             <w:shd w:val="clear" w:color="auto" w:fill="404040" w:themeFill="text1" w:themeFillTint="BF"/>
             <w:vAlign w:val="center"/>
           </w:tcPr>
@@ -9573,7 +9574,7 @@
         </w:tc>
         <w:tc>
           <w:tcPr>
-            <w:tcW w:w="0" w:type="auto"/>
+            <w:tcW w:w="1546" w:type="pct"/>
             <w:shd w:val="clear" w:color="auto" w:fill="404040" w:themeFill="text1" w:themeFillTint="BF"/>
             <w:vAlign w:val="center"/>
           </w:tcPr>
@@ -9602,7 +9603,7 @@
         </w:tc>
         <w:tc>
           <w:tcPr>
-            <w:tcW w:w="0" w:type="auto"/>
+            <w:tcW w:w="1700" w:type="pct"/>
             <w:shd w:val="clear" w:color="auto" w:fill="404040" w:themeFill="text1" w:themeFillTint="BF"/>
             <w:vAlign w:val="center"/>
           </w:tcPr>
@@ -9636,7 +9637,7 @@
         </w:trPr>
         <w:tc>
           <w:tcPr>
-            <w:tcW w:w="0" w:type="auto"/>
+            <w:tcW w:w="379" w:type="pct"/>
             <w:vMerge/>
             <w:shd w:val="clear" w:color="auto" w:fill="404040" w:themeFill="text1" w:themeFillTint="BF"/>
             <w:vAlign w:val="center"/>
@@ -9655,7 +9656,7 @@
         </w:tc>
         <w:tc>
           <w:tcPr>
-            <w:tcW w:w="0" w:type="auto"/>
+            <w:tcW w:w="1375" w:type="pct"/>
             <w:shd w:val="clear" w:color="auto" w:fill="404040" w:themeFill="text1" w:themeFillTint="BF"/>
             <w:vAlign w:val="center"/>
           </w:tcPr>
@@ -9684,7 +9685,7 @@
         </w:tc>
         <w:tc>
           <w:tcPr>
-            <w:tcW w:w="0" w:type="auto"/>
+            <w:tcW w:w="1546" w:type="pct"/>
             <w:shd w:val="clear" w:color="auto" w:fill="404040" w:themeFill="text1" w:themeFillTint="BF"/>
             <w:vAlign w:val="center"/>
           </w:tcPr>
@@ -9713,7 +9714,7 @@
         </w:tc>
         <w:tc>
           <w:tcPr>
-            <w:tcW w:w="0" w:type="auto"/>
+            <w:tcW w:w="1700" w:type="pct"/>
             <w:shd w:val="clear" w:color="auto" w:fill="404040" w:themeFill="text1" w:themeFillTint="BF"/>
             <w:vAlign w:val="center"/>
           </w:tcPr>
@@ -9747,7 +9748,7 @@
         </w:trPr>
         <w:tc>
           <w:tcPr>
-            <w:tcW w:w="0" w:type="auto"/>
+            <w:tcW w:w="379" w:type="pct"/>
             <w:vMerge/>
             <w:shd w:val="clear" w:color="auto" w:fill="404040" w:themeFill="text1" w:themeFillTint="BF"/>
             <w:vAlign w:val="center"/>
@@ -9766,7 +9767,7 @@
         </w:tc>
         <w:tc>
           <w:tcPr>
-            <w:tcW w:w="0" w:type="auto"/>
+            <w:tcW w:w="1375" w:type="pct"/>
             <w:shd w:val="clear" w:color="auto" w:fill="404040" w:themeFill="text1" w:themeFillTint="BF"/>
             <w:vAlign w:val="center"/>
           </w:tcPr>
@@ -9795,7 +9796,7 @@
         </w:tc>
         <w:tc>
           <w:tcPr>
-            <w:tcW w:w="0" w:type="auto"/>
+            <w:tcW w:w="1546" w:type="pct"/>
             <w:shd w:val="clear" w:color="auto" w:fill="404040" w:themeFill="text1" w:themeFillTint="BF"/>
             <w:vAlign w:val="center"/>
           </w:tcPr>
@@ -9824,7 +9825,7 @@
         </w:tc>
         <w:tc>
           <w:tcPr>
-            <w:tcW w:w="0" w:type="auto"/>
+            <w:tcW w:w="1700" w:type="pct"/>
             <w:shd w:val="clear" w:color="auto" w:fill="404040" w:themeFill="text1" w:themeFillTint="BF"/>
             <w:vAlign w:val="center"/>
           </w:tcPr>
@@ -9858,7 +9859,7 @@
         </w:trPr>
         <w:tc>
           <w:tcPr>
-            <w:tcW w:w="0" w:type="auto"/>
+            <w:tcW w:w="379" w:type="pct"/>
             <w:vMerge/>
             <w:shd w:val="clear" w:color="auto" w:fill="404040" w:themeFill="text1" w:themeFillTint="BF"/>
             <w:vAlign w:val="center"/>
@@ -9877,7 +9878,7 @@
         </w:tc>
         <w:tc>
           <w:tcPr>
-            <w:tcW w:w="0" w:type="auto"/>
+            <w:tcW w:w="1375" w:type="pct"/>
             <w:shd w:val="clear" w:color="auto" w:fill="404040" w:themeFill="text1" w:themeFillTint="BF"/>
             <w:vAlign w:val="center"/>
           </w:tcPr>
@@ -9906,7 +9907,7 @@
         </w:tc>
         <w:tc>
           <w:tcPr>
-            <w:tcW w:w="0" w:type="auto"/>
+            <w:tcW w:w="1546" w:type="pct"/>
             <w:shd w:val="clear" w:color="auto" w:fill="404040" w:themeFill="text1" w:themeFillTint="BF"/>
             <w:vAlign w:val="center"/>
           </w:tcPr>
@@ -9935,7 +9936,7 @@
         </w:tc>
         <w:tc>
           <w:tcPr>
-            <w:tcW w:w="0" w:type="auto"/>
+            <w:tcW w:w="1700" w:type="pct"/>
             <w:shd w:val="clear" w:color="auto" w:fill="404040" w:themeFill="text1" w:themeFillTint="BF"/>
             <w:vAlign w:val="center"/>
           </w:tcPr>
@@ -9969,7 +9970,7 @@
         </w:trPr>
         <w:tc>
           <w:tcPr>
-            <w:tcW w:w="0" w:type="auto"/>
+            <w:tcW w:w="379" w:type="pct"/>
             <w:vMerge/>
             <w:shd w:val="clear" w:color="auto" w:fill="404040" w:themeFill="text1" w:themeFillTint="BF"/>
             <w:vAlign w:val="center"/>
@@ -9988,7 +9989,7 @@
         </w:tc>
         <w:tc>
           <w:tcPr>
-            <w:tcW w:w="0" w:type="auto"/>
+            <w:tcW w:w="1375" w:type="pct"/>
             <w:shd w:val="clear" w:color="auto" w:fill="404040" w:themeFill="text1" w:themeFillTint="BF"/>
             <w:vAlign w:val="center"/>
           </w:tcPr>
@@ -10004,7 +10005,7 @@
         </w:tc>
         <w:tc>
           <w:tcPr>
-            <w:tcW w:w="0" w:type="auto"/>
+            <w:tcW w:w="1546" w:type="pct"/>
             <w:shd w:val="clear" w:color="auto" w:fill="404040" w:themeFill="text1" w:themeFillTint="BF"/>
             <w:vAlign w:val="center"/>
           </w:tcPr>
@@ -10033,7 +10034,7 @@
         </w:tc>
         <w:tc>
           <w:tcPr>
-            <w:tcW w:w="0" w:type="auto"/>
+            <w:tcW w:w="1700" w:type="pct"/>
             <w:shd w:val="clear" w:color="auto" w:fill="404040" w:themeFill="text1" w:themeFillTint="BF"/>
             <w:vAlign w:val="center"/>
           </w:tcPr>
@@ -10067,7 +10068,7 @@
         </w:trPr>
         <w:tc>
           <w:tcPr>
-            <w:tcW w:w="0" w:type="auto"/>
+            <w:tcW w:w="379" w:type="pct"/>
             <w:vMerge/>
             <w:shd w:val="clear" w:color="auto" w:fill="404040" w:themeFill="text1" w:themeFillTint="BF"/>
             <w:vAlign w:val="center"/>
@@ -10086,7 +10087,7 @@
         </w:tc>
         <w:tc>
           <w:tcPr>
-            <w:tcW w:w="0" w:type="auto"/>
+            <w:tcW w:w="1375" w:type="pct"/>
             <w:shd w:val="clear" w:color="auto" w:fill="404040" w:themeFill="text1" w:themeFillTint="BF"/>
             <w:vAlign w:val="center"/>
           </w:tcPr>
@@ -10102,7 +10103,7 @@
         </w:tc>
         <w:tc>
           <w:tcPr>
-            <w:tcW w:w="0" w:type="auto"/>
+            <w:tcW w:w="1546" w:type="pct"/>
             <w:shd w:val="clear" w:color="auto" w:fill="404040" w:themeFill="text1" w:themeFillTint="BF"/>
             <w:vAlign w:val="center"/>
           </w:tcPr>
@@ -10131,7 +10132,7 @@
         </w:tc>
         <w:tc>
           <w:tcPr>
-            <w:tcW w:w="0" w:type="auto"/>
+            <w:tcW w:w="1700" w:type="pct"/>
             <w:shd w:val="clear" w:color="auto" w:fill="404040" w:themeFill="text1" w:themeFillTint="BF"/>
             <w:vAlign w:val="center"/>
           </w:tcPr>
@@ -10165,7 +10166,7 @@
         </w:trPr>
         <w:tc>
           <w:tcPr>
-            <w:tcW w:w="0" w:type="auto"/>
+            <w:tcW w:w="379" w:type="pct"/>
             <w:vMerge w:val="restart"/>
             <w:shd w:val="clear" w:color="auto" w:fill="262626" w:themeFill="text1" w:themeFillTint="D9"/>
             <w:vAlign w:val="center"/>
@@ -10194,7 +10195,7 @@
         </w:tc>
         <w:tc>
           <w:tcPr>
-            <w:tcW w:w="0" w:type="auto"/>
+            <w:tcW w:w="1375" w:type="pct"/>
             <w:shd w:val="clear" w:color="auto" w:fill="262626" w:themeFill="text1" w:themeFillTint="D9"/>
             <w:vAlign w:val="center"/>
           </w:tcPr>
@@ -10226,7 +10227,7 @@
         </w:tc>
         <w:tc>
           <w:tcPr>
-            <w:tcW w:w="0" w:type="auto"/>
+            <w:tcW w:w="1546" w:type="pct"/>
             <w:shd w:val="clear" w:color="auto" w:fill="262626" w:themeFill="text1" w:themeFillTint="D9"/>
             <w:vAlign w:val="center"/>
           </w:tcPr>
@@ -10250,7 +10251,7 @@
         </w:tc>
         <w:tc>
           <w:tcPr>
-            <w:tcW w:w="0" w:type="auto"/>
+            <w:tcW w:w="1700" w:type="pct"/>
             <w:shd w:val="clear" w:color="auto" w:fill="262626" w:themeFill="text1" w:themeFillTint="D9"/>
             <w:vAlign w:val="center"/>
           </w:tcPr>
@@ -10295,7 +10296,7 @@
         </w:trPr>
         <w:tc>
           <w:tcPr>
-            <w:tcW w:w="0" w:type="auto"/>
+            <w:tcW w:w="379" w:type="pct"/>
             <w:vMerge/>
             <w:shd w:val="clear" w:color="auto" w:fill="262626" w:themeFill="text1" w:themeFillTint="D9"/>
             <w:vAlign w:val="center"/>
@@ -10314,7 +10315,7 @@
         </w:tc>
         <w:tc>
           <w:tcPr>
-            <w:tcW w:w="0" w:type="auto"/>
+            <w:tcW w:w="1375" w:type="pct"/>
             <w:shd w:val="clear" w:color="auto" w:fill="262626" w:themeFill="text1" w:themeFillTint="D9"/>
             <w:vAlign w:val="center"/>
           </w:tcPr>
@@ -10338,7 +10339,7 @@
         </w:tc>
         <w:tc>
           <w:tcPr>
-            <w:tcW w:w="0" w:type="auto"/>
+            <w:tcW w:w="1546" w:type="pct"/>
             <w:shd w:val="clear" w:color="auto" w:fill="262626" w:themeFill="text1" w:themeFillTint="D9"/>
             <w:vAlign w:val="center"/>
           </w:tcPr>
@@ -10367,7 +10368,7 @@
         </w:tc>
         <w:tc>
           <w:tcPr>
-            <w:tcW w:w="0" w:type="auto"/>
+            <w:tcW w:w="1700" w:type="pct"/>
             <w:shd w:val="clear" w:color="auto" w:fill="262626" w:themeFill="text1" w:themeFillTint="D9"/>
             <w:vAlign w:val="center"/>
           </w:tcPr>
@@ -10396,7 +10397,7 @@
         </w:trPr>
         <w:tc>
           <w:tcPr>
-            <w:tcW w:w="0" w:type="auto"/>
+            <w:tcW w:w="379" w:type="pct"/>
             <w:vMerge/>
             <w:shd w:val="clear" w:color="auto" w:fill="262626" w:themeFill="text1" w:themeFillTint="D9"/>
             <w:vAlign w:val="center"/>
@@ -10415,7 +10416,7 @@
         </w:tc>
         <w:tc>
           <w:tcPr>
-            <w:tcW w:w="0" w:type="auto"/>
+            <w:tcW w:w="1375" w:type="pct"/>
             <w:shd w:val="clear" w:color="auto" w:fill="262626" w:themeFill="text1" w:themeFillTint="D9"/>
             <w:vAlign w:val="center"/>
           </w:tcPr>
@@ -10439,7 +10440,7 @@
         </w:tc>
         <w:tc>
           <w:tcPr>
-            <w:tcW w:w="0" w:type="auto"/>
+            <w:tcW w:w="1546" w:type="pct"/>
             <w:shd w:val="clear" w:color="auto" w:fill="262626" w:themeFill="text1" w:themeFillTint="D9"/>
             <w:vAlign w:val="center"/>
           </w:tcPr>
@@ -10468,7 +10469,7 @@
         </w:tc>
         <w:tc>
           <w:tcPr>
-            <w:tcW w:w="0" w:type="auto"/>
+            <w:tcW w:w="1700" w:type="pct"/>
             <w:shd w:val="clear" w:color="auto" w:fill="262626" w:themeFill="text1" w:themeFillTint="D9"/>
             <w:vAlign w:val="center"/>
           </w:tcPr>
@@ -10502,7 +10503,7 @@
         </w:trPr>
         <w:tc>
           <w:tcPr>
-            <w:tcW w:w="0" w:type="auto"/>
+            <w:tcW w:w="379" w:type="pct"/>
             <w:vMerge/>
             <w:shd w:val="clear" w:color="auto" w:fill="262626" w:themeFill="text1" w:themeFillTint="D9"/>
             <w:vAlign w:val="center"/>
@@ -10521,7 +10522,7 @@
         </w:tc>
         <w:tc>
           <w:tcPr>
-            <w:tcW w:w="0" w:type="auto"/>
+            <w:tcW w:w="1375" w:type="pct"/>
             <w:shd w:val="clear" w:color="auto" w:fill="262626" w:themeFill="text1" w:themeFillTint="D9"/>
             <w:vAlign w:val="center"/>
           </w:tcPr>
@@ -10550,7 +10551,7 @@
         </w:tc>
         <w:tc>
           <w:tcPr>
-            <w:tcW w:w="0" w:type="auto"/>
+            <w:tcW w:w="1546" w:type="pct"/>
             <w:shd w:val="clear" w:color="auto" w:fill="262626" w:themeFill="text1" w:themeFillTint="D9"/>
             <w:vAlign w:val="center"/>
           </w:tcPr>
@@ -10574,7 +10575,7 @@
         </w:tc>
         <w:tc>
           <w:tcPr>
-            <w:tcW w:w="0" w:type="auto"/>
+            <w:tcW w:w="1700" w:type="pct"/>
             <w:shd w:val="clear" w:color="auto" w:fill="262626" w:themeFill="text1" w:themeFillTint="D9"/>
             <w:vAlign w:val="center"/>
           </w:tcPr>
@@ -10608,7 +10609,7 @@
         </w:trPr>
         <w:tc>
           <w:tcPr>
-            <w:tcW w:w="0" w:type="auto"/>
+            <w:tcW w:w="379" w:type="pct"/>
             <w:vMerge/>
             <w:shd w:val="clear" w:color="auto" w:fill="262626" w:themeFill="text1" w:themeFillTint="D9"/>
             <w:vAlign w:val="center"/>
@@ -10627,7 +10628,7 @@
         </w:tc>
         <w:tc>
           <w:tcPr>
-            <w:tcW w:w="0" w:type="auto"/>
+            <w:tcW w:w="1375" w:type="pct"/>
             <w:shd w:val="clear" w:color="auto" w:fill="262626" w:themeFill="text1" w:themeFillTint="D9"/>
             <w:vAlign w:val="center"/>
           </w:tcPr>
@@ -10656,7 +10657,7 @@
         </w:tc>
         <w:tc>
           <w:tcPr>
-            <w:tcW w:w="0" w:type="auto"/>
+            <w:tcW w:w="1546" w:type="pct"/>
             <w:shd w:val="clear" w:color="auto" w:fill="262626" w:themeFill="text1" w:themeFillTint="D9"/>
             <w:vAlign w:val="center"/>
           </w:tcPr>
@@ -10685,7 +10686,7 @@
         </w:tc>
         <w:tc>
           <w:tcPr>
-            <w:tcW w:w="0" w:type="auto"/>
+            <w:tcW w:w="1700" w:type="pct"/>
             <w:shd w:val="clear" w:color="auto" w:fill="262626" w:themeFill="text1" w:themeFillTint="D9"/>
             <w:vAlign w:val="center"/>
           </w:tcPr>
@@ -10719,7 +10720,7 @@
         </w:trPr>
         <w:tc>
           <w:tcPr>
-            <w:tcW w:w="0" w:type="auto"/>
+            <w:tcW w:w="379" w:type="pct"/>
             <w:vMerge/>
             <w:shd w:val="clear" w:color="auto" w:fill="262626" w:themeFill="text1" w:themeFillTint="D9"/>
             <w:vAlign w:val="center"/>
@@ -10738,7 +10739,7 @@
         </w:tc>
         <w:tc>
           <w:tcPr>
-            <w:tcW w:w="0" w:type="auto"/>
+            <w:tcW w:w="1375" w:type="pct"/>
             <w:shd w:val="clear" w:color="auto" w:fill="262626" w:themeFill="text1" w:themeFillTint="D9"/>
             <w:vAlign w:val="center"/>
           </w:tcPr>
@@ -10767,7 +10768,7 @@
         </w:tc>
         <w:tc>
           <w:tcPr>
-            <w:tcW w:w="0" w:type="auto"/>
+            <w:tcW w:w="1546" w:type="pct"/>
             <w:shd w:val="clear" w:color="auto" w:fill="262626" w:themeFill="text1" w:themeFillTint="D9"/>
             <w:vAlign w:val="center"/>
           </w:tcPr>
@@ -10796,7 +10797,7 @@
         </w:tc>
         <w:tc>
           <w:tcPr>
-            <w:tcW w:w="0" w:type="auto"/>
+            <w:tcW w:w="1700" w:type="pct"/>
             <w:shd w:val="clear" w:color="auto" w:fill="262626" w:themeFill="text1" w:themeFillTint="D9"/>
             <w:vAlign w:val="center"/>
           </w:tcPr>
@@ -10830,7 +10831,7 @@
         </w:trPr>
         <w:tc>
           <w:tcPr>
-            <w:tcW w:w="0" w:type="auto"/>
+            <w:tcW w:w="379" w:type="pct"/>
             <w:vMerge/>
             <w:shd w:val="clear" w:color="auto" w:fill="262626" w:themeFill="text1" w:themeFillTint="D9"/>
             <w:vAlign w:val="center"/>
@@ -10849,7 +10850,7 @@
         </w:tc>
         <w:tc>
           <w:tcPr>
-            <w:tcW w:w="0" w:type="auto"/>
+            <w:tcW w:w="1375" w:type="pct"/>
             <w:shd w:val="clear" w:color="auto" w:fill="262626" w:themeFill="text1" w:themeFillTint="D9"/>
             <w:vAlign w:val="center"/>
           </w:tcPr>
@@ -10878,7 +10879,7 @@
         </w:tc>
         <w:tc>
           <w:tcPr>
-            <w:tcW w:w="0" w:type="auto"/>
+            <w:tcW w:w="1546" w:type="pct"/>
             <w:shd w:val="clear" w:color="auto" w:fill="262626" w:themeFill="text1" w:themeFillTint="D9"/>
             <w:vAlign w:val="center"/>
           </w:tcPr>
@@ -10894,7 +10895,7 @@
         </w:tc>
         <w:tc>
           <w:tcPr>
-            <w:tcW w:w="0" w:type="auto"/>
+            <w:tcW w:w="1700" w:type="pct"/>
             <w:shd w:val="clear" w:color="auto" w:fill="262626" w:themeFill="text1" w:themeFillTint="D9"/>
             <w:vAlign w:val="center"/>
           </w:tcPr>
@@ -10928,7 +10929,7 @@
         </w:trPr>
         <w:tc>
           <w:tcPr>
-            <w:tcW w:w="0" w:type="auto"/>
+            <w:tcW w:w="379" w:type="pct"/>
             <w:vMerge/>
             <w:shd w:val="clear" w:color="auto" w:fill="262626" w:themeFill="text1" w:themeFillTint="D9"/>
             <w:vAlign w:val="center"/>
@@ -10947,7 +10948,7 @@
         </w:tc>
         <w:tc>
           <w:tcPr>
-            <w:tcW w:w="0" w:type="auto"/>
+            <w:tcW w:w="1375" w:type="pct"/>
             <w:shd w:val="clear" w:color="auto" w:fill="262626" w:themeFill="text1" w:themeFillTint="D9"/>
             <w:vAlign w:val="center"/>
           </w:tcPr>
@@ -10992,7 +10993,7 @@
         </w:tc>
         <w:tc>
           <w:tcPr>
-            <w:tcW w:w="0" w:type="auto"/>
+            <w:tcW w:w="1546" w:type="pct"/>
             <w:shd w:val="clear" w:color="auto" w:fill="262626" w:themeFill="text1" w:themeFillTint="D9"/>
             <w:vAlign w:val="center"/>
           </w:tcPr>
@@ -11008,7 +11009,7 @@
         </w:tc>
         <w:tc>
           <w:tcPr>
-            <w:tcW w:w="0" w:type="auto"/>
+            <w:tcW w:w="1700" w:type="pct"/>
             <w:shd w:val="clear" w:color="auto" w:fill="262626" w:themeFill="text1" w:themeFillTint="D9"/>
             <w:vAlign w:val="center"/>
           </w:tcPr>
@@ -11042,7 +11043,7 @@
         </w:trPr>
         <w:tc>
           <w:tcPr>
-            <w:tcW w:w="0" w:type="auto"/>
+            <w:tcW w:w="379" w:type="pct"/>
             <w:vMerge w:val="restart"/>
             <w:shd w:val="clear" w:color="auto" w:fill="0A2F41" w:themeFill="accent1" w:themeFillShade="80"/>
             <w:vAlign w:val="center"/>
@@ -11071,7 +11072,7 @@
         </w:tc>
         <w:tc>
           <w:tcPr>
-            <w:tcW w:w="0" w:type="auto"/>
+            <w:tcW w:w="1375" w:type="pct"/>
             <w:shd w:val="clear" w:color="auto" w:fill="0A2F41" w:themeFill="accent1" w:themeFillShade="80"/>
             <w:vAlign w:val="center"/>
           </w:tcPr>
@@ -11095,7 +11096,7 @@
         </w:tc>
         <w:tc>
           <w:tcPr>
-            <w:tcW w:w="0" w:type="auto"/>
+            <w:tcW w:w="1546" w:type="pct"/>
             <w:shd w:val="clear" w:color="auto" w:fill="0A2F41" w:themeFill="accent1" w:themeFillShade="80"/>
             <w:vAlign w:val="center"/>
           </w:tcPr>
@@ -11119,7 +11120,7 @@
         </w:tc>
         <w:tc>
           <w:tcPr>
-            <w:tcW w:w="0" w:type="auto"/>
+            <w:tcW w:w="1700" w:type="pct"/>
             <w:shd w:val="clear" w:color="auto" w:fill="0A2F41" w:themeFill="accent1" w:themeFillShade="80"/>
             <w:vAlign w:val="center"/>
           </w:tcPr>
@@ -11156,7 +11157,7 @@
         </w:trPr>
         <w:tc>
           <w:tcPr>
-            <w:tcW w:w="0" w:type="auto"/>
+            <w:tcW w:w="379" w:type="pct"/>
             <w:vMerge/>
             <w:shd w:val="clear" w:color="auto" w:fill="0A2F41" w:themeFill="accent1" w:themeFillShade="80"/>
             <w:vAlign w:val="center"/>
@@ -11175,7 +11176,7 @@
         </w:tc>
         <w:tc>
           <w:tcPr>
-            <w:tcW w:w="0" w:type="auto"/>
+            <w:tcW w:w="1375" w:type="pct"/>
             <w:shd w:val="clear" w:color="auto" w:fill="0A2F41" w:themeFill="accent1" w:themeFillShade="80"/>
             <w:vAlign w:val="center"/>
           </w:tcPr>
@@ -11199,7 +11200,7 @@
         </w:tc>
         <w:tc>
           <w:tcPr>
-            <w:tcW w:w="0" w:type="auto"/>
+            <w:tcW w:w="1546" w:type="pct"/>
             <w:shd w:val="clear" w:color="auto" w:fill="0A2F41" w:themeFill="accent1" w:themeFillShade="80"/>
             <w:vAlign w:val="center"/>
           </w:tcPr>
@@ -11215,7 +11216,7 @@
         </w:tc>
         <w:tc>
           <w:tcPr>
-            <w:tcW w:w="0" w:type="auto"/>
+            <w:tcW w:w="1700" w:type="pct"/>
             <w:shd w:val="clear" w:color="auto" w:fill="0A2F41" w:themeFill="accent1" w:themeFillShade="80"/>
             <w:vAlign w:val="center"/>
           </w:tcPr>
@@ -11244,7 +11245,7 @@
         </w:trPr>
         <w:tc>
           <w:tcPr>
-            <w:tcW w:w="0" w:type="auto"/>
+            <w:tcW w:w="379" w:type="pct"/>
             <w:shd w:val="clear" w:color="auto" w:fill="262626" w:themeFill="text1" w:themeFillTint="D9"/>
             <w:vAlign w:val="center"/>
           </w:tcPr>
@@ -11272,7 +11273,7 @@
         </w:tc>
         <w:tc>
           <w:tcPr>
-            <w:tcW w:w="0" w:type="auto"/>
+            <w:tcW w:w="1375" w:type="pct"/>
             <w:shd w:val="clear" w:color="auto" w:fill="262626" w:themeFill="text1" w:themeFillTint="D9"/>
             <w:vAlign w:val="center"/>
           </w:tcPr>
@@ -11296,7 +11297,7 @@
         </w:tc>
         <w:tc>
           <w:tcPr>
-            <w:tcW w:w="0" w:type="auto"/>
+            <w:tcW w:w="1546" w:type="pct"/>
             <w:shd w:val="clear" w:color="auto" w:fill="262626" w:themeFill="text1" w:themeFillTint="D9"/>
             <w:vAlign w:val="center"/>
           </w:tcPr>
@@ -11320,7 +11321,7 @@
         </w:tc>
         <w:tc>
           <w:tcPr>
-            <w:tcW w:w="0" w:type="auto"/>
+            <w:tcW w:w="1700" w:type="pct"/>
             <w:shd w:val="clear" w:color="auto" w:fill="262626" w:themeFill="text1" w:themeFillTint="D9"/>
             <w:vAlign w:val="center"/>
           </w:tcPr>
@@ -13626,6 +13627,118 @@
     </w:lvl>
   </w:abstractNum>
   <w:abstractNum w:abstractNumId="14" w15:restartNumberingAfterBreak="0">
+    <w:nsid w:val="275804E4"/>
+    <w:multiLevelType w:val="hybridMultilevel"/>
+    <w:tmpl w:val="33A81738"/>
+    <w:lvl w:ilvl="0" w:tplc="04105CD8">
+      <w:numFmt w:val="bullet"/>
+      <w:lvlText w:val="-"/>
+      <w:lvlJc w:val="left"/>
+      <w:pPr>
+        <w:ind w:left="1080" w:hanging="360"/>
+      </w:pPr>
+      <w:rPr>
+        <w:rFonts w:ascii="Aptos" w:eastAsiaTheme="minorHAnsi" w:hAnsi="Aptos" w:cstheme="minorBidi" w:hint="default"/>
+      </w:rPr>
+    </w:lvl>
+    <w:lvl w:ilvl="1" w:tplc="04090003" w:tentative="1">
+      <w:start w:val="1"/>
+      <w:numFmt w:val="bullet"/>
+      <w:lvlText w:val="o"/>
+      <w:lvlJc w:val="left"/>
+      <w:pPr>
+        <w:ind w:left="1800" w:hanging="360"/>
+      </w:pPr>
+      <w:rPr>
+        <w:rFonts w:ascii="Courier New" w:hAnsi="Courier New" w:cs="Courier New" w:hint="default"/>
+      </w:rPr>
+    </w:lvl>
+    <w:lvl w:ilvl="2" w:tplc="04090005" w:tentative="1">
+      <w:start w:val="1"/>
+      <w:numFmt w:val="bullet"/>
+      <w:lvlText w:val=""/>
+      <w:lvlJc w:val="left"/>
+      <w:pPr>
+        <w:ind w:left="2520" w:hanging="360"/>
+      </w:pPr>
+      <w:rPr>
+        <w:rFonts w:ascii="Wingdings" w:hAnsi="Wingdings" w:hint="default"/>
+      </w:rPr>
+    </w:lvl>
+    <w:lvl w:ilvl="3" w:tplc="04090001" w:tentative="1">
+      <w:start w:val="1"/>
+      <w:numFmt w:val="bullet"/>
+      <w:lvlText w:val=""/>
+      <w:lvlJc w:val="left"/>
+      <w:pPr>
+        <w:ind w:left="3240" w:hanging="360"/>
+      </w:pPr>
+      <w:rPr>
+        <w:rFonts w:ascii="Symbol" w:hAnsi="Symbol" w:hint="default"/>
+      </w:rPr>
+    </w:lvl>
+    <w:lvl w:ilvl="4" w:tplc="04090003" w:tentative="1">
+      <w:start w:val="1"/>
+      <w:numFmt w:val="bullet"/>
+      <w:lvlText w:val="o"/>
+      <w:lvlJc w:val="left"/>
+      <w:pPr>
+        <w:ind w:left="3960" w:hanging="360"/>
+      </w:pPr>
+      <w:rPr>
+        <w:rFonts w:ascii="Courier New" w:hAnsi="Courier New" w:cs="Courier New" w:hint="default"/>
+      </w:rPr>
+    </w:lvl>
+    <w:lvl w:ilvl="5" w:tplc="04090005" w:tentative="1">
+      <w:start w:val="1"/>
+      <w:numFmt w:val="bullet"/>
+      <w:lvlText w:val=""/>
+      <w:lvlJc w:val="left"/>
+      <w:pPr>
+        <w:ind w:left="4680" w:hanging="360"/>
+      </w:pPr>
+      <w:rPr>
+        <w:rFonts w:ascii="Wingdings" w:hAnsi="Wingdings" w:hint="default"/>
+      </w:rPr>
+    </w:lvl>
+    <w:lvl w:ilvl="6" w:tplc="04090001" w:tentative="1">
+      <w:start w:val="1"/>
+      <w:numFmt w:val="bullet"/>
+      <w:lvlText w:val=""/>
+      <w:lvlJc w:val="left"/>
+      <w:pPr>
+        <w:ind w:left="5400" w:hanging="360"/>
+      </w:pPr>
+      <w:rPr>
+        <w:rFonts w:ascii="Symbol" w:hAnsi="Symbol" w:hint="default"/>
+      </w:rPr>
+    </w:lvl>
+    <w:lvl w:ilvl="7" w:tplc="04090003" w:tentative="1">
+      <w:start w:val="1"/>
+      <w:numFmt w:val="bullet"/>
+      <w:lvlText w:val="o"/>
+      <w:lvlJc w:val="left"/>
+      <w:pPr>
+        <w:ind w:left="6120" w:hanging="360"/>
+      </w:pPr>
+      <w:rPr>
+        <w:rFonts w:ascii="Courier New" w:hAnsi="Courier New" w:cs="Courier New" w:hint="default"/>
+      </w:rPr>
+    </w:lvl>
+    <w:lvl w:ilvl="8" w:tplc="04090005" w:tentative="1">
+      <w:start w:val="1"/>
+      <w:numFmt w:val="bullet"/>
+      <w:lvlText w:val=""/>
+      <w:lvlJc w:val="left"/>
+      <w:pPr>
+        <w:ind w:left="6840" w:hanging="360"/>
+      </w:pPr>
+      <w:rPr>
+        <w:rFonts w:ascii="Wingdings" w:hAnsi="Wingdings" w:hint="default"/>
+      </w:rPr>
+    </w:lvl>
+  </w:abstractNum>
+  <w:abstractNum w:abstractNumId="15" w15:restartNumberingAfterBreak="0">
     <w:nsid w:val="29DA4A0A"/>
     <w:multiLevelType w:val="hybridMultilevel"/>
     <w:tmpl w:val="27D202BA"/>
@@ -13738,7 +13851,7 @@
       </w:rPr>
     </w:lvl>
   </w:abstractNum>
-  <w:abstractNum w:abstractNumId="15" w15:restartNumberingAfterBreak="0">
+  <w:abstractNum w:abstractNumId="16" w15:restartNumberingAfterBreak="0">
     <w:nsid w:val="2AE3090A"/>
     <w:multiLevelType w:val="hybridMultilevel"/>
     <w:tmpl w:val="692EA00E"/>
@@ -13827,7 +13940,7 @@
       </w:pPr>
     </w:lvl>
   </w:abstractNum>
-  <w:abstractNum w:abstractNumId="16" w15:restartNumberingAfterBreak="0">
+  <w:abstractNum w:abstractNumId="17" w15:restartNumberingAfterBreak="0">
     <w:nsid w:val="2C6607EF"/>
     <w:multiLevelType w:val="hybridMultilevel"/>
     <w:tmpl w:val="FFBC9BC2"/>
@@ -13916,7 +14029,7 @@
       </w:pPr>
     </w:lvl>
   </w:abstractNum>
-  <w:abstractNum w:abstractNumId="17" w15:restartNumberingAfterBreak="0">
+  <w:abstractNum w:abstractNumId="18" w15:restartNumberingAfterBreak="0">
     <w:nsid w:val="2D83293D"/>
     <w:multiLevelType w:val="hybridMultilevel"/>
     <w:tmpl w:val="8DF094BE"/>
@@ -14005,7 +14118,7 @@
       </w:pPr>
     </w:lvl>
   </w:abstractNum>
-  <w:abstractNum w:abstractNumId="18" w15:restartNumberingAfterBreak="0">
+  <w:abstractNum w:abstractNumId="19" w15:restartNumberingAfterBreak="0">
     <w:nsid w:val="2E6523DE"/>
     <w:multiLevelType w:val="hybridMultilevel"/>
     <w:tmpl w:val="6D908C3C"/>
@@ -14094,7 +14207,7 @@
       </w:pPr>
     </w:lvl>
   </w:abstractNum>
-  <w:abstractNum w:abstractNumId="19" w15:restartNumberingAfterBreak="0">
+  <w:abstractNum w:abstractNumId="20" w15:restartNumberingAfterBreak="0">
     <w:nsid w:val="355C49DE"/>
     <w:multiLevelType w:val="hybridMultilevel"/>
     <w:tmpl w:val="08FAAE90"/>
@@ -14183,7 +14296,7 @@
       </w:pPr>
     </w:lvl>
   </w:abstractNum>
-  <w:abstractNum w:abstractNumId="20" w15:restartNumberingAfterBreak="0">
+  <w:abstractNum w:abstractNumId="21" w15:restartNumberingAfterBreak="0">
     <w:nsid w:val="377B2279"/>
     <w:multiLevelType w:val="hybridMultilevel"/>
     <w:tmpl w:val="CA6AE9C4"/>
@@ -14295,7 +14408,7 @@
       </w:rPr>
     </w:lvl>
   </w:abstractNum>
-  <w:abstractNum w:abstractNumId="21" w15:restartNumberingAfterBreak="0">
+  <w:abstractNum w:abstractNumId="22" w15:restartNumberingAfterBreak="0">
     <w:nsid w:val="37B9753A"/>
     <w:multiLevelType w:val="hybridMultilevel"/>
     <w:tmpl w:val="09EC0CB4"/>
@@ -14384,7 +14497,7 @@
       </w:pPr>
     </w:lvl>
   </w:abstractNum>
-  <w:abstractNum w:abstractNumId="22" w15:restartNumberingAfterBreak="0">
+  <w:abstractNum w:abstractNumId="23" w15:restartNumberingAfterBreak="0">
     <w:nsid w:val="3AE40E59"/>
     <w:multiLevelType w:val="hybridMultilevel"/>
     <w:tmpl w:val="2FF08090"/>
@@ -14473,7 +14586,7 @@
       </w:pPr>
     </w:lvl>
   </w:abstractNum>
-  <w:abstractNum w:abstractNumId="23" w15:restartNumberingAfterBreak="0">
+  <w:abstractNum w:abstractNumId="24" w15:restartNumberingAfterBreak="0">
     <w:nsid w:val="43955F24"/>
     <w:multiLevelType w:val="hybridMultilevel"/>
     <w:tmpl w:val="40847328"/>
@@ -14562,7 +14675,7 @@
       </w:pPr>
     </w:lvl>
   </w:abstractNum>
-  <w:abstractNum w:abstractNumId="24" w15:restartNumberingAfterBreak="0">
+  <w:abstractNum w:abstractNumId="25" w15:restartNumberingAfterBreak="0">
     <w:nsid w:val="4840035D"/>
     <w:multiLevelType w:val="hybridMultilevel"/>
     <w:tmpl w:val="65306AB4"/>
@@ -14651,7 +14764,7 @@
       </w:pPr>
     </w:lvl>
   </w:abstractNum>
-  <w:abstractNum w:abstractNumId="25" w15:restartNumberingAfterBreak="0">
+  <w:abstractNum w:abstractNumId="26" w15:restartNumberingAfterBreak="0">
     <w:nsid w:val="4A6A1062"/>
     <w:multiLevelType w:val="hybridMultilevel"/>
     <w:tmpl w:val="701C6AB4"/>
@@ -14740,7 +14853,7 @@
       </w:pPr>
     </w:lvl>
   </w:abstractNum>
-  <w:abstractNum w:abstractNumId="26" w15:restartNumberingAfterBreak="0">
+  <w:abstractNum w:abstractNumId="27" w15:restartNumberingAfterBreak="0">
     <w:nsid w:val="4B815BA4"/>
     <w:multiLevelType w:val="hybridMultilevel"/>
     <w:tmpl w:val="CF0CB860"/>
@@ -14829,7 +14942,7 @@
       </w:pPr>
     </w:lvl>
   </w:abstractNum>
-  <w:abstractNum w:abstractNumId="27" w15:restartNumberingAfterBreak="0">
+  <w:abstractNum w:abstractNumId="28" w15:restartNumberingAfterBreak="0">
     <w:nsid w:val="4ED21426"/>
     <w:multiLevelType w:val="hybridMultilevel"/>
     <w:tmpl w:val="5C8E0EA0"/>
@@ -14918,7 +15031,7 @@
       </w:pPr>
     </w:lvl>
   </w:abstractNum>
-  <w:abstractNum w:abstractNumId="28" w15:restartNumberingAfterBreak="0">
+  <w:abstractNum w:abstractNumId="29" w15:restartNumberingAfterBreak="0">
     <w:nsid w:val="52E8501B"/>
     <w:multiLevelType w:val="hybridMultilevel"/>
     <w:tmpl w:val="DDD4A2F6"/>
@@ -15007,7 +15120,7 @@
       </w:pPr>
     </w:lvl>
   </w:abstractNum>
-  <w:abstractNum w:abstractNumId="29" w15:restartNumberingAfterBreak="0">
+  <w:abstractNum w:abstractNumId="30" w15:restartNumberingAfterBreak="0">
     <w:nsid w:val="544C39B4"/>
     <w:multiLevelType w:val="hybridMultilevel"/>
     <w:tmpl w:val="EC1EF5BE"/>
@@ -15096,7 +15209,7 @@
       </w:pPr>
     </w:lvl>
   </w:abstractNum>
-  <w:abstractNum w:abstractNumId="30" w15:restartNumberingAfterBreak="0">
+  <w:abstractNum w:abstractNumId="31" w15:restartNumberingAfterBreak="0">
     <w:nsid w:val="566932BB"/>
     <w:multiLevelType w:val="hybridMultilevel"/>
     <w:tmpl w:val="B5A29FC2"/>
@@ -15185,7 +15298,7 @@
       </w:pPr>
     </w:lvl>
   </w:abstractNum>
-  <w:abstractNum w:abstractNumId="31" w15:restartNumberingAfterBreak="0">
+  <w:abstractNum w:abstractNumId="32" w15:restartNumberingAfterBreak="0">
     <w:nsid w:val="56D86E55"/>
     <w:multiLevelType w:val="hybridMultilevel"/>
     <w:tmpl w:val="F2F4FC7A"/>
@@ -15274,7 +15387,7 @@
       </w:pPr>
     </w:lvl>
   </w:abstractNum>
-  <w:abstractNum w:abstractNumId="32" w15:restartNumberingAfterBreak="0">
+  <w:abstractNum w:abstractNumId="33" w15:restartNumberingAfterBreak="0">
     <w:nsid w:val="56FE048F"/>
     <w:multiLevelType w:val="hybridMultilevel"/>
     <w:tmpl w:val="19F40276"/>
@@ -15363,7 +15476,7 @@
       </w:pPr>
     </w:lvl>
   </w:abstractNum>
-  <w:abstractNum w:abstractNumId="33" w15:restartNumberingAfterBreak="0">
+  <w:abstractNum w:abstractNumId="34" w15:restartNumberingAfterBreak="0">
     <w:nsid w:val="5EB50FDB"/>
     <w:multiLevelType w:val="hybridMultilevel"/>
     <w:tmpl w:val="D60E9252"/>
@@ -15452,7 +15565,7 @@
       </w:pPr>
     </w:lvl>
   </w:abstractNum>
-  <w:abstractNum w:abstractNumId="34" w15:restartNumberingAfterBreak="0">
+  <w:abstractNum w:abstractNumId="35" w15:restartNumberingAfterBreak="0">
     <w:nsid w:val="5F0F041B"/>
     <w:multiLevelType w:val="hybridMultilevel"/>
     <w:tmpl w:val="31B8C9CE"/>
@@ -15541,7 +15654,7 @@
       </w:pPr>
     </w:lvl>
   </w:abstractNum>
-  <w:abstractNum w:abstractNumId="35" w15:restartNumberingAfterBreak="0">
+  <w:abstractNum w:abstractNumId="36" w15:restartNumberingAfterBreak="0">
     <w:nsid w:val="66E5262F"/>
     <w:multiLevelType w:val="hybridMultilevel"/>
     <w:tmpl w:val="0BBC9880"/>
@@ -15630,7 +15743,7 @@
       </w:pPr>
     </w:lvl>
   </w:abstractNum>
-  <w:abstractNum w:abstractNumId="36" w15:restartNumberingAfterBreak="0">
+  <w:abstractNum w:abstractNumId="37" w15:restartNumberingAfterBreak="0">
     <w:nsid w:val="67880DD7"/>
     <w:multiLevelType w:val="hybridMultilevel"/>
     <w:tmpl w:val="3260D7CE"/>
@@ -15719,7 +15832,7 @@
       </w:pPr>
     </w:lvl>
   </w:abstractNum>
-  <w:abstractNum w:abstractNumId="37" w15:restartNumberingAfterBreak="0">
+  <w:abstractNum w:abstractNumId="38" w15:restartNumberingAfterBreak="0">
     <w:nsid w:val="6A5D3A59"/>
     <w:multiLevelType w:val="hybridMultilevel"/>
     <w:tmpl w:val="31804156"/>
@@ -15808,7 +15921,7 @@
       </w:pPr>
     </w:lvl>
   </w:abstractNum>
-  <w:abstractNum w:abstractNumId="38" w15:restartNumberingAfterBreak="0">
+  <w:abstractNum w:abstractNumId="39" w15:restartNumberingAfterBreak="0">
     <w:nsid w:val="6ACA0A1C"/>
     <w:multiLevelType w:val="hybridMultilevel"/>
     <w:tmpl w:val="EF124616"/>
@@ -15897,7 +16010,7 @@
       </w:pPr>
     </w:lvl>
   </w:abstractNum>
-  <w:abstractNum w:abstractNumId="39" w15:restartNumberingAfterBreak="0">
+  <w:abstractNum w:abstractNumId="40" w15:restartNumberingAfterBreak="0">
     <w:nsid w:val="6E4A6A7D"/>
     <w:multiLevelType w:val="hybridMultilevel"/>
     <w:tmpl w:val="368889D6"/>
@@ -15986,7 +16099,7 @@
       </w:pPr>
     </w:lvl>
   </w:abstractNum>
-  <w:abstractNum w:abstractNumId="40" w15:restartNumberingAfterBreak="0">
+  <w:abstractNum w:abstractNumId="41" w15:restartNumberingAfterBreak="0">
     <w:nsid w:val="718B31C6"/>
     <w:multiLevelType w:val="hybridMultilevel"/>
     <w:tmpl w:val="82C2AB7A"/>
@@ -16075,7 +16188,7 @@
       </w:pPr>
     </w:lvl>
   </w:abstractNum>
-  <w:abstractNum w:abstractNumId="41" w15:restartNumberingAfterBreak="0">
+  <w:abstractNum w:abstractNumId="42" w15:restartNumberingAfterBreak="0">
     <w:nsid w:val="78133152"/>
     <w:multiLevelType w:val="hybridMultilevel"/>
     <w:tmpl w:val="BEC05D64"/>
@@ -16164,7 +16277,7 @@
       </w:pPr>
     </w:lvl>
   </w:abstractNum>
-  <w:abstractNum w:abstractNumId="42" w15:restartNumberingAfterBreak="0">
+  <w:abstractNum w:abstractNumId="43" w15:restartNumberingAfterBreak="0">
     <w:nsid w:val="78203BA0"/>
     <w:multiLevelType w:val="hybridMultilevel"/>
     <w:tmpl w:val="5248202A"/>
@@ -16253,7 +16366,7 @@
       </w:pPr>
     </w:lvl>
   </w:abstractNum>
-  <w:abstractNum w:abstractNumId="43" w15:restartNumberingAfterBreak="0">
+  <w:abstractNum w:abstractNumId="44" w15:restartNumberingAfterBreak="0">
     <w:nsid w:val="794F1A2B"/>
     <w:multiLevelType w:val="hybridMultilevel"/>
     <w:tmpl w:val="4FF03E8E"/>
@@ -16342,7 +16455,7 @@
       </w:pPr>
     </w:lvl>
   </w:abstractNum>
-  <w:abstractNum w:abstractNumId="44" w15:restartNumberingAfterBreak="0">
+  <w:abstractNum w:abstractNumId="45" w15:restartNumberingAfterBreak="0">
     <w:nsid w:val="79B2614D"/>
     <w:multiLevelType w:val="hybridMultilevel"/>
     <w:tmpl w:val="374A62B8"/>
@@ -16431,7 +16544,7 @@
       </w:pPr>
     </w:lvl>
   </w:abstractNum>
-  <w:abstractNum w:abstractNumId="45" w15:restartNumberingAfterBreak="0">
+  <w:abstractNum w:abstractNumId="46" w15:restartNumberingAfterBreak="0">
     <w:nsid w:val="7B473875"/>
     <w:multiLevelType w:val="hybridMultilevel"/>
     <w:tmpl w:val="1D84B7FC"/>
@@ -16521,19 +16634,19 @@
     </w:lvl>
   </w:abstractNum>
   <w:num w:numId="1" w16cid:durableId="36784917">
+    <w:abstractNumId w:val="16"/>
+  </w:num>
+  <w:num w:numId="2" w16cid:durableId="1351100517">
     <w:abstractNumId w:val="15"/>
   </w:num>
-  <w:num w:numId="2" w16cid:durableId="1351100517">
-    <w:abstractNumId w:val="14"/>
-  </w:num>
   <w:num w:numId="3" w16cid:durableId="367880481">
-    <w:abstractNumId w:val="39"/>
+    <w:abstractNumId w:val="40"/>
   </w:num>
   <w:num w:numId="4" w16cid:durableId="20984173">
     <w:abstractNumId w:val="9"/>
   </w:num>
   <w:num w:numId="5" w16cid:durableId="1155804565">
-    <w:abstractNumId w:val="31"/>
+    <w:abstractNumId w:val="32"/>
   </w:num>
   <w:num w:numId="6" w16cid:durableId="1296331891">
     <w:abstractNumId w:val="12"/>
@@ -16542,31 +16655,31 @@
     <w:abstractNumId w:val="8"/>
   </w:num>
   <w:num w:numId="8" w16cid:durableId="1402949985">
-    <w:abstractNumId w:val="26"/>
+    <w:abstractNumId w:val="27"/>
   </w:num>
   <w:num w:numId="9" w16cid:durableId="399328760">
-    <w:abstractNumId w:val="20"/>
+    <w:abstractNumId w:val="21"/>
   </w:num>
   <w:num w:numId="10" w16cid:durableId="1073626450">
-    <w:abstractNumId w:val="16"/>
+    <w:abstractNumId w:val="17"/>
   </w:num>
   <w:num w:numId="11" w16cid:durableId="1284072271">
-    <w:abstractNumId w:val="34"/>
+    <w:abstractNumId w:val="35"/>
   </w:num>
   <w:num w:numId="12" w16cid:durableId="844828494">
+    <w:abstractNumId w:val="31"/>
+  </w:num>
+  <w:num w:numId="13" w16cid:durableId="1918636367">
+    <w:abstractNumId w:val="19"/>
+  </w:num>
+  <w:num w:numId="14" w16cid:durableId="1670132617">
     <w:abstractNumId w:val="30"/>
   </w:num>
-  <w:num w:numId="13" w16cid:durableId="1918636367">
-    <w:abstractNumId w:val="18"/>
-  </w:num>
-  <w:num w:numId="14" w16cid:durableId="1670132617">
-    <w:abstractNumId w:val="29"/>
-  </w:num>
   <w:num w:numId="15" w16cid:durableId="1637680137">
-    <w:abstractNumId w:val="45"/>
+    <w:abstractNumId w:val="46"/>
   </w:num>
   <w:num w:numId="16" w16cid:durableId="1908607675">
-    <w:abstractNumId w:val="28"/>
+    <w:abstractNumId w:val="29"/>
   </w:num>
   <w:num w:numId="17" w16cid:durableId="2072074759">
     <w:abstractNumId w:val="3"/>
@@ -16578,16 +16691,16 @@
     <w:abstractNumId w:val="6"/>
   </w:num>
   <w:num w:numId="20" w16cid:durableId="86771590">
-    <w:abstractNumId w:val="23"/>
+    <w:abstractNumId w:val="24"/>
   </w:num>
   <w:num w:numId="21" w16cid:durableId="1564411377">
-    <w:abstractNumId w:val="17"/>
+    <w:abstractNumId w:val="18"/>
   </w:num>
   <w:num w:numId="22" w16cid:durableId="1753770128">
-    <w:abstractNumId w:val="19"/>
+    <w:abstractNumId w:val="20"/>
   </w:num>
   <w:num w:numId="23" w16cid:durableId="1964339318">
-    <w:abstractNumId w:val="22"/>
+    <w:abstractNumId w:val="23"/>
   </w:num>
   <w:num w:numId="24" w16cid:durableId="1855683118">
     <w:abstractNumId w:val="5"/>
@@ -16596,19 +16709,19 @@
     <w:abstractNumId w:val="13"/>
   </w:num>
   <w:num w:numId="26" w16cid:durableId="1246918970">
+    <w:abstractNumId w:val="45"/>
+  </w:num>
+  <w:num w:numId="27" w16cid:durableId="1788235377">
     <w:abstractNumId w:val="44"/>
   </w:num>
-  <w:num w:numId="27" w16cid:durableId="1788235377">
-    <w:abstractNumId w:val="43"/>
+  <w:num w:numId="28" w16cid:durableId="1203861001">
+    <w:abstractNumId w:val="42"/>
   </w:num>
-  <w:num w:numId="28" w16cid:durableId="1203861001">
+  <w:num w:numId="29" w16cid:durableId="2034378026">
     <w:abstractNumId w:val="41"/>
   </w:num>
-  <w:num w:numId="29" w16cid:durableId="2034378026">
-    <w:abstractNumId w:val="40"/>
-  </w:num>
   <w:num w:numId="30" w16cid:durableId="1090393541">
-    <w:abstractNumId w:val="35"/>
+    <w:abstractNumId w:val="36"/>
   </w:num>
   <w:num w:numId="31" w16cid:durableId="1424761554">
     <w:abstractNumId w:val="7"/>
@@ -16617,37 +16730,37 @@
     <w:abstractNumId w:val="11"/>
   </w:num>
   <w:num w:numId="33" w16cid:durableId="783695498">
-    <w:abstractNumId w:val="42"/>
+    <w:abstractNumId w:val="43"/>
   </w:num>
   <w:num w:numId="34" w16cid:durableId="280455778">
     <w:abstractNumId w:val="4"/>
   </w:num>
   <w:num w:numId="35" w16cid:durableId="968776935">
-    <w:abstractNumId w:val="32"/>
+    <w:abstractNumId w:val="33"/>
   </w:num>
   <w:num w:numId="36" w16cid:durableId="1288585939">
-    <w:abstractNumId w:val="38"/>
+    <w:abstractNumId w:val="39"/>
   </w:num>
   <w:num w:numId="37" w16cid:durableId="192622090">
-    <w:abstractNumId w:val="33"/>
+    <w:abstractNumId w:val="34"/>
   </w:num>
   <w:num w:numId="38" w16cid:durableId="1352992505">
-    <w:abstractNumId w:val="21"/>
+    <w:abstractNumId w:val="22"/>
   </w:num>
   <w:num w:numId="39" w16cid:durableId="142238953">
     <w:abstractNumId w:val="10"/>
   </w:num>
   <w:num w:numId="40" w16cid:durableId="123931990">
-    <w:abstractNumId w:val="27"/>
+    <w:abstractNumId w:val="28"/>
   </w:num>
   <w:num w:numId="41" w16cid:durableId="1835224160">
-    <w:abstractNumId w:val="24"/>
+    <w:abstractNumId w:val="25"/>
   </w:num>
   <w:num w:numId="42" w16cid:durableId="579801344">
-    <w:abstractNumId w:val="36"/>
+    <w:abstractNumId w:val="37"/>
   </w:num>
   <w:num w:numId="43" w16cid:durableId="405764916">
-    <w:abstractNumId w:val="25"/>
+    <w:abstractNumId w:val="26"/>
   </w:num>
   <w:num w:numId="44" w16cid:durableId="1279750781">
     <w:abstractNumId w:val="0"/>
@@ -16656,7 +16769,10 @@
     <w:abstractNumId w:val="1"/>
   </w:num>
   <w:num w:numId="46" w16cid:durableId="2087803952">
-    <w:abstractNumId w:val="37"/>
+    <w:abstractNumId w:val="38"/>
+  </w:num>
+  <w:num w:numId="47" w16cid:durableId="1070812117">
+    <w:abstractNumId w:val="14"/>
   </w:num>
   <w:numIdMacAtCleanup w:val="46"/>
 </w:numbering>

</xml_diff>

<commit_message>
personal library (ver-2) update-134
</commit_message>
<xml_diff>
--- a/resources/SCHEDULE/Work-Flow and Process.docx
+++ b/resources/SCHEDULE/Work-Flow and Process.docx
@@ -185,12 +185,37 @@
                 <w:szCs w:val="24"/>
               </w:rPr>
             </w:pPr>
-            <w:r>
-              <w:rPr>
-                <w:rFonts w:ascii="Calibri" w:eastAsia="Calibri" w:hAnsi="Calibri" w:cs="Calibri"/>
-                <w:szCs w:val="24"/>
-              </w:rPr>
-              <w:t>Fazor Namaz | Talim | Mashowara (Mosque)</w:t>
+            <w:proofErr w:type="spellStart"/>
+            <w:r>
+              <w:rPr>
+                <w:rFonts w:ascii="Calibri" w:eastAsia="Calibri" w:hAnsi="Calibri" w:cs="Calibri"/>
+                <w:szCs w:val="24"/>
+              </w:rPr>
+              <w:t>Fazor</w:t>
+            </w:r>
+            <w:proofErr w:type="spellEnd"/>
+            <w:r>
+              <w:rPr>
+                <w:rFonts w:ascii="Calibri" w:eastAsia="Calibri" w:hAnsi="Calibri" w:cs="Calibri"/>
+                <w:szCs w:val="24"/>
+              </w:rPr>
+              <w:t xml:space="preserve"> Namaz | Talim | </w:t>
+            </w:r>
+            <w:proofErr w:type="spellStart"/>
+            <w:r>
+              <w:rPr>
+                <w:rFonts w:ascii="Calibri" w:eastAsia="Calibri" w:hAnsi="Calibri" w:cs="Calibri"/>
+                <w:szCs w:val="24"/>
+              </w:rPr>
+              <w:t>Mashowara</w:t>
+            </w:r>
+            <w:proofErr w:type="spellEnd"/>
+            <w:r>
+              <w:rPr>
+                <w:rFonts w:ascii="Calibri" w:eastAsia="Calibri" w:hAnsi="Calibri" w:cs="Calibri"/>
+                <w:szCs w:val="24"/>
+              </w:rPr>
+              <w:t xml:space="preserve"> (Mosque)</w:t>
             </w:r>
           </w:p>
         </w:tc>
@@ -463,7 +488,25 @@
                 <w:color w:val="808080" w:themeColor="background1" w:themeShade="80"/>
                 <w:szCs w:val="24"/>
               </w:rPr>
-              <w:t xml:space="preserve">Assets and Returns </w:t>
+              <w:t xml:space="preserve">Assets and </w:t>
+            </w:r>
+            <w:proofErr w:type="gramStart"/>
+            <w:r>
+              <w:rPr>
+                <w:rFonts w:ascii="Calibri" w:eastAsia="Calibri" w:hAnsi="Calibri" w:cs="Calibri"/>
+                <w:color w:val="808080" w:themeColor="background1" w:themeShade="80"/>
+                <w:szCs w:val="24"/>
+              </w:rPr>
+              <w:t>Returns</w:t>
+            </w:r>
+            <w:proofErr w:type="gramEnd"/>
+            <w:r>
+              <w:rPr>
+                <w:rFonts w:ascii="Calibri" w:eastAsia="Calibri" w:hAnsi="Calibri" w:cs="Calibri"/>
+                <w:color w:val="808080" w:themeColor="background1" w:themeShade="80"/>
+                <w:szCs w:val="24"/>
+              </w:rPr>
+              <w:t xml:space="preserve"> </w:t>
             </w:r>
           </w:p>
         </w:tc>
@@ -1040,7 +1083,23 @@
                 <w:b/>
                 <w:szCs w:val="24"/>
               </w:rPr>
-              <w:t>: 2Hs</w:t>
+              <w:t xml:space="preserve">: </w:t>
+            </w:r>
+            <w:r>
+              <w:rPr>
+                <w:rFonts w:ascii="Calibri" w:eastAsia="Calibri" w:hAnsi="Calibri" w:cs="Calibri"/>
+                <w:b/>
+                <w:szCs w:val="24"/>
+              </w:rPr>
+              <w:t>3</w:t>
+            </w:r>
+            <w:r>
+              <w:rPr>
+                <w:rFonts w:ascii="Calibri" w:eastAsia="Calibri" w:hAnsi="Calibri" w:cs="Calibri"/>
+                <w:b/>
+                <w:szCs w:val="24"/>
+              </w:rPr>
+              <w:t>Hs</w:t>
             </w:r>
           </w:p>
         </w:tc>
@@ -1291,7 +1350,23 @@
                 <w:color w:val="FFC000"/>
                 <w:szCs w:val="24"/>
               </w:rPr>
-              <w:t>11 AM - 02 PM</w:t>
+              <w:t>11 AM - 0</w:t>
+            </w:r>
+            <w:r>
+              <w:rPr>
+                <w:rFonts w:ascii="Calibri" w:eastAsia="Calibri" w:hAnsi="Calibri" w:cs="Calibri"/>
+                <w:color w:val="FFC000"/>
+                <w:szCs w:val="24"/>
+              </w:rPr>
+              <w:t>1</w:t>
+            </w:r>
+            <w:r>
+              <w:rPr>
+                <w:rFonts w:ascii="Calibri" w:eastAsia="Calibri" w:hAnsi="Calibri" w:cs="Calibri"/>
+                <w:color w:val="FFC000"/>
+                <w:szCs w:val="24"/>
+              </w:rPr>
+              <w:t xml:space="preserve"> PM</w:t>
             </w:r>
           </w:p>
         </w:tc>
@@ -1420,7 +1495,23 @@
                 <w:color w:val="FFC000"/>
                 <w:szCs w:val="24"/>
               </w:rPr>
-              <w:t>11 AM - 02 PM</w:t>
+              <w:t>11 AM - 0</w:t>
+            </w:r>
+            <w:r>
+              <w:rPr>
+                <w:rFonts w:ascii="Calibri" w:eastAsia="Calibri" w:hAnsi="Calibri" w:cs="Calibri"/>
+                <w:color w:val="FFC000"/>
+                <w:szCs w:val="24"/>
+              </w:rPr>
+              <w:t>1</w:t>
+            </w:r>
+            <w:r>
+              <w:rPr>
+                <w:rFonts w:ascii="Calibri" w:eastAsia="Calibri" w:hAnsi="Calibri" w:cs="Calibri"/>
+                <w:color w:val="FFC000"/>
+                <w:szCs w:val="24"/>
+              </w:rPr>
+              <w:t xml:space="preserve"> PM</w:t>
             </w:r>
           </w:p>
         </w:tc>
@@ -1599,7 +1690,7 @@
                 <w:color w:val="808080" w:themeColor="background1" w:themeShade="80"/>
                 <w:szCs w:val="24"/>
               </w:rPr>
-              <w:t>3</w:t>
+              <w:t>2</w:t>
             </w:r>
             <w:r>
               <w:rPr>
@@ -1794,7 +1885,7 @@
                 <w:color w:val="808080" w:themeColor="background1" w:themeShade="80"/>
                 <w:szCs w:val="24"/>
               </w:rPr>
-              <w:t>3</w:t>
+              <w:t>2</w:t>
             </w:r>
             <w:r>
               <w:rPr>
@@ -1867,7 +1958,7 @@
                 <w:rFonts w:ascii="Calibri" w:eastAsia="Calibri" w:hAnsi="Calibri" w:cs="Calibri"/>
                 <w:szCs w:val="24"/>
               </w:rPr>
-              <w:t>Child Education (Teacher)</w:t>
+              <w:t>Child Education (Home Task)</w:t>
             </w:r>
           </w:p>
         </w:tc>
@@ -1938,7 +2029,7 @@
                 <w:rFonts w:ascii="Calibri" w:eastAsia="Calibri" w:hAnsi="Calibri" w:cs="Calibri"/>
                 <w:szCs w:val="24"/>
               </w:rPr>
-              <w:t>3</w:t>
+              <w:t>2</w:t>
             </w:r>
             <w:r>
               <w:rPr>
@@ -2001,14 +2092,7 @@
                 <w:rFonts w:ascii="Calibri" w:eastAsia="Calibri" w:hAnsi="Calibri" w:cs="Calibri"/>
                 <w:szCs w:val="24"/>
               </w:rPr>
-              <w:t>Child Education (</w:t>
-            </w:r>
-            <w:r>
-              <w:rPr>
-                <w:rFonts w:ascii="Calibri" w:eastAsia="Calibri" w:hAnsi="Calibri" w:cs="Calibri"/>
-                <w:szCs w:val="24"/>
-              </w:rPr>
-              <w:t>Exam)</w:t>
+              <w:t>Child Education (Review)</w:t>
             </w:r>
           </w:p>
         </w:tc>
@@ -2079,7 +2163,7 @@
                 <w:rFonts w:ascii="Calibri" w:eastAsia="Calibri" w:hAnsi="Calibri" w:cs="Calibri"/>
                 <w:szCs w:val="24"/>
               </w:rPr>
-              <w:t>3</w:t>
+              <w:t>2</w:t>
             </w:r>
             <w:r>
               <w:rPr>
@@ -2276,12 +2360,37 @@
                 <w:szCs w:val="24"/>
               </w:rPr>
             </w:pPr>
-            <w:r>
-              <w:rPr>
-                <w:rFonts w:ascii="Calibri" w:eastAsia="Calibri" w:hAnsi="Calibri" w:cs="Calibri"/>
-                <w:szCs w:val="24"/>
-              </w:rPr>
-              <w:t>Magrib &amp; Esha Namaz | Talim | Mashowara (Home)</w:t>
+            <w:proofErr w:type="spellStart"/>
+            <w:r>
+              <w:rPr>
+                <w:rFonts w:ascii="Calibri" w:eastAsia="Calibri" w:hAnsi="Calibri" w:cs="Calibri"/>
+                <w:szCs w:val="24"/>
+              </w:rPr>
+              <w:t>Magrib</w:t>
+            </w:r>
+            <w:proofErr w:type="spellEnd"/>
+            <w:r>
+              <w:rPr>
+                <w:rFonts w:ascii="Calibri" w:eastAsia="Calibri" w:hAnsi="Calibri" w:cs="Calibri"/>
+                <w:szCs w:val="24"/>
+              </w:rPr>
+              <w:t xml:space="preserve"> &amp; Esha Namaz | Talim | </w:t>
+            </w:r>
+            <w:proofErr w:type="spellStart"/>
+            <w:r>
+              <w:rPr>
+                <w:rFonts w:ascii="Calibri" w:eastAsia="Calibri" w:hAnsi="Calibri" w:cs="Calibri"/>
+                <w:szCs w:val="24"/>
+              </w:rPr>
+              <w:t>Mashowara</w:t>
+            </w:r>
+            <w:proofErr w:type="spellEnd"/>
+            <w:r>
+              <w:rPr>
+                <w:rFonts w:ascii="Calibri" w:eastAsia="Calibri" w:hAnsi="Calibri" w:cs="Calibri"/>
+                <w:szCs w:val="24"/>
+              </w:rPr>
+              <w:t xml:space="preserve"> (Home)</w:t>
             </w:r>
           </w:p>
         </w:tc>
@@ -2529,7 +2638,7 @@
                 <w:color w:val="808080" w:themeColor="background1" w:themeShade="80"/>
                 <w:szCs w:val="24"/>
               </w:rPr>
-              <w:t>1</w:t>
+              <w:t>0</w:t>
             </w:r>
             <w:r>
               <w:rPr>
@@ -2676,7 +2785,7 @@
                 <w:color w:val="808080" w:themeColor="background1" w:themeShade="80"/>
                 <w:szCs w:val="24"/>
               </w:rPr>
-              <w:t>1</w:t>
+              <w:t>0</w:t>
             </w:r>
             <w:r>
               <w:rPr>
@@ -2733,7 +2842,7 @@
                 <w:rFonts w:ascii="Calibri" w:eastAsia="Calibri" w:hAnsi="Calibri" w:cs="Calibri"/>
                 <w:szCs w:val="24"/>
               </w:rPr>
-              <w:t>Child Education (Home Task)</w:t>
+              <w:t>Child Education (Teacher)</w:t>
             </w:r>
           </w:p>
         </w:tc>
@@ -2867,7 +2976,14 @@
                 <w:rFonts w:ascii="Calibri" w:eastAsia="Calibri" w:hAnsi="Calibri" w:cs="Calibri"/>
                 <w:szCs w:val="24"/>
               </w:rPr>
-              <w:t>Child Education (Review)</w:t>
+              <w:t>Child Education (</w:t>
+            </w:r>
+            <w:r>
+              <w:rPr>
+                <w:rFonts w:ascii="Calibri" w:eastAsia="Calibri" w:hAnsi="Calibri" w:cs="Calibri"/>
+                <w:szCs w:val="24"/>
+              </w:rPr>
+              <w:t>Exam)</w:t>
             </w:r>
           </w:p>
         </w:tc>
@@ -5799,15 +5915,7 @@
                 <w:sz w:val="22"/>
                 <w:szCs w:val="22"/>
               </w:rPr>
-              <w:t>Software Engineering and Data Science</w:t>
-            </w:r>
-            <w:r>
-              <w:rPr>
-                <w:color w:val="F2F2F2" w:themeColor="background1" w:themeShade="F2"/>
-                <w:sz w:val="22"/>
-                <w:szCs w:val="22"/>
-              </w:rPr>
-              <w:t xml:space="preserve"> </w:t>
+              <w:t xml:space="preserve">Software Engineering and Data Science </w:t>
             </w:r>
           </w:p>
         </w:tc>
@@ -5860,7 +5968,25 @@
                 <w:sz w:val="22"/>
                 <w:szCs w:val="22"/>
               </w:rPr>
-              <w:t xml:space="preserve">Land: Horinkhola </w:t>
+              <w:t xml:space="preserve">Land: </w:t>
+            </w:r>
+            <w:proofErr w:type="spellStart"/>
+            <w:r>
+              <w:rPr>
+                <w:color w:val="F2F2F2" w:themeColor="background1" w:themeShade="F2"/>
+                <w:sz w:val="22"/>
+                <w:szCs w:val="22"/>
+              </w:rPr>
+              <w:t>Horinkhola</w:t>
+            </w:r>
+            <w:proofErr w:type="spellEnd"/>
+            <w:r>
+              <w:rPr>
+                <w:color w:val="F2F2F2" w:themeColor="background1" w:themeShade="F2"/>
+                <w:sz w:val="22"/>
+                <w:szCs w:val="22"/>
+              </w:rPr>
+              <w:t xml:space="preserve"> </w:t>
             </w:r>
           </w:p>
         </w:tc>
@@ -5899,6 +6025,7 @@
               </w:rPr>
               <w:t xml:space="preserve">: </w:t>
             </w:r>
+            <w:proofErr w:type="spellStart"/>
             <w:r>
               <w:rPr>
                 <w:color w:val="F2F2F2" w:themeColor="background1" w:themeShade="F2"/>
@@ -5907,6 +6034,7 @@
               </w:rPr>
               <w:t>Horiankhola</w:t>
             </w:r>
+            <w:proofErr w:type="spellEnd"/>
             <w:r>
               <w:rPr>
                 <w:color w:val="F2F2F2" w:themeColor="background1" w:themeShade="F2"/>
@@ -6003,7 +6131,25 @@
                 <w:sz w:val="22"/>
                 <w:szCs w:val="22"/>
               </w:rPr>
-              <w:t xml:space="preserve">Land: Gopalgong </w:t>
+              <w:t xml:space="preserve">Land: </w:t>
+            </w:r>
+            <w:proofErr w:type="spellStart"/>
+            <w:r>
+              <w:rPr>
+                <w:color w:val="F2F2F2" w:themeColor="background1" w:themeShade="F2"/>
+                <w:sz w:val="22"/>
+                <w:szCs w:val="22"/>
+              </w:rPr>
+              <w:t>Gopalgong</w:t>
+            </w:r>
+            <w:proofErr w:type="spellEnd"/>
+            <w:r>
+              <w:rPr>
+                <w:color w:val="F2F2F2" w:themeColor="background1" w:themeShade="F2"/>
+                <w:sz w:val="22"/>
+                <w:szCs w:val="22"/>
+              </w:rPr>
+              <w:t xml:space="preserve"> </w:t>
             </w:r>
           </w:p>
         </w:tc>
@@ -6042,6 +6188,7 @@
               </w:rPr>
               <w:t xml:space="preserve">: </w:t>
             </w:r>
+            <w:proofErr w:type="spellStart"/>
             <w:r>
               <w:rPr>
                 <w:color w:val="F2F2F2" w:themeColor="background1" w:themeShade="F2"/>
@@ -6050,6 +6197,7 @@
               </w:rPr>
               <w:t>Gopalgoang</w:t>
             </w:r>
+            <w:proofErr w:type="spellEnd"/>
           </w:p>
         </w:tc>
         <w:tc>
@@ -6418,15 +6566,7 @@
                 <w:sz w:val="22"/>
                 <w:szCs w:val="22"/>
               </w:rPr>
-              <w:t>Governance and International Relation</w:t>
-            </w:r>
-            <w:r>
-              <w:rPr>
-                <w:color w:val="F2F2F2" w:themeColor="background1" w:themeShade="F2"/>
-                <w:sz w:val="22"/>
-                <w:szCs w:val="22"/>
-              </w:rPr>
-              <w:t xml:space="preserve"> </w:t>
+              <w:t xml:space="preserve">Governance and International Relation </w:t>
             </w:r>
           </w:p>
         </w:tc>
@@ -6832,7 +6972,25 @@
                 <w:sz w:val="22"/>
                 <w:szCs w:val="22"/>
               </w:rPr>
-              <w:t xml:space="preserve"> Maintenance and Tax | Eids | Zakat   </w:t>
+              <w:t xml:space="preserve"> Maintenance and Tax | </w:t>
+            </w:r>
+            <w:proofErr w:type="spellStart"/>
+            <w:r>
+              <w:rPr>
+                <w:color w:val="F2F2F2" w:themeColor="background1" w:themeShade="F2"/>
+                <w:sz w:val="22"/>
+                <w:szCs w:val="22"/>
+              </w:rPr>
+              <w:t>Eids</w:t>
+            </w:r>
+            <w:proofErr w:type="spellEnd"/>
+            <w:r>
+              <w:rPr>
+                <w:color w:val="F2F2F2" w:themeColor="background1" w:themeShade="F2"/>
+                <w:sz w:val="22"/>
+                <w:szCs w:val="22"/>
+              </w:rPr>
+              <w:t xml:space="preserve"> | Zakat   </w:t>
             </w:r>
           </w:p>
         </w:tc>
@@ -8967,6 +9125,7 @@
                 <w:szCs w:val="22"/>
               </w:rPr>
             </w:pPr>
+            <w:proofErr w:type="spellStart"/>
             <w:r>
               <w:rPr>
                 <w:color w:val="F2F2F2" w:themeColor="background1" w:themeShade="F2"/>
@@ -8983,6 +9142,7 @@
               </w:rPr>
               <w:t>ithub</w:t>
             </w:r>
+            <w:proofErr w:type="spellEnd"/>
             <w:r>
               <w:rPr>
                 <w:color w:val="F2F2F2" w:themeColor="background1" w:themeShade="F2"/>
@@ -10463,8 +10623,18 @@
                 <w:sz w:val="22"/>
                 <w:szCs w:val="22"/>
               </w:rPr>
-              <w:t>Practice and Manipulate</w:t>
-            </w:r>
+              <w:t xml:space="preserve">Practice and </w:t>
+            </w:r>
+            <w:proofErr w:type="gramStart"/>
+            <w:r>
+              <w:rPr>
+                <w:color w:val="F2F2F2" w:themeColor="background1" w:themeShade="F2"/>
+                <w:sz w:val="22"/>
+                <w:szCs w:val="22"/>
+              </w:rPr>
+              <w:t>Manipulate</w:t>
+            </w:r>
+            <w:proofErr w:type="gramEnd"/>
           </w:p>
         </w:tc>
         <w:tc>
@@ -11908,7 +12078,25 @@
                 <w:sz w:val="22"/>
                 <w:szCs w:val="22"/>
               </w:rPr>
-              <w:t xml:space="preserve"> Google Drive and Github </w:t>
+              <w:t xml:space="preserve"> Google Drive and </w:t>
+            </w:r>
+            <w:proofErr w:type="spellStart"/>
+            <w:r>
+              <w:rPr>
+                <w:color w:val="F2F2F2" w:themeColor="background1" w:themeShade="F2"/>
+                <w:sz w:val="22"/>
+                <w:szCs w:val="22"/>
+              </w:rPr>
+              <w:t>Github</w:t>
+            </w:r>
+            <w:proofErr w:type="spellEnd"/>
+            <w:r>
+              <w:rPr>
+                <w:color w:val="F2F2F2" w:themeColor="background1" w:themeShade="F2"/>
+                <w:sz w:val="22"/>
+                <w:szCs w:val="22"/>
+              </w:rPr>
+              <w:t xml:space="preserve"> </w:t>
             </w:r>
           </w:p>
         </w:tc>

</xml_diff>

<commit_message>
personal library (ver-2) update-135
</commit_message>
<xml_diff>
--- a/resources/SCHEDULE/Work-Flow and Process.docx
+++ b/resources/SCHEDULE/Work-Flow and Process.docx
@@ -488,25 +488,7 @@
                 <w:color w:val="808080" w:themeColor="background1" w:themeShade="80"/>
                 <w:szCs w:val="24"/>
               </w:rPr>
-              <w:t xml:space="preserve">Assets and </w:t>
-            </w:r>
-            <w:proofErr w:type="gramStart"/>
-            <w:r>
-              <w:rPr>
-                <w:rFonts w:ascii="Calibri" w:eastAsia="Calibri" w:hAnsi="Calibri" w:cs="Calibri"/>
-                <w:color w:val="808080" w:themeColor="background1" w:themeShade="80"/>
-                <w:szCs w:val="24"/>
-              </w:rPr>
-              <w:t>Returns</w:t>
-            </w:r>
-            <w:proofErr w:type="gramEnd"/>
-            <w:r>
-              <w:rPr>
-                <w:rFonts w:ascii="Calibri" w:eastAsia="Calibri" w:hAnsi="Calibri" w:cs="Calibri"/>
-                <w:color w:val="808080" w:themeColor="background1" w:themeShade="80"/>
-                <w:szCs w:val="24"/>
-              </w:rPr>
-              <w:t xml:space="preserve"> </w:t>
+              <w:t xml:space="preserve">Assets and Returns </w:t>
             </w:r>
           </w:p>
         </w:tc>
@@ -883,6 +865,20 @@
                 <w:rFonts w:ascii="Calibri" w:eastAsia="Calibri" w:hAnsi="Calibri" w:cs="Calibri"/>
                 <w:szCs w:val="24"/>
               </w:rPr>
+              <w:t>Exam</w:t>
+            </w:r>
+            <w:r>
+              <w:rPr>
+                <w:rFonts w:ascii="Calibri" w:eastAsia="Calibri" w:hAnsi="Calibri" w:cs="Calibri"/>
+                <w:szCs w:val="24"/>
+              </w:rPr>
+              <w:t xml:space="preserve"> &amp; </w:t>
+            </w:r>
+            <w:r>
+              <w:rPr>
+                <w:rFonts w:ascii="Calibri" w:eastAsia="Calibri" w:hAnsi="Calibri" w:cs="Calibri"/>
+                <w:szCs w:val="24"/>
+              </w:rPr>
               <w:t>Drawing Class</w:t>
             </w:r>
             <w:r>
@@ -1958,7 +1954,7 @@
                 <w:rFonts w:ascii="Calibri" w:eastAsia="Calibri" w:hAnsi="Calibri" w:cs="Calibri"/>
                 <w:szCs w:val="24"/>
               </w:rPr>
-              <w:t>Child Education (Home Task)</w:t>
+              <w:t>Child Education (Teacher)</w:t>
             </w:r>
           </w:p>
         </w:tc>
@@ -2092,7 +2088,7 @@
                 <w:rFonts w:ascii="Calibri" w:eastAsia="Calibri" w:hAnsi="Calibri" w:cs="Calibri"/>
                 <w:szCs w:val="24"/>
               </w:rPr>
-              <w:t>Child Education (Review)</w:t>
+              <w:t>Child Education (Off)</w:t>
             </w:r>
           </w:p>
         </w:tc>
@@ -2313,7 +2309,23 @@
                 <w:b/>
                 <w:szCs w:val="24"/>
               </w:rPr>
-              <w:t>: 4Hs</w:t>
+              <w:t xml:space="preserve">: </w:t>
+            </w:r>
+            <w:r>
+              <w:rPr>
+                <w:rFonts w:ascii="Calibri" w:eastAsia="Calibri" w:hAnsi="Calibri" w:cs="Calibri"/>
+                <w:b/>
+                <w:szCs w:val="24"/>
+              </w:rPr>
+              <w:t>3</w:t>
+            </w:r>
+            <w:r>
+              <w:rPr>
+                <w:rFonts w:ascii="Calibri" w:eastAsia="Calibri" w:hAnsi="Calibri" w:cs="Calibri"/>
+                <w:b/>
+                <w:szCs w:val="24"/>
+              </w:rPr>
+              <w:t>Hs</w:t>
             </w:r>
           </w:p>
         </w:tc>
@@ -2842,7 +2854,7 @@
                 <w:rFonts w:ascii="Calibri" w:eastAsia="Calibri" w:hAnsi="Calibri" w:cs="Calibri"/>
                 <w:szCs w:val="24"/>
               </w:rPr>
-              <w:t>Child Education (Teacher)</w:t>
+              <w:t>Child Education (Home Task)</w:t>
             </w:r>
           </w:p>
         </w:tc>
@@ -2983,7 +2995,14 @@
                 <w:rFonts w:ascii="Calibri" w:eastAsia="Calibri" w:hAnsi="Calibri" w:cs="Calibri"/>
                 <w:szCs w:val="24"/>
               </w:rPr>
-              <w:t>Exam)</w:t>
+              <w:t>Off</w:t>
+            </w:r>
+            <w:r>
+              <w:rPr>
+                <w:rFonts w:ascii="Calibri" w:eastAsia="Calibri" w:hAnsi="Calibri" w:cs="Calibri"/>
+                <w:szCs w:val="24"/>
+              </w:rPr>
+              <w:t>)</w:t>
             </w:r>
           </w:p>
         </w:tc>
@@ -6455,7 +6474,7 @@
                 <w:sz w:val="22"/>
                 <w:szCs w:val="22"/>
               </w:rPr>
-              <w:t>Law of Bangladesh</w:t>
+              <w:t>Governance and International Relation</w:t>
             </w:r>
           </w:p>
         </w:tc>
@@ -6566,7 +6585,15 @@
                 <w:sz w:val="22"/>
                 <w:szCs w:val="22"/>
               </w:rPr>
-              <w:t xml:space="preserve">Governance and International Relation </w:t>
+              <w:t>Law of Bangladesh and Human Rights</w:t>
+            </w:r>
+            <w:r>
+              <w:rPr>
+                <w:color w:val="F2F2F2" w:themeColor="background1" w:themeShade="F2"/>
+                <w:sz w:val="22"/>
+                <w:szCs w:val="22"/>
+              </w:rPr>
+              <w:t xml:space="preserve"> </w:t>
             </w:r>
           </w:p>
         </w:tc>
@@ -6677,15 +6704,7 @@
                 <w:sz w:val="22"/>
                 <w:szCs w:val="22"/>
               </w:rPr>
-              <w:t xml:space="preserve">History and Psychology </w:t>
-            </w:r>
-            <w:r>
-              <w:rPr>
-                <w:color w:val="F2F2F2" w:themeColor="background1" w:themeShade="F2"/>
-                <w:sz w:val="22"/>
-                <w:szCs w:val="22"/>
-              </w:rPr>
-              <w:t xml:space="preserve">  </w:t>
+              <w:t xml:space="preserve">History and Psychology   </w:t>
             </w:r>
           </w:p>
         </w:tc>
@@ -10623,18 +10642,8 @@
                 <w:sz w:val="22"/>
                 <w:szCs w:val="22"/>
               </w:rPr>
-              <w:t xml:space="preserve">Practice and </w:t>
-            </w:r>
-            <w:proofErr w:type="gramStart"/>
-            <w:r>
-              <w:rPr>
-                <w:color w:val="F2F2F2" w:themeColor="background1" w:themeShade="F2"/>
-                <w:sz w:val="22"/>
-                <w:szCs w:val="22"/>
-              </w:rPr>
-              <w:t>Manipulate</w:t>
-            </w:r>
-            <w:proofErr w:type="gramEnd"/>
+              <w:t>Practice and Manipulate</w:t>
+            </w:r>
           </w:p>
         </w:tc>
         <w:tc>

</xml_diff>

<commit_message>
personal library (ver-2) update-137
</commit_message>
<xml_diff>
--- a/resources/SCHEDULE/Work-Flow and Process.docx
+++ b/resources/SCHEDULE/Work-Flow and Process.docx
@@ -185,37 +185,12 @@
                 <w:szCs w:val="24"/>
               </w:rPr>
             </w:pPr>
-            <w:proofErr w:type="spellStart"/>
-            <w:r>
-              <w:rPr>
-                <w:rFonts w:ascii="Calibri" w:eastAsia="Calibri" w:hAnsi="Calibri" w:cs="Calibri"/>
-                <w:szCs w:val="24"/>
-              </w:rPr>
-              <w:t>Fazor</w:t>
-            </w:r>
-            <w:proofErr w:type="spellEnd"/>
-            <w:r>
-              <w:rPr>
-                <w:rFonts w:ascii="Calibri" w:eastAsia="Calibri" w:hAnsi="Calibri" w:cs="Calibri"/>
-                <w:szCs w:val="24"/>
-              </w:rPr>
-              <w:t xml:space="preserve"> Namaz | Talim | </w:t>
-            </w:r>
-            <w:proofErr w:type="spellStart"/>
-            <w:r>
-              <w:rPr>
-                <w:rFonts w:ascii="Calibri" w:eastAsia="Calibri" w:hAnsi="Calibri" w:cs="Calibri"/>
-                <w:szCs w:val="24"/>
-              </w:rPr>
-              <w:t>Mashowara</w:t>
-            </w:r>
-            <w:proofErr w:type="spellEnd"/>
-            <w:r>
-              <w:rPr>
-                <w:rFonts w:ascii="Calibri" w:eastAsia="Calibri" w:hAnsi="Calibri" w:cs="Calibri"/>
-                <w:szCs w:val="24"/>
-              </w:rPr>
-              <w:t xml:space="preserve"> (Mosque)</w:t>
+            <w:r>
+              <w:rPr>
+                <w:rFonts w:ascii="Calibri" w:eastAsia="Calibri" w:hAnsi="Calibri" w:cs="Calibri"/>
+                <w:szCs w:val="24"/>
+              </w:rPr>
+              <w:t>Fazor Namaz | Talim | Mashowara (Mosque)</w:t>
             </w:r>
           </w:p>
         </w:tc>
@@ -2305,37 +2280,12 @@
                 <w:szCs w:val="24"/>
               </w:rPr>
             </w:pPr>
-            <w:proofErr w:type="spellStart"/>
-            <w:r>
-              <w:rPr>
-                <w:rFonts w:ascii="Calibri" w:eastAsia="Calibri" w:hAnsi="Calibri" w:cs="Calibri"/>
-                <w:szCs w:val="24"/>
-              </w:rPr>
-              <w:t>Magrib</w:t>
-            </w:r>
-            <w:proofErr w:type="spellEnd"/>
-            <w:r>
-              <w:rPr>
-                <w:rFonts w:ascii="Calibri" w:eastAsia="Calibri" w:hAnsi="Calibri" w:cs="Calibri"/>
-                <w:szCs w:val="24"/>
-              </w:rPr>
-              <w:t xml:space="preserve"> &amp; Esha Namaz | Talim | </w:t>
-            </w:r>
-            <w:proofErr w:type="spellStart"/>
-            <w:r>
-              <w:rPr>
-                <w:rFonts w:ascii="Calibri" w:eastAsia="Calibri" w:hAnsi="Calibri" w:cs="Calibri"/>
-                <w:szCs w:val="24"/>
-              </w:rPr>
-              <w:t>Mashowara</w:t>
-            </w:r>
-            <w:proofErr w:type="spellEnd"/>
-            <w:r>
-              <w:rPr>
-                <w:rFonts w:ascii="Calibri" w:eastAsia="Calibri" w:hAnsi="Calibri" w:cs="Calibri"/>
-                <w:szCs w:val="24"/>
-              </w:rPr>
-              <w:t xml:space="preserve"> (Home)</w:t>
+            <w:r>
+              <w:rPr>
+                <w:rFonts w:ascii="Calibri" w:eastAsia="Calibri" w:hAnsi="Calibri" w:cs="Calibri"/>
+                <w:szCs w:val="24"/>
+              </w:rPr>
+              <w:t>Magrib &amp; Esha Namaz | Talim | Mashowara (Home)</w:t>
             </w:r>
           </w:p>
         </w:tc>
@@ -6034,15 +5984,7 @@
                 <w:sz w:val="22"/>
                 <w:szCs w:val="22"/>
               </w:rPr>
-              <w:t>Asset Allocation</w:t>
-            </w:r>
-            <w:r>
-              <w:rPr>
-                <w:color w:val="F2F2F2" w:themeColor="background1" w:themeShade="F2"/>
-                <w:sz w:val="22"/>
-                <w:szCs w:val="22"/>
-              </w:rPr>
-              <w:t xml:space="preserve"> </w:t>
+              <w:t xml:space="preserve">Asset Allocation </w:t>
             </w:r>
           </w:p>
         </w:tc>
@@ -6194,18 +6136,8 @@
                 <w:sz w:val="22"/>
                 <w:szCs w:val="22"/>
               </w:rPr>
-              <w:t xml:space="preserve">Land-3: </w:t>
-            </w:r>
-            <w:proofErr w:type="spellStart"/>
-            <w:r>
-              <w:rPr>
-                <w:color w:val="F2F2F2" w:themeColor="background1" w:themeShade="F2"/>
-                <w:sz w:val="22"/>
-                <w:szCs w:val="22"/>
-              </w:rPr>
-              <w:t>Horinkhola</w:t>
-            </w:r>
-            <w:proofErr w:type="spellEnd"/>
+              <w:t>Land-3: Horinkhola</w:t>
+            </w:r>
             <w:r>
               <w:rPr>
                 <w:color w:val="F2F2F2" w:themeColor="background1" w:themeShade="F2"/>
@@ -6323,18 +6255,8 @@
                 <w:sz w:val="22"/>
                 <w:szCs w:val="22"/>
               </w:rPr>
-              <w:t xml:space="preserve">Land-4: </w:t>
-            </w:r>
-            <w:proofErr w:type="spellStart"/>
-            <w:r>
-              <w:rPr>
-                <w:color w:val="F2F2F2" w:themeColor="background1" w:themeShade="F2"/>
-                <w:sz w:val="22"/>
-                <w:szCs w:val="22"/>
-              </w:rPr>
-              <w:t>Gopalgong</w:t>
-            </w:r>
-            <w:proofErr w:type="spellEnd"/>
+              <w:t>Land-4: Gopalgong</w:t>
+            </w:r>
           </w:p>
         </w:tc>
         <w:tc>
@@ -7083,31 +7005,7 @@
                 <w:sz w:val="22"/>
                 <w:szCs w:val="22"/>
               </w:rPr>
-              <w:t xml:space="preserve">Bank </w:t>
-            </w:r>
-            <w:r>
-              <w:rPr>
-                <w:color w:val="F2F2F2" w:themeColor="background1" w:themeShade="F2"/>
-                <w:sz w:val="22"/>
-                <w:szCs w:val="22"/>
-              </w:rPr>
-              <w:t>(</w:t>
-            </w:r>
-            <w:r>
-              <w:rPr>
-                <w:color w:val="F2F2F2" w:themeColor="background1" w:themeShade="F2"/>
-                <w:sz w:val="22"/>
-                <w:szCs w:val="22"/>
-              </w:rPr>
-              <w:t>Accounts</w:t>
-            </w:r>
-            <w:r>
-              <w:rPr>
-                <w:color w:val="F2F2F2" w:themeColor="background1" w:themeShade="F2"/>
-                <w:sz w:val="22"/>
-                <w:szCs w:val="22"/>
-              </w:rPr>
-              <w:t xml:space="preserve">): Savings </w:t>
+              <w:t xml:space="preserve">Bank (Accounts): Savings </w:t>
             </w:r>
           </w:p>
         </w:tc>
@@ -7255,18 +7153,8 @@
                 <w:sz w:val="22"/>
                 <w:szCs w:val="22"/>
               </w:rPr>
-              <w:t xml:space="preserve">Wash and </w:t>
-            </w:r>
-            <w:proofErr w:type="gramStart"/>
-            <w:r>
-              <w:rPr>
-                <w:color w:val="F2F2F2" w:themeColor="background1" w:themeShade="F2"/>
-                <w:sz w:val="22"/>
-                <w:szCs w:val="22"/>
-              </w:rPr>
-              <w:t>Care</w:t>
-            </w:r>
-            <w:proofErr w:type="gramEnd"/>
+              <w:t>Wash and Care</w:t>
+            </w:r>
           </w:p>
         </w:tc>
       </w:tr>
@@ -8189,15 +8077,7 @@
                 <w:sz w:val="22"/>
                 <w:szCs w:val="22"/>
               </w:rPr>
-              <w:t>Legal Proce</w:t>
-            </w:r>
-            <w:r>
-              <w:rPr>
-                <w:color w:val="F2F2F2" w:themeColor="background1" w:themeShade="F2"/>
-                <w:sz w:val="22"/>
-                <w:szCs w:val="22"/>
-              </w:rPr>
-              <w:t xml:space="preserve">ss and Management </w:t>
+              <w:t xml:space="preserve">Legal Process and Management </w:t>
             </w:r>
           </w:p>
         </w:tc>
@@ -9102,7 +8982,6 @@
                 <w:szCs w:val="22"/>
               </w:rPr>
             </w:pPr>
-            <w:proofErr w:type="spellStart"/>
             <w:r>
               <w:rPr>
                 <w:color w:val="F2F2F2" w:themeColor="background1" w:themeShade="F2"/>
@@ -9119,7 +8998,6 @@
               </w:rPr>
               <w:t>ithub</w:t>
             </w:r>
-            <w:proofErr w:type="spellEnd"/>
             <w:r>
               <w:rPr>
                 <w:color w:val="F2F2F2" w:themeColor="background1" w:themeShade="F2"/>
@@ -11701,7 +11579,47 @@
                 <w:sz w:val="22"/>
                 <w:szCs w:val="22"/>
               </w:rPr>
-              <w:t>Regular Update Backup</w:t>
+              <w:t>Update</w:t>
+            </w:r>
+            <w:r>
+              <w:rPr>
+                <w:b/>
+                <w:bCs/>
+                <w:color w:val="FFC000"/>
+                <w:sz w:val="22"/>
+                <w:szCs w:val="22"/>
+              </w:rPr>
+              <w:t>:</w:t>
+            </w:r>
+            <w:r>
+              <w:rPr>
+                <w:b/>
+                <w:bCs/>
+                <w:color w:val="FFC000"/>
+                <w:sz w:val="22"/>
+                <w:szCs w:val="22"/>
+              </w:rPr>
+              <w:t xml:space="preserve"> </w:t>
+            </w:r>
+            <w:r>
+              <w:rPr>
+                <w:b/>
+                <w:bCs/>
+                <w:color w:val="FFC000"/>
+                <w:sz w:val="22"/>
+                <w:szCs w:val="22"/>
+              </w:rPr>
+              <w:t xml:space="preserve">Regular </w:t>
+            </w:r>
+            <w:r>
+              <w:rPr>
+                <w:b/>
+                <w:bCs/>
+                <w:color w:val="FFC000"/>
+                <w:sz w:val="22"/>
+                <w:szCs w:val="22"/>
+              </w:rPr>
+              <w:t>Backup</w:t>
             </w:r>
             <w:r>
               <w:rPr>
@@ -11879,7 +11797,7 @@
                 <w:sz w:val="22"/>
                 <w:szCs w:val="22"/>
               </w:rPr>
-              <w:t>Work-Follow</w:t>
+              <w:t>Update</w:t>
             </w:r>
             <w:r>
               <w:rPr>
@@ -11889,7 +11807,17 @@
                 <w:sz w:val="22"/>
                 <w:szCs w:val="22"/>
               </w:rPr>
-              <w:t xml:space="preserve"> Update</w:t>
+              <w:t xml:space="preserve">: </w:t>
+            </w:r>
+            <w:r>
+              <w:rPr>
+                <w:b/>
+                <w:bCs/>
+                <w:color w:val="FFC000"/>
+                <w:sz w:val="22"/>
+                <w:szCs w:val="22"/>
+              </w:rPr>
+              <w:t>Work-Follow</w:t>
             </w:r>
             <w:r>
               <w:rPr>
@@ -11995,25 +11923,7 @@
                 <w:sz w:val="22"/>
                 <w:szCs w:val="22"/>
               </w:rPr>
-              <w:t xml:space="preserve"> Google Drive and </w:t>
-            </w:r>
-            <w:proofErr w:type="spellStart"/>
-            <w:r>
-              <w:rPr>
-                <w:color w:val="F2F2F2" w:themeColor="background1" w:themeShade="F2"/>
-                <w:sz w:val="22"/>
-                <w:szCs w:val="22"/>
-              </w:rPr>
-              <w:t>Github</w:t>
-            </w:r>
-            <w:proofErr w:type="spellEnd"/>
-            <w:r>
-              <w:rPr>
-                <w:color w:val="F2F2F2" w:themeColor="background1" w:themeShade="F2"/>
-                <w:sz w:val="22"/>
-                <w:szCs w:val="22"/>
-              </w:rPr>
-              <w:t xml:space="preserve"> </w:t>
+              <w:t xml:space="preserve"> Google Drive and Github </w:t>
             </w:r>
           </w:p>
         </w:tc>

</xml_diff>